<commit_message>
mission vision and project 1
</commit_message>
<xml_diff>
--- a/BusinessStatementTemplate.docx
+++ b/BusinessStatementTemplate.docx
@@ -1,17 +1,17 @@
 
 <file path=word/document.xml><?xml version="1.0" encoding="utf-8"?>
-<w:document xmlns:wpc="http://schemas.microsoft.com/office/word/2010/wordprocessingCanvas" xmlns:cx="http://schemas.microsoft.com/office/drawing/2014/chartex" xmlns:cx1="http://schemas.microsoft.com/office/drawing/2015/9/8/chartex" xmlns:cx2="http://schemas.microsoft.com/office/drawing/2015/10/21/chartex" xmlns:cx3="http://schemas.microsoft.com/office/drawing/2016/5/9/chartex" xmlns:cx4="http://schemas.microsoft.com/office/drawing/2016/5/10/chartex" xmlns:cx5="http://schemas.microsoft.com/office/drawing/2016/5/11/chartex" xmlns:cx6="http://schemas.microsoft.com/office/drawing/2016/5/12/chartex" xmlns:cx7="http://schemas.microsoft.com/office/drawing/2016/5/13/chartex" xmlns:cx8="http://schemas.microsoft.com/office/drawing/2016/5/14/chartex" xmlns:mc="http://schemas.openxmlformats.org/markup-compatibility/2006" xmlns:aink="http://schemas.microsoft.com/office/drawing/2016/ink" xmlns:am3d="http://schemas.microsoft.com/office/drawing/2017/model3d" xmlns:o="urn:schemas-microsoft-com:office:office" xmlns:r="http://schemas.openxmlformats.org/officeDocument/2006/relationships" xmlns:m="http://schemas.openxmlformats.org/officeDocument/2006/math" xmlns:v="urn:schemas-microsoft-com:vml" xmlns:wp14="http://schemas.microsoft.com/office/word/2010/wordprocessingDrawing" xmlns:wp="http://schemas.openxmlformats.org/drawingml/2006/wordprocessingDrawing" xmlns:w10="urn:schemas-microsoft-com:office:word" xmlns:w="http://schemas.openxmlformats.org/wordprocessingml/2006/main" xmlns:w14="http://schemas.microsoft.com/office/word/2010/wordml" xmlns:w15="http://schemas.microsoft.com/office/word/2012/wordml" xmlns:w16cid="http://schemas.microsoft.com/office/word/2016/wordml/cid" xmlns:w16se="http://schemas.microsoft.com/office/word/2015/wordml/symex" xmlns:wpg="http://schemas.microsoft.com/office/word/2010/wordprocessingGroup" xmlns:wpi="http://schemas.microsoft.com/office/word/2010/wordprocessingInk" xmlns:wne="http://schemas.microsoft.com/office/word/2006/wordml" xmlns:wps="http://schemas.microsoft.com/office/word/2010/wordprocessingShape" mc:Ignorable="w14 w15 w16se w16cid wp14">
+<w:document xmlns:wpc="http://schemas.microsoft.com/office/word/2010/wordprocessingCanvas" xmlns:mo="http://schemas.microsoft.com/office/mac/office/2008/main" xmlns:mc="http://schemas.openxmlformats.org/markup-compatibility/2006" xmlns:mv="urn:schemas-microsoft-com:mac:vml" xmlns:o="urn:schemas-microsoft-com:office:office" xmlns:r="http://schemas.openxmlformats.org/officeDocument/2006/relationships" xmlns:m="http://schemas.openxmlformats.org/officeDocument/2006/math" xmlns:v="urn:schemas-microsoft-com:vml" xmlns:wp14="http://schemas.microsoft.com/office/word/2010/wordprocessingDrawing" xmlns:wp="http://schemas.openxmlformats.org/drawingml/2006/wordprocessingDrawing" xmlns:w10="urn:schemas-microsoft-com:office:word" xmlns:w="http://schemas.openxmlformats.org/wordprocessingml/2006/main" xmlns:w14="http://schemas.microsoft.com/office/word/2010/wordml" xmlns:w15="http://schemas.microsoft.com/office/word/2012/wordml" xmlns:wpg="http://schemas.microsoft.com/office/word/2010/wordprocessingGroup" xmlns:wpi="http://schemas.microsoft.com/office/word/2010/wordprocessingInk" xmlns:wne="http://schemas.microsoft.com/office/word/2006/wordml" xmlns:wps="http://schemas.microsoft.com/office/word/2010/wordprocessingShape" mc:Ignorable="w14 w15 wp14">
   <w:body>
     <w:p>
       <w:pPr>
-        <w:pStyle w:val="Heading1"/>
+        <w:pStyle w:val="Balk1"/>
       </w:pPr>
       <w:r>
         <w:rPr>
           <w:lang w:val="tr-TR" w:eastAsia="tr-TR"/>
         </w:rPr>
         <w:drawing>
-          <wp:inline distT="0" distB="0" distL="0" distR="0">
+          <wp:inline distT="0" distB="0" distL="0" distR="0" wp14:anchorId="4B25086F" wp14:editId="66C17326">
             <wp:extent cx="2203795" cy="2200275"/>
             <wp:effectExtent l="0" t="0" r="6350" b="0"/>
             <wp:docPr id="1" name="Picture 1"/>
@@ -226,17 +226,6 @@
     </w:p>
     <w:p>
       <w:pPr>
-        <w:pStyle w:val="Header2"/>
-        <w:rPr>
-          <w:b w:val="0"/>
-          <w:bCs/>
-          <w:sz w:val="24"/>
-          <w:szCs w:val="18"/>
-        </w:rPr>
-      </w:pPr>
-    </w:p>
-    <w:p>
-      <w:pPr>
         <w:pStyle w:val="SectionIntro"/>
       </w:pPr>
     </w:p>
@@ -266,11 +255,12 @@
     <w:p>
       <w:pPr>
         <w:pStyle w:val="SectionIntro"/>
+        <w:ind w:left="0"/>
       </w:pPr>
       <w:bookmarkStart w:id="4" w:name="OLE_LINK4"/>
       <w:bookmarkStart w:id="5" w:name="OLE_LINK5"/>
       <w:r>
-        <w:t>……………</w:t>
+        <w:t xml:space="preserve">     To produce reliable, affordable and high quality products and to provide satisfaction to all stakeholders.</w:t>
       </w:r>
     </w:p>
     <w:bookmarkEnd w:id="4"/>
@@ -293,19 +283,21 @@
         <w:t>Vision</w:t>
       </w:r>
     </w:p>
-    <w:p>
-      <w:pPr>
-        <w:pStyle w:val="SectionIntro"/>
-      </w:pPr>
-      <w:r>
-        <w:t>……………</w:t>
-      </w:r>
-    </w:p>
     <w:bookmarkEnd w:id="2"/>
     <w:bookmarkEnd w:id="3"/>
     <w:p>
       <w:pPr>
         <w:pStyle w:val="SectionIntro"/>
+        <w:ind w:left="0"/>
+      </w:pPr>
+      <w:r>
+        <w:tab/>
+        <w:t>To become the leading technology company in Turkey and one of the most productive companies in the world by creating value in the global market and to ensure long-term sustainable growth.</w:t>
+      </w:r>
+    </w:p>
+    <w:p>
+      <w:pPr>
+        <w:pStyle w:val="SectionIntro"/>
       </w:pPr>
     </w:p>
     <w:p>
@@ -357,131 +349,98 @@
     <w:p>
       <w:pPr>
         <w:pStyle w:val="Header3"/>
+        <w:jc w:val="both"/>
       </w:pPr>
       <w:bookmarkStart w:id="6" w:name="OLE_LINK10"/>
       <w:bookmarkStart w:id="7" w:name="OLE_LINK11"/>
       <w:r>
         <w:t>Project 1</w:t>
       </w:r>
-      <w:r>
-        <w:t xml:space="preserve">: </w:t>
-      </w:r>
-      <w:r>
-        <w:t>Vehicles leaving and re-joining a convoy of similar vehicles, marching in single file</w:t>
-      </w:r>
-    </w:p>
-    <w:p>
-      <w:pPr>
-        <w:pStyle w:val="Header3"/>
-      </w:pPr>
-    </w:p>
-    <w:p>
-      <w:pPr>
-        <w:pStyle w:val="Header3"/>
+    </w:p>
+    <w:bookmarkEnd w:id="6"/>
+    <w:bookmarkEnd w:id="7"/>
+    <w:p>
+      <w:pPr>
+        <w:pStyle w:val="TextEntry"/>
+        <w:ind w:left="0"/>
+        <w:jc w:val="both"/>
+      </w:pPr>
+      <w:r>
+        <w:t xml:space="preserve">      </w:t>
+      </w:r>
+      <w:r>
+        <w:t>Robots taking part in a basketball shoot-out</w:t>
+      </w:r>
+    </w:p>
+    <w:p>
+      <w:pPr>
+        <w:pStyle w:val="TextEntry"/>
+        <w:ind w:left="0"/>
+        <w:jc w:val="both"/>
         <w:rPr>
-          <w:b w:val="0"/>
-          <w:bCs w:val="0"/>
-          <w:sz w:val="20"/>
-          <w:szCs w:val="18"/>
+          <w:b/>
         </w:rPr>
       </w:pPr>
       <w:r>
+        <w:t xml:space="preserve">      In this project, two opponent robots will take part in a basketball shoot-out. Each team will design and construct one of the robots.</w:t>
+      </w:r>
+    </w:p>
+    <w:p>
+      <w:pPr>
+        <w:pStyle w:val="TextEntry"/>
+        <w:ind w:left="0"/>
+        <w:jc w:val="both"/>
         <w:rPr>
-          <w:b w:val="0"/>
-          <w:bCs w:val="0"/>
-          <w:sz w:val="20"/>
-          <w:szCs w:val="18"/>
+          <w:b/>
         </w:rPr>
-        <w:t xml:space="preserve">In this project, </w:t>
-      </w:r>
-      <w:r>
+      </w:pPr>
+      <w:r>
+        <w:t xml:space="preserve">      In the game field, there will be three parallel lines that consist of two baselines and a center line. These lines will be spaced equally by 1 meter. Center line will seperate the game field into two similar half-fields and each half-field will be constructed by one of the design teams. There will be no markings in these half fields except the baselines. </w:t>
+      </w:r>
+    </w:p>
+    <w:p>
+      <w:pPr>
+        <w:pStyle w:val="TextEntry"/>
+        <w:ind w:left="0"/>
+        <w:jc w:val="both"/>
         <w:rPr>
-          <w:b w:val="0"/>
-          <w:bCs w:val="0"/>
-          <w:sz w:val="20"/>
-          <w:szCs w:val="18"/>
+          <w:b/>
         </w:rPr>
-        <w:t xml:space="preserve">at least two robots of a convoy have to be designed and constructed. One of the robots should be the leading one, which will never leave the convoy as the path-setter. The other one should be one of the followers of the leading robot and it should leave or re-join the convoy upon command. The robots in the convoy are also expected to indicate if they </w:t>
-      </w:r>
-      <w:r>
+      </w:pPr>
+      <w:r>
+        <w:t xml:space="preserve">     At the beginning of the game, 6 balls will be arbitrarily placed behind the baseline for each robot. The balls should be compatible to ping-pong balls in terms of size. Each robot is supposed to pick up a ball, carry it to the center of the game field and drop or shoot into the common basket which is placed on the center line. Robots will repeat this action until the basket is full. The team with more balls in the basket will win the game.</w:t>
+      </w:r>
+    </w:p>
+    <w:p>
+      <w:pPr>
+        <w:pStyle w:val="TextEntry"/>
+        <w:ind w:left="0"/>
+        <w:jc w:val="both"/>
         <w:rPr>
-          <w:b w:val="0"/>
-          <w:bCs w:val="0"/>
-          <w:sz w:val="20"/>
-          <w:szCs w:val="18"/>
+          <w:b/>
         </w:rPr>
-        <w:t>are leaving the convoy or if they are the last robot in the convoy.</w:t>
-      </w:r>
-    </w:p>
-    <w:p>
-      <w:pPr>
-        <w:pStyle w:val="Header3"/>
-        <w:rPr>
-          <w:b w:val="0"/>
-          <w:bCs w:val="0"/>
-          <w:sz w:val="20"/>
-          <w:szCs w:val="18"/>
-        </w:rPr>
-      </w:pPr>
-      <w:r>
-        <w:rPr>
-          <w:b w:val="0"/>
-          <w:bCs w:val="0"/>
-          <w:sz w:val="20"/>
-          <w:szCs w:val="18"/>
-        </w:rPr>
-        <w:t xml:space="preserve">As the implementation of this project </w:t>
-      </w:r>
+      </w:pPr>
+      <w:r>
+        <w:t xml:space="preserve">     Throughout the game, robots can not deal with more than a ball at a time. Crossing the opponent’s half field or touching the basket is not allowed, any violations of these rules will be penalized.</w:t>
+      </w:r>
+    </w:p>
+    <w:p>
+      <w:pPr>
+        <w:pStyle w:val="TextEntry"/>
+      </w:pPr>
       <w:bookmarkStart w:id="8" w:name="_GoBack"/>
       <w:bookmarkEnd w:id="8"/>
-      <w:r>
-        <w:rPr>
-          <w:b w:val="0"/>
-          <w:bCs w:val="0"/>
-          <w:sz w:val="20"/>
-          <w:szCs w:val="18"/>
-        </w:rPr>
-        <w:t xml:space="preserve"> not include complex mechanical system</w:t>
-      </w:r>
-      <w:r>
-        <w:rPr>
-          <w:b w:val="0"/>
-          <w:bCs w:val="0"/>
-          <w:sz w:val="20"/>
-          <w:szCs w:val="18"/>
-        </w:rPr>
-        <w:t xml:space="preserve">  </w:t>
-      </w:r>
+    </w:p>
+    <w:p>
+      <w:pPr>
+        <w:pStyle w:val="TextEntry"/>
+      </w:pPr>
     </w:p>
     <w:p>
       <w:pPr>
         <w:pStyle w:val="Header3"/>
       </w:pPr>
-    </w:p>
-    <w:p>
-      <w:pPr>
-        <w:pStyle w:val="Header3"/>
-      </w:pPr>
-    </w:p>
-    <w:bookmarkEnd w:id="6"/>
-    <w:bookmarkEnd w:id="7"/>
-    <w:p>
-      <w:pPr>
-        <w:pStyle w:val="TextEntry"/>
-        <w:ind w:left="0"/>
-      </w:pPr>
-    </w:p>
-    <w:p>
-      <w:pPr>
-        <w:pStyle w:val="TextEntry"/>
-      </w:pPr>
-    </w:p>
-    <w:p>
-      <w:pPr>
-        <w:pStyle w:val="Header3"/>
-      </w:pPr>
-      <w:r>
-        <w:lastRenderedPageBreak/>
+      <w:r>
         <w:t>Project 2</w:t>
       </w:r>
     </w:p>
@@ -551,724 +510,15 @@
     </w:p>
     <w:p>
       <w:r>
-        <w:t>CVs of the team members are attached in the following order:</w:t>
-      </w:r>
-    </w:p>
-    <w:p/>
-    <w:p>
-      <w:pPr>
-        <w:pStyle w:val="ListParagraph"/>
-        <w:numPr>
-          <w:ilvl w:val="0"/>
-          <w:numId w:val="17"/>
-        </w:numPr>
-      </w:pPr>
-      <w:r>
-        <w:t>Oytun Akpulat</w:t>
-      </w:r>
-    </w:p>
-    <w:p>
-      <w:pPr>
-        <w:pStyle w:val="ListParagraph"/>
-        <w:numPr>
-          <w:ilvl w:val="0"/>
-          <w:numId w:val="17"/>
-        </w:numPr>
-      </w:pPr>
-      <w:r>
-        <w:t>G</w:t>
-      </w:r>
-      <w:r>
-        <w:rPr>
-          <w:lang w:val="tr-TR"/>
-        </w:rPr>
-        <w:t>öksenin Hande Bayazıt</w:t>
-      </w:r>
-    </w:p>
-    <w:p>
-      <w:pPr>
-        <w:pStyle w:val="ListParagraph"/>
-        <w:numPr>
-          <w:ilvl w:val="0"/>
-          <w:numId w:val="17"/>
-        </w:numPr>
-      </w:pPr>
-      <w:r>
-        <w:rPr>
-          <w:lang w:val="tr-TR"/>
-        </w:rPr>
-        <w:t>Emre Doğan</w:t>
-      </w:r>
-    </w:p>
-    <w:p>
-      <w:pPr>
-        <w:pStyle w:val="ListParagraph"/>
-        <w:numPr>
-          <w:ilvl w:val="0"/>
-          <w:numId w:val="17"/>
-        </w:numPr>
-      </w:pPr>
-      <w:r>
-        <w:rPr>
-          <w:lang w:val="tr-TR"/>
-        </w:rPr>
-        <w:t>Taha Doğan</w:t>
-      </w:r>
-    </w:p>
-    <w:p>
-      <w:pPr>
-        <w:pStyle w:val="ListParagraph"/>
-        <w:numPr>
-          <w:ilvl w:val="0"/>
-          <w:numId w:val="17"/>
-        </w:numPr>
-      </w:pPr>
-      <w:r>
-        <w:rPr>
-          <w:lang w:val="tr-TR"/>
-        </w:rPr>
-        <w:t>Burak Sezgin</w:t>
-      </w:r>
-    </w:p>
-    <w:p/>
-    <w:p/>
-    <w:p>
-      <w:r>
-        <w:br w:type="page"/>
-      </w:r>
-    </w:p>
-    <w:p>
-      <w:r>
-        <w:lastRenderedPageBreak/>
-        <w:drawing>
-          <wp:inline distT="0" distB="0" distL="0" distR="0">
-            <wp:extent cx="5943600" cy="8940862"/>
-            <wp:effectExtent l="0" t="0" r="0" b="0"/>
-            <wp:docPr id="2" name="Picture 2"/>
-            <wp:cNvGraphicFramePr>
-              <a:graphicFrameLocks xmlns:a="http://schemas.openxmlformats.org/drawingml/2006/main" noChangeAspect="1"/>
-            </wp:cNvGraphicFramePr>
-            <a:graphic xmlns:a="http://schemas.openxmlformats.org/drawingml/2006/main">
-              <a:graphicData uri="http://schemas.openxmlformats.org/drawingml/2006/picture">
-                <pic:pic xmlns:pic="http://schemas.openxmlformats.org/drawingml/2006/picture">
-                  <pic:nvPicPr>
-                    <pic:cNvPr id="0" name="Picture 1"/>
-                    <pic:cNvPicPr>
-                      <a:picLocks noChangeAspect="1" noChangeArrowheads="1"/>
-                    </pic:cNvPicPr>
-                  </pic:nvPicPr>
-                  <pic:blipFill>
-                    <a:blip r:embed="rId9" cstate="print">
-                      <a:extLst>
-                        <a:ext uri="{28A0092B-C50C-407E-A947-70E740481C1C}">
-                          <a14:useLocalDpi xmlns:a14="http://schemas.microsoft.com/office/drawing/2010/main" val="0"/>
-                        </a:ext>
-                      </a:extLst>
-                    </a:blip>
-                    <a:srcRect/>
-                    <a:stretch>
-                      <a:fillRect/>
-                    </a:stretch>
-                  </pic:blipFill>
-                  <pic:spPr bwMode="auto">
-                    <a:xfrm>
-                      <a:off x="0" y="0"/>
-                      <a:ext cx="5943600" cy="8940862"/>
-                    </a:xfrm>
-                    <a:prstGeom prst="rect">
-                      <a:avLst/>
-                    </a:prstGeom>
-                    <a:noFill/>
-                    <a:ln>
-                      <a:noFill/>
-                    </a:ln>
-                  </pic:spPr>
-                </pic:pic>
-              </a:graphicData>
-            </a:graphic>
-          </wp:inline>
-        </w:drawing>
-      </w:r>
-    </w:p>
-    <w:p>
-      <w:r>
-        <w:lastRenderedPageBreak/>
-        <w:drawing>
-          <wp:inline distT="0" distB="0" distL="0" distR="0">
-            <wp:extent cx="5760720" cy="3604260"/>
-            <wp:effectExtent l="0" t="0" r="0" b="0"/>
-            <wp:docPr id="3" name="Picture 3"/>
-            <wp:cNvGraphicFramePr>
-              <a:graphicFrameLocks xmlns:a="http://schemas.openxmlformats.org/drawingml/2006/main" noChangeAspect="1"/>
-            </wp:cNvGraphicFramePr>
-            <a:graphic xmlns:a="http://schemas.openxmlformats.org/drawingml/2006/main">
-              <a:graphicData uri="http://schemas.openxmlformats.org/drawingml/2006/picture">
-                <pic:pic xmlns:pic="http://schemas.openxmlformats.org/drawingml/2006/picture">
-                  <pic:nvPicPr>
-                    <pic:cNvPr id="0" name="Picture 2"/>
-                    <pic:cNvPicPr>
-                      <a:picLocks noChangeAspect="1" noChangeArrowheads="1"/>
-                    </pic:cNvPicPr>
-                  </pic:nvPicPr>
-                  <pic:blipFill>
-                    <a:blip r:embed="rId10" cstate="print">
-                      <a:extLst>
-                        <a:ext uri="{28A0092B-C50C-407E-A947-70E740481C1C}">
-                          <a14:useLocalDpi xmlns:a14="http://schemas.microsoft.com/office/drawing/2010/main" val="0"/>
-                        </a:ext>
-                      </a:extLst>
-                    </a:blip>
-                    <a:srcRect/>
-                    <a:stretch>
-                      <a:fillRect/>
-                    </a:stretch>
-                  </pic:blipFill>
-                  <pic:spPr bwMode="auto">
-                    <a:xfrm>
-                      <a:off x="0" y="0"/>
-                      <a:ext cx="5760720" cy="3604260"/>
-                    </a:xfrm>
-                    <a:prstGeom prst="rect">
-                      <a:avLst/>
-                    </a:prstGeom>
-                    <a:noFill/>
-                    <a:ln>
-                      <a:noFill/>
-                    </a:ln>
-                  </pic:spPr>
-                </pic:pic>
-              </a:graphicData>
-            </a:graphic>
-          </wp:inline>
-        </w:drawing>
-      </w:r>
-    </w:p>
-    <w:p/>
-    <w:p>
-      <w:pPr>
-        <w:tabs>
-          <w:tab w:val="clear" w:pos="4680"/>
-        </w:tabs>
-        <w:ind w:left="0"/>
-      </w:pPr>
-      <w:r>
-        <w:br w:type="page"/>
-      </w:r>
-    </w:p>
-    <w:p>
-      <w:r>
-        <w:lastRenderedPageBreak/>
-        <w:drawing>
-          <wp:inline distT="0" distB="0" distL="0" distR="0">
-            <wp:extent cx="5852160" cy="8260080"/>
-            <wp:effectExtent l="0" t="0" r="0" b="0"/>
-            <wp:docPr id="5" name="Picture 5"/>
-            <wp:cNvGraphicFramePr>
-              <a:graphicFrameLocks xmlns:a="http://schemas.openxmlformats.org/drawingml/2006/main" noChangeAspect="1"/>
-            </wp:cNvGraphicFramePr>
-            <a:graphic xmlns:a="http://schemas.openxmlformats.org/drawingml/2006/main">
-              <a:graphicData uri="http://schemas.openxmlformats.org/drawingml/2006/picture">
-                <pic:pic xmlns:pic="http://schemas.openxmlformats.org/drawingml/2006/picture">
-                  <pic:nvPicPr>
-                    <pic:cNvPr id="0" name="Picture 4"/>
-                    <pic:cNvPicPr>
-                      <a:picLocks noChangeAspect="1" noChangeArrowheads="1"/>
-                    </pic:cNvPicPr>
-                  </pic:nvPicPr>
-                  <pic:blipFill>
-                    <a:blip r:embed="rId11" cstate="print">
-                      <a:extLst>
-                        <a:ext uri="{28A0092B-C50C-407E-A947-70E740481C1C}">
-                          <a14:useLocalDpi xmlns:a14="http://schemas.microsoft.com/office/drawing/2010/main" val="0"/>
-                        </a:ext>
-                      </a:extLst>
-                    </a:blip>
-                    <a:srcRect/>
-                    <a:stretch>
-                      <a:fillRect/>
-                    </a:stretch>
-                  </pic:blipFill>
-                  <pic:spPr bwMode="auto">
-                    <a:xfrm>
-                      <a:off x="0" y="0"/>
-                      <a:ext cx="5852160" cy="8260080"/>
-                    </a:xfrm>
-                    <a:prstGeom prst="rect">
-                      <a:avLst/>
-                    </a:prstGeom>
-                    <a:noFill/>
-                    <a:ln>
-                      <a:noFill/>
-                    </a:ln>
-                  </pic:spPr>
-                </pic:pic>
-              </a:graphicData>
-            </a:graphic>
-          </wp:inline>
-        </w:drawing>
-      </w:r>
-    </w:p>
-    <w:p>
-      <w:r>
-        <w:lastRenderedPageBreak/>
-        <w:drawing>
-          <wp:inline distT="0" distB="0" distL="0" distR="0">
-            <wp:extent cx="4853940" cy="1775986"/>
-            <wp:effectExtent l="0" t="0" r="0" b="0"/>
-            <wp:docPr id="7" name="Picture 7"/>
-            <wp:cNvGraphicFramePr>
-              <a:graphicFrameLocks xmlns:a="http://schemas.openxmlformats.org/drawingml/2006/main" noChangeAspect="1"/>
-            </wp:cNvGraphicFramePr>
-            <a:graphic xmlns:a="http://schemas.openxmlformats.org/drawingml/2006/main">
-              <a:graphicData uri="http://schemas.openxmlformats.org/drawingml/2006/picture">
-                <pic:pic xmlns:pic="http://schemas.openxmlformats.org/drawingml/2006/picture">
-                  <pic:nvPicPr>
-                    <pic:cNvPr id="0" name="Picture 6"/>
-                    <pic:cNvPicPr>
-                      <a:picLocks noChangeAspect="1" noChangeArrowheads="1"/>
-                    </pic:cNvPicPr>
-                  </pic:nvPicPr>
-                  <pic:blipFill>
-                    <a:blip r:embed="rId12" cstate="print">
-                      <a:extLst>
-                        <a:ext uri="{28A0092B-C50C-407E-A947-70E740481C1C}">
-                          <a14:useLocalDpi xmlns:a14="http://schemas.microsoft.com/office/drawing/2010/main" val="0"/>
-                        </a:ext>
-                      </a:extLst>
-                    </a:blip>
-                    <a:srcRect/>
-                    <a:stretch>
-                      <a:fillRect/>
-                    </a:stretch>
-                  </pic:blipFill>
-                  <pic:spPr bwMode="auto">
-                    <a:xfrm>
-                      <a:off x="0" y="0"/>
-                      <a:ext cx="4866713" cy="1780659"/>
-                    </a:xfrm>
-                    <a:prstGeom prst="rect">
-                      <a:avLst/>
-                    </a:prstGeom>
-                    <a:noFill/>
-                    <a:ln>
-                      <a:noFill/>
-                    </a:ln>
-                  </pic:spPr>
-                </pic:pic>
-              </a:graphicData>
-            </a:graphic>
-          </wp:inline>
-        </w:drawing>
-      </w:r>
-    </w:p>
-    <w:p>
-      <w:r>
-        <w:drawing>
-          <wp:inline distT="0" distB="0" distL="0" distR="0">
-            <wp:extent cx="5547360" cy="259080"/>
-            <wp:effectExtent l="0" t="0" r="0" b="0"/>
-            <wp:docPr id="8" name="Picture 8"/>
-            <wp:cNvGraphicFramePr>
-              <a:graphicFrameLocks xmlns:a="http://schemas.openxmlformats.org/drawingml/2006/main" noChangeAspect="1"/>
-            </wp:cNvGraphicFramePr>
-            <a:graphic xmlns:a="http://schemas.openxmlformats.org/drawingml/2006/main">
-              <a:graphicData uri="http://schemas.openxmlformats.org/drawingml/2006/picture">
-                <pic:pic xmlns:pic="http://schemas.openxmlformats.org/drawingml/2006/picture">
-                  <pic:nvPicPr>
-                    <pic:cNvPr id="0" name="Picture 7"/>
-                    <pic:cNvPicPr>
-                      <a:picLocks noChangeAspect="1" noChangeArrowheads="1"/>
-                    </pic:cNvPicPr>
-                  </pic:nvPicPr>
-                  <pic:blipFill rotWithShape="1">
-                    <a:blip r:embed="rId13" cstate="print">
-                      <a:extLst>
-                        <a:ext uri="{28A0092B-C50C-407E-A947-70E740481C1C}">
-                          <a14:useLocalDpi xmlns:a14="http://schemas.microsoft.com/office/drawing/2010/main" val="0"/>
-                        </a:ext>
-                      </a:extLst>
-                    </a:blip>
-                    <a:srcRect t="55263"/>
-                    <a:stretch/>
-                  </pic:blipFill>
-                  <pic:spPr bwMode="auto">
-                    <a:xfrm>
-                      <a:off x="0" y="0"/>
-                      <a:ext cx="5547360" cy="259080"/>
-                    </a:xfrm>
-                    <a:prstGeom prst="rect">
-                      <a:avLst/>
-                    </a:prstGeom>
-                    <a:noFill/>
-                    <a:ln>
-                      <a:noFill/>
-                    </a:ln>
-                    <a:extLst>
-                      <a:ext uri="{53640926-AAD7-44D8-BBD7-CCE9431645EC}">
-                        <a14:shadowObscured xmlns:a14="http://schemas.microsoft.com/office/drawing/2010/main"/>
-                      </a:ext>
-                    </a:extLst>
-                  </pic:spPr>
-                </pic:pic>
-              </a:graphicData>
-            </a:graphic>
-          </wp:inline>
-        </w:drawing>
-      </w:r>
-    </w:p>
-    <w:p>
-      <w:r>
-        <w:drawing>
-          <wp:inline distT="0" distB="0" distL="0" distR="0">
-            <wp:extent cx="4648200" cy="2126110"/>
-            <wp:effectExtent l="0" t="0" r="0" b="0"/>
-            <wp:docPr id="9" name="Picture 9"/>
-            <wp:cNvGraphicFramePr>
-              <a:graphicFrameLocks xmlns:a="http://schemas.openxmlformats.org/drawingml/2006/main" noChangeAspect="1"/>
-            </wp:cNvGraphicFramePr>
-            <a:graphic xmlns:a="http://schemas.openxmlformats.org/drawingml/2006/main">
-              <a:graphicData uri="http://schemas.openxmlformats.org/drawingml/2006/picture">
-                <pic:pic xmlns:pic="http://schemas.openxmlformats.org/drawingml/2006/picture">
-                  <pic:nvPicPr>
-                    <pic:cNvPr id="0" name="Picture 8"/>
-                    <pic:cNvPicPr>
-                      <a:picLocks noChangeAspect="1" noChangeArrowheads="1"/>
-                    </pic:cNvPicPr>
-                  </pic:nvPicPr>
-                  <pic:blipFill rotWithShape="1">
-                    <a:blip r:embed="rId14" cstate="print">
-                      <a:extLst>
-                        <a:ext uri="{28A0092B-C50C-407E-A947-70E740481C1C}">
-                          <a14:useLocalDpi xmlns:a14="http://schemas.microsoft.com/office/drawing/2010/main" val="0"/>
-                        </a:ext>
-                      </a:extLst>
-                    </a:blip>
-                    <a:srcRect t="37210"/>
-                    <a:stretch/>
-                  </pic:blipFill>
-                  <pic:spPr bwMode="auto">
-                    <a:xfrm>
-                      <a:off x="0" y="0"/>
-                      <a:ext cx="4661041" cy="2131983"/>
-                    </a:xfrm>
-                    <a:prstGeom prst="rect">
-                      <a:avLst/>
-                    </a:prstGeom>
-                    <a:noFill/>
-                    <a:ln>
-                      <a:noFill/>
-                    </a:ln>
-                    <a:extLst>
-                      <a:ext uri="{53640926-AAD7-44D8-BBD7-CCE9431645EC}">
-                        <a14:shadowObscured xmlns:a14="http://schemas.microsoft.com/office/drawing/2010/main"/>
-                      </a:ext>
-                    </a:extLst>
-                  </pic:spPr>
-                </pic:pic>
-              </a:graphicData>
-            </a:graphic>
-          </wp:inline>
-        </w:drawing>
-      </w:r>
-      <w:r>
-        <w:drawing>
-          <wp:inline distT="0" distB="0" distL="0" distR="0">
-            <wp:extent cx="4343400" cy="1679674"/>
-            <wp:effectExtent l="0" t="0" r="0" b="0"/>
-            <wp:docPr id="11" name="Picture 11"/>
-            <wp:cNvGraphicFramePr>
-              <a:graphicFrameLocks xmlns:a="http://schemas.openxmlformats.org/drawingml/2006/main" noChangeAspect="1"/>
-            </wp:cNvGraphicFramePr>
-            <a:graphic xmlns:a="http://schemas.openxmlformats.org/drawingml/2006/main">
-              <a:graphicData uri="http://schemas.openxmlformats.org/drawingml/2006/picture">
-                <pic:pic xmlns:pic="http://schemas.openxmlformats.org/drawingml/2006/picture">
-                  <pic:nvPicPr>
-                    <pic:cNvPr id="0" name="Picture 10"/>
-                    <pic:cNvPicPr>
-                      <a:picLocks noChangeAspect="1" noChangeArrowheads="1"/>
-                    </pic:cNvPicPr>
-                  </pic:nvPicPr>
-                  <pic:blipFill>
-                    <a:blip r:embed="rId15" cstate="print">
-                      <a:extLst>
-                        <a:ext uri="{28A0092B-C50C-407E-A947-70E740481C1C}">
-                          <a14:useLocalDpi xmlns:a14="http://schemas.microsoft.com/office/drawing/2010/main" val="0"/>
-                        </a:ext>
-                      </a:extLst>
-                    </a:blip>
-                    <a:srcRect/>
-                    <a:stretch>
-                      <a:fillRect/>
-                    </a:stretch>
-                  </pic:blipFill>
-                  <pic:spPr bwMode="auto">
-                    <a:xfrm>
-                      <a:off x="0" y="0"/>
-                      <a:ext cx="4373718" cy="1691399"/>
-                    </a:xfrm>
-                    <a:prstGeom prst="rect">
-                      <a:avLst/>
-                    </a:prstGeom>
-                    <a:noFill/>
-                    <a:ln>
-                      <a:noFill/>
-                    </a:ln>
-                  </pic:spPr>
-                </pic:pic>
-              </a:graphicData>
-            </a:graphic>
-          </wp:inline>
-        </w:drawing>
-      </w:r>
-    </w:p>
-    <w:p>
-      <w:r>
-        <w:drawing>
-          <wp:inline distT="0" distB="0" distL="0" distR="0">
-            <wp:extent cx="4488180" cy="209613"/>
-            <wp:effectExtent l="0" t="0" r="0" b="0"/>
-            <wp:docPr id="12" name="Picture 12"/>
-            <wp:cNvGraphicFramePr>
-              <a:graphicFrameLocks xmlns:a="http://schemas.openxmlformats.org/drawingml/2006/main" noChangeAspect="1"/>
-            </wp:cNvGraphicFramePr>
-            <a:graphic xmlns:a="http://schemas.openxmlformats.org/drawingml/2006/main">
-              <a:graphicData uri="http://schemas.openxmlformats.org/drawingml/2006/picture">
-                <pic:pic xmlns:pic="http://schemas.openxmlformats.org/drawingml/2006/picture">
-                  <pic:nvPicPr>
-                    <pic:cNvPr id="0" name="Picture 11"/>
-                    <pic:cNvPicPr>
-                      <a:picLocks noChangeAspect="1" noChangeArrowheads="1"/>
-                    </pic:cNvPicPr>
-                  </pic:nvPicPr>
-                  <pic:blipFill rotWithShape="1">
-                    <a:blip r:embed="rId16" cstate="print">
-                      <a:extLst>
-                        <a:ext uri="{28A0092B-C50C-407E-A947-70E740481C1C}">
-                          <a14:useLocalDpi xmlns:a14="http://schemas.microsoft.com/office/drawing/2010/main" val="0"/>
-                        </a:ext>
-                      </a:extLst>
-                    </a:blip>
-                    <a:srcRect t="56962"/>
-                    <a:stretch/>
-                  </pic:blipFill>
-                  <pic:spPr bwMode="auto">
-                    <a:xfrm>
-                      <a:off x="0" y="0"/>
-                      <a:ext cx="5000053" cy="233519"/>
-                    </a:xfrm>
-                    <a:prstGeom prst="rect">
-                      <a:avLst/>
-                    </a:prstGeom>
-                    <a:noFill/>
-                    <a:ln>
-                      <a:noFill/>
-                    </a:ln>
-                    <a:extLst>
-                      <a:ext uri="{53640926-AAD7-44D8-BBD7-CCE9431645EC}">
-                        <a14:shadowObscured xmlns:a14="http://schemas.microsoft.com/office/drawing/2010/main"/>
-                      </a:ext>
-                    </a:extLst>
-                  </pic:spPr>
-                </pic:pic>
-              </a:graphicData>
-            </a:graphic>
-          </wp:inline>
-        </w:drawing>
-      </w:r>
-    </w:p>
-    <w:p>
-      <w:r>
-        <w:drawing>
-          <wp:inline distT="0" distB="0" distL="0" distR="0">
-            <wp:extent cx="4366895" cy="792480"/>
-            <wp:effectExtent l="0" t="0" r="0" b="7620"/>
-            <wp:docPr id="13" name="Picture 13"/>
-            <wp:cNvGraphicFramePr>
-              <a:graphicFrameLocks xmlns:a="http://schemas.openxmlformats.org/drawingml/2006/main" noChangeAspect="1"/>
-            </wp:cNvGraphicFramePr>
-            <a:graphic xmlns:a="http://schemas.openxmlformats.org/drawingml/2006/main">
-              <a:graphicData uri="http://schemas.openxmlformats.org/drawingml/2006/picture">
-                <pic:pic xmlns:pic="http://schemas.openxmlformats.org/drawingml/2006/picture">
-                  <pic:nvPicPr>
-                    <pic:cNvPr id="0" name="Picture 12"/>
-                    <pic:cNvPicPr>
-                      <a:picLocks noChangeAspect="1" noChangeArrowheads="1"/>
-                    </pic:cNvPicPr>
-                  </pic:nvPicPr>
-                  <pic:blipFill rotWithShape="1">
-                    <a:blip r:embed="rId17" cstate="print">
-                      <a:extLst>
-                        <a:ext uri="{28A0092B-C50C-407E-A947-70E740481C1C}">
-                          <a14:useLocalDpi xmlns:a14="http://schemas.microsoft.com/office/drawing/2010/main" val="0"/>
-                        </a:ext>
-                      </a:extLst>
-                    </a:blip>
-                    <a:srcRect t="86784"/>
-                    <a:stretch/>
-                  </pic:blipFill>
-                  <pic:spPr bwMode="auto">
-                    <a:xfrm>
-                      <a:off x="0" y="0"/>
-                      <a:ext cx="4429907" cy="803915"/>
-                    </a:xfrm>
-                    <a:prstGeom prst="rect">
-                      <a:avLst/>
-                    </a:prstGeom>
-                    <a:noFill/>
-                    <a:ln>
-                      <a:noFill/>
-                    </a:ln>
-                    <a:extLst>
-                      <a:ext uri="{53640926-AAD7-44D8-BBD7-CCE9431645EC}">
-                        <a14:shadowObscured xmlns:a14="http://schemas.microsoft.com/office/drawing/2010/main"/>
-                      </a:ext>
-                    </a:extLst>
-                  </pic:spPr>
-                </pic:pic>
-              </a:graphicData>
-            </a:graphic>
-          </wp:inline>
-        </w:drawing>
-      </w:r>
-    </w:p>
-    <w:p/>
-    <w:p>
-      <w:pPr>
-        <w:tabs>
-          <w:tab w:val="clear" w:pos="4680"/>
-        </w:tabs>
-        <w:ind w:left="0"/>
-      </w:pPr>
-      <w:r>
-        <w:br w:type="page"/>
-      </w:r>
-    </w:p>
-    <w:p>
-      <w:r>
-        <w:lastRenderedPageBreak/>
-        <w:br w:type="page"/>
-      </w:r>
-    </w:p>
-    <w:p>
-      <w:pPr>
-        <w:tabs>
-          <w:tab w:val="clear" w:pos="4680"/>
-        </w:tabs>
-        <w:ind w:left="0"/>
-      </w:pPr>
-    </w:p>
-    <w:p>
-      <w:r>
-        <w:drawing>
-          <wp:inline distT="0" distB="0" distL="0" distR="0">
-            <wp:extent cx="5943600" cy="7241146"/>
-            <wp:effectExtent l="0" t="0" r="0" b="0"/>
-            <wp:docPr id="14" name="Picture 14"/>
-            <wp:cNvGraphicFramePr>
-              <a:graphicFrameLocks xmlns:a="http://schemas.openxmlformats.org/drawingml/2006/main" noChangeAspect="1"/>
-            </wp:cNvGraphicFramePr>
-            <a:graphic xmlns:a="http://schemas.openxmlformats.org/drawingml/2006/main">
-              <a:graphicData uri="http://schemas.openxmlformats.org/drawingml/2006/picture">
-                <pic:pic xmlns:pic="http://schemas.openxmlformats.org/drawingml/2006/picture">
-                  <pic:nvPicPr>
-                    <pic:cNvPr id="0" name="Picture 13"/>
-                    <pic:cNvPicPr>
-                      <a:picLocks noChangeAspect="1" noChangeArrowheads="1"/>
-                    </pic:cNvPicPr>
-                  </pic:nvPicPr>
-                  <pic:blipFill>
-                    <a:blip r:embed="rId18">
-                      <a:extLst>
-                        <a:ext uri="{28A0092B-C50C-407E-A947-70E740481C1C}">
-                          <a14:useLocalDpi xmlns:a14="http://schemas.microsoft.com/office/drawing/2010/main" val="0"/>
-                        </a:ext>
-                      </a:extLst>
-                    </a:blip>
-                    <a:srcRect/>
-                    <a:stretch>
-                      <a:fillRect/>
-                    </a:stretch>
-                  </pic:blipFill>
-                  <pic:spPr bwMode="auto">
-                    <a:xfrm>
-                      <a:off x="0" y="0"/>
-                      <a:ext cx="5943600" cy="7241146"/>
-                    </a:xfrm>
-                    <a:prstGeom prst="rect">
-                      <a:avLst/>
-                    </a:prstGeom>
-                    <a:noFill/>
-                    <a:ln>
-                      <a:noFill/>
-                    </a:ln>
-                  </pic:spPr>
-                </pic:pic>
-              </a:graphicData>
-            </a:graphic>
-          </wp:inline>
-        </w:drawing>
-      </w:r>
-    </w:p>
-    <w:p/>
-    <w:p>
-      <w:r>
-        <w:lastRenderedPageBreak/>
-        <w:drawing>
-          <wp:inline distT="0" distB="0" distL="0" distR="0">
-            <wp:extent cx="5943600" cy="6620277"/>
-            <wp:effectExtent l="0" t="0" r="0" b="9525"/>
-            <wp:docPr id="15" name="Picture 15"/>
-            <wp:cNvGraphicFramePr>
-              <a:graphicFrameLocks xmlns:a="http://schemas.openxmlformats.org/drawingml/2006/main" noChangeAspect="1"/>
-            </wp:cNvGraphicFramePr>
-            <a:graphic xmlns:a="http://schemas.openxmlformats.org/drawingml/2006/main">
-              <a:graphicData uri="http://schemas.openxmlformats.org/drawingml/2006/picture">
-                <pic:pic xmlns:pic="http://schemas.openxmlformats.org/drawingml/2006/picture">
-                  <pic:nvPicPr>
-                    <pic:cNvPr id="0" name="Picture 14"/>
-                    <pic:cNvPicPr>
-                      <a:picLocks noChangeAspect="1" noChangeArrowheads="1"/>
-                    </pic:cNvPicPr>
-                  </pic:nvPicPr>
-                  <pic:blipFill>
-                    <a:blip r:embed="rId19">
-                      <a:extLst>
-                        <a:ext uri="{28A0092B-C50C-407E-A947-70E740481C1C}">
-                          <a14:useLocalDpi xmlns:a14="http://schemas.microsoft.com/office/drawing/2010/main" val="0"/>
-                        </a:ext>
-                      </a:extLst>
-                    </a:blip>
-                    <a:srcRect/>
-                    <a:stretch>
-                      <a:fillRect/>
-                    </a:stretch>
-                  </pic:blipFill>
-                  <pic:spPr bwMode="auto">
-                    <a:xfrm>
-                      <a:off x="0" y="0"/>
-                      <a:ext cx="5943600" cy="6620277"/>
-                    </a:xfrm>
-                    <a:prstGeom prst="rect">
-                      <a:avLst/>
-                    </a:prstGeom>
-                    <a:noFill/>
-                    <a:ln>
-                      <a:noFill/>
-                    </a:ln>
-                  </pic:spPr>
-                </pic:pic>
-              </a:graphicData>
-            </a:graphic>
-          </wp:inline>
-        </w:drawing>
+        <w:t>CVs (Maximum of 2 pages per person)</w:t>
       </w:r>
     </w:p>
     <w:sectPr>
-      <w:headerReference w:type="even" r:id="rId20"/>
-      <w:headerReference w:type="default" r:id="rId21"/>
-      <w:footerReference w:type="default" r:id="rId22"/>
-      <w:headerReference w:type="first" r:id="rId23"/>
-      <w:footerReference w:type="first" r:id="rId24"/>
+      <w:headerReference w:type="even" r:id="rId9"/>
+      <w:headerReference w:type="default" r:id="rId10"/>
+      <w:footerReference w:type="default" r:id="rId11"/>
+      <w:headerReference w:type="first" r:id="rId12"/>
+      <w:footerReference w:type="first" r:id="rId13"/>
       <w:pgSz w:w="12240" w:h="15840" w:code="1"/>
       <w:pgMar w:top="1440" w:right="1440" w:bottom="1440" w:left="1440" w:header="720" w:footer="1028" w:gutter="0"/>
       <w:pgNumType w:start="2"/>
@@ -1280,7 +530,7 @@
 </file>
 
 <file path=word/endnotes.xml><?xml version="1.0" encoding="utf-8"?>
-<w:endnotes xmlns:wpc="http://schemas.microsoft.com/office/word/2010/wordprocessingCanvas" xmlns:cx="http://schemas.microsoft.com/office/drawing/2014/chartex" xmlns:cx1="http://schemas.microsoft.com/office/drawing/2015/9/8/chartex" xmlns:cx2="http://schemas.microsoft.com/office/drawing/2015/10/21/chartex" xmlns:cx3="http://schemas.microsoft.com/office/drawing/2016/5/9/chartex" xmlns:cx4="http://schemas.microsoft.com/office/drawing/2016/5/10/chartex" xmlns:cx5="http://schemas.microsoft.com/office/drawing/2016/5/11/chartex" xmlns:cx6="http://schemas.microsoft.com/office/drawing/2016/5/12/chartex" xmlns:cx7="http://schemas.microsoft.com/office/drawing/2016/5/13/chartex" xmlns:cx8="http://schemas.microsoft.com/office/drawing/2016/5/14/chartex" xmlns:mc="http://schemas.openxmlformats.org/markup-compatibility/2006" xmlns:aink="http://schemas.microsoft.com/office/drawing/2016/ink" xmlns:am3d="http://schemas.microsoft.com/office/drawing/2017/model3d" xmlns:o="urn:schemas-microsoft-com:office:office" xmlns:r="http://schemas.openxmlformats.org/officeDocument/2006/relationships" xmlns:m="http://schemas.openxmlformats.org/officeDocument/2006/math" xmlns:v="urn:schemas-microsoft-com:vml" xmlns:wp14="http://schemas.microsoft.com/office/word/2010/wordprocessingDrawing" xmlns:wp="http://schemas.openxmlformats.org/drawingml/2006/wordprocessingDrawing" xmlns:w10="urn:schemas-microsoft-com:office:word" xmlns:w="http://schemas.openxmlformats.org/wordprocessingml/2006/main" xmlns:w14="http://schemas.microsoft.com/office/word/2010/wordml" xmlns:w15="http://schemas.microsoft.com/office/word/2012/wordml" xmlns:w16cid="http://schemas.microsoft.com/office/word/2016/wordml/cid" xmlns:w16se="http://schemas.microsoft.com/office/word/2015/wordml/symex" xmlns:wpg="http://schemas.microsoft.com/office/word/2010/wordprocessingGroup" xmlns:wpi="http://schemas.microsoft.com/office/word/2010/wordprocessingInk" xmlns:wne="http://schemas.microsoft.com/office/word/2006/wordml" xmlns:wps="http://schemas.microsoft.com/office/word/2010/wordprocessingShape" mc:Ignorable="w14 w15 w16se w16cid wp14">
+<w:endnotes xmlns:wpc="http://schemas.microsoft.com/office/word/2010/wordprocessingCanvas" xmlns:mo="http://schemas.microsoft.com/office/mac/office/2008/main" xmlns:mc="http://schemas.openxmlformats.org/markup-compatibility/2006" xmlns:mv="urn:schemas-microsoft-com:mac:vml" xmlns:o="urn:schemas-microsoft-com:office:office" xmlns:r="http://schemas.openxmlformats.org/officeDocument/2006/relationships" xmlns:m="http://schemas.openxmlformats.org/officeDocument/2006/math" xmlns:v="urn:schemas-microsoft-com:vml" xmlns:wp14="http://schemas.microsoft.com/office/word/2010/wordprocessingDrawing" xmlns:wp="http://schemas.openxmlformats.org/drawingml/2006/wordprocessingDrawing" xmlns:w10="urn:schemas-microsoft-com:office:word" xmlns:w="http://schemas.openxmlformats.org/wordprocessingml/2006/main" xmlns:w14="http://schemas.microsoft.com/office/word/2010/wordml" xmlns:w15="http://schemas.microsoft.com/office/word/2012/wordml" xmlns:wpg="http://schemas.microsoft.com/office/word/2010/wordprocessingGroup" xmlns:wpi="http://schemas.microsoft.com/office/word/2010/wordprocessingInk" xmlns:wne="http://schemas.microsoft.com/office/word/2006/wordml" xmlns:wps="http://schemas.microsoft.com/office/word/2010/wordprocessingShape" mc:Ignorable="w14 w15 wp14">
   <w:endnote w:type="separator" w:id="-1">
     <w:p>
       <w:r>
@@ -1317,10 +567,10 @@
 </file>
 
 <file path=word/footer1.xml><?xml version="1.0" encoding="utf-8"?>
-<w:ftr xmlns:wpc="http://schemas.microsoft.com/office/word/2010/wordprocessingCanvas" xmlns:cx="http://schemas.microsoft.com/office/drawing/2014/chartex" xmlns:cx1="http://schemas.microsoft.com/office/drawing/2015/9/8/chartex" xmlns:cx2="http://schemas.microsoft.com/office/drawing/2015/10/21/chartex" xmlns:cx3="http://schemas.microsoft.com/office/drawing/2016/5/9/chartex" xmlns:cx4="http://schemas.microsoft.com/office/drawing/2016/5/10/chartex" xmlns:cx5="http://schemas.microsoft.com/office/drawing/2016/5/11/chartex" xmlns:cx6="http://schemas.microsoft.com/office/drawing/2016/5/12/chartex" xmlns:cx7="http://schemas.microsoft.com/office/drawing/2016/5/13/chartex" xmlns:cx8="http://schemas.microsoft.com/office/drawing/2016/5/14/chartex" xmlns:mc="http://schemas.openxmlformats.org/markup-compatibility/2006" xmlns:aink="http://schemas.microsoft.com/office/drawing/2016/ink" xmlns:am3d="http://schemas.microsoft.com/office/drawing/2017/model3d" xmlns:o="urn:schemas-microsoft-com:office:office" xmlns:r="http://schemas.openxmlformats.org/officeDocument/2006/relationships" xmlns:m="http://schemas.openxmlformats.org/officeDocument/2006/math" xmlns:v="urn:schemas-microsoft-com:vml" xmlns:wp14="http://schemas.microsoft.com/office/word/2010/wordprocessingDrawing" xmlns:wp="http://schemas.openxmlformats.org/drawingml/2006/wordprocessingDrawing" xmlns:w10="urn:schemas-microsoft-com:office:word" xmlns:w="http://schemas.openxmlformats.org/wordprocessingml/2006/main" xmlns:w14="http://schemas.microsoft.com/office/word/2010/wordml" xmlns:w15="http://schemas.microsoft.com/office/word/2012/wordml" xmlns:w16cid="http://schemas.microsoft.com/office/word/2016/wordml/cid" xmlns:w16se="http://schemas.microsoft.com/office/word/2015/wordml/symex" xmlns:wpg="http://schemas.microsoft.com/office/word/2010/wordprocessingGroup" xmlns:wpi="http://schemas.microsoft.com/office/word/2010/wordprocessingInk" xmlns:wne="http://schemas.microsoft.com/office/word/2006/wordml" xmlns:wps="http://schemas.microsoft.com/office/word/2010/wordprocessingShape" mc:Ignorable="w14 w15 w16se w16cid wp14">
+<w:ftr xmlns:wpc="http://schemas.microsoft.com/office/word/2010/wordprocessingCanvas" xmlns:mo="http://schemas.microsoft.com/office/mac/office/2008/main" xmlns:mc="http://schemas.openxmlformats.org/markup-compatibility/2006" xmlns:mv="urn:schemas-microsoft-com:mac:vml" xmlns:o="urn:schemas-microsoft-com:office:office" xmlns:r="http://schemas.openxmlformats.org/officeDocument/2006/relationships" xmlns:m="http://schemas.openxmlformats.org/officeDocument/2006/math" xmlns:v="urn:schemas-microsoft-com:vml" xmlns:wp14="http://schemas.microsoft.com/office/word/2010/wordprocessingDrawing" xmlns:wp="http://schemas.openxmlformats.org/drawingml/2006/wordprocessingDrawing" xmlns:w10="urn:schemas-microsoft-com:office:word" xmlns:w="http://schemas.openxmlformats.org/wordprocessingml/2006/main" xmlns:w14="http://schemas.microsoft.com/office/word/2010/wordml" xmlns:w15="http://schemas.microsoft.com/office/word/2012/wordml" xmlns:wpg="http://schemas.microsoft.com/office/word/2010/wordprocessingGroup" xmlns:wpi="http://schemas.microsoft.com/office/word/2010/wordprocessingInk" xmlns:wne="http://schemas.microsoft.com/office/word/2006/wordml" xmlns:wps="http://schemas.microsoft.com/office/word/2010/wordprocessingShape" mc:Ignorable="w14 w15 wp14">
   <w:p>
     <w:pPr>
-      <w:pStyle w:val="Footer"/>
+      <w:pStyle w:val="AltBilgi"/>
     </w:pPr>
     <w:r>
       <w:fldChar w:fldCharType="begin"/>
@@ -1348,44 +598,44 @@
     </w:r>
     <w:r>
       <w:rPr>
-        <w:rStyle w:val="PageNumber"/>
+        <w:rStyle w:val="SayfaNumaras"/>
       </w:rPr>
       <w:t xml:space="preserve">Page </w:t>
     </w:r>
     <w:r>
       <w:rPr>
-        <w:rStyle w:val="PageNumber"/>
+        <w:rStyle w:val="SayfaNumaras"/>
       </w:rPr>
       <w:fldChar w:fldCharType="begin"/>
     </w:r>
     <w:r>
       <w:rPr>
-        <w:rStyle w:val="PageNumber"/>
+        <w:rStyle w:val="SayfaNumaras"/>
       </w:rPr>
       <w:instrText xml:space="preserve"> PAGE </w:instrText>
     </w:r>
     <w:r>
       <w:rPr>
-        <w:rStyle w:val="PageNumber"/>
+        <w:rStyle w:val="SayfaNumaras"/>
       </w:rPr>
       <w:fldChar w:fldCharType="separate"/>
     </w:r>
     <w:r>
       <w:rPr>
-        <w:rStyle w:val="PageNumber"/>
-      </w:rPr>
-      <w:t>4</w:t>
+        <w:rStyle w:val="SayfaNumaras"/>
+      </w:rPr>
+      <w:t>3</w:t>
     </w:r>
     <w:r>
       <w:rPr>
-        <w:rStyle w:val="PageNumber"/>
+        <w:rStyle w:val="SayfaNumaras"/>
       </w:rPr>
       <w:fldChar w:fldCharType="end"/>
     </w:r>
   </w:p>
   <w:p>
     <w:pPr>
-      <w:pStyle w:val="Footer"/>
+      <w:pStyle w:val="AltBilgi"/>
     </w:pPr>
   </w:p>
   <w:p/>
@@ -1393,10 +643,10 @@
 </file>
 
 <file path=word/footer2.xml><?xml version="1.0" encoding="utf-8"?>
-<w:ftr xmlns:wpc="http://schemas.microsoft.com/office/word/2010/wordprocessingCanvas" xmlns:cx="http://schemas.microsoft.com/office/drawing/2014/chartex" xmlns:cx1="http://schemas.microsoft.com/office/drawing/2015/9/8/chartex" xmlns:cx2="http://schemas.microsoft.com/office/drawing/2015/10/21/chartex" xmlns:cx3="http://schemas.microsoft.com/office/drawing/2016/5/9/chartex" xmlns:cx4="http://schemas.microsoft.com/office/drawing/2016/5/10/chartex" xmlns:cx5="http://schemas.microsoft.com/office/drawing/2016/5/11/chartex" xmlns:cx6="http://schemas.microsoft.com/office/drawing/2016/5/12/chartex" xmlns:cx7="http://schemas.microsoft.com/office/drawing/2016/5/13/chartex" xmlns:cx8="http://schemas.microsoft.com/office/drawing/2016/5/14/chartex" xmlns:mc="http://schemas.openxmlformats.org/markup-compatibility/2006" xmlns:aink="http://schemas.microsoft.com/office/drawing/2016/ink" xmlns:am3d="http://schemas.microsoft.com/office/drawing/2017/model3d" xmlns:o="urn:schemas-microsoft-com:office:office" xmlns:r="http://schemas.openxmlformats.org/officeDocument/2006/relationships" xmlns:m="http://schemas.openxmlformats.org/officeDocument/2006/math" xmlns:v="urn:schemas-microsoft-com:vml" xmlns:wp14="http://schemas.microsoft.com/office/word/2010/wordprocessingDrawing" xmlns:wp="http://schemas.openxmlformats.org/drawingml/2006/wordprocessingDrawing" xmlns:w10="urn:schemas-microsoft-com:office:word" xmlns:w="http://schemas.openxmlformats.org/wordprocessingml/2006/main" xmlns:w14="http://schemas.microsoft.com/office/word/2010/wordml" xmlns:w15="http://schemas.microsoft.com/office/word/2012/wordml" xmlns:w16cid="http://schemas.microsoft.com/office/word/2016/wordml/cid" xmlns:w16se="http://schemas.microsoft.com/office/word/2015/wordml/symex" xmlns:wpg="http://schemas.microsoft.com/office/word/2010/wordprocessingGroup" xmlns:wpi="http://schemas.microsoft.com/office/word/2010/wordprocessingInk" xmlns:wne="http://schemas.microsoft.com/office/word/2006/wordml" xmlns:wps="http://schemas.microsoft.com/office/word/2010/wordprocessingShape" mc:Ignorable="w14 w15 w16se w16cid wp14">
+<w:ftr xmlns:wpc="http://schemas.microsoft.com/office/word/2010/wordprocessingCanvas" xmlns:mo="http://schemas.microsoft.com/office/mac/office/2008/main" xmlns:mc="http://schemas.openxmlformats.org/markup-compatibility/2006" xmlns:mv="urn:schemas-microsoft-com:mac:vml" xmlns:o="urn:schemas-microsoft-com:office:office" xmlns:r="http://schemas.openxmlformats.org/officeDocument/2006/relationships" xmlns:m="http://schemas.openxmlformats.org/officeDocument/2006/math" xmlns:v="urn:schemas-microsoft-com:vml" xmlns:wp14="http://schemas.microsoft.com/office/word/2010/wordprocessingDrawing" xmlns:wp="http://schemas.openxmlformats.org/drawingml/2006/wordprocessingDrawing" xmlns:w10="urn:schemas-microsoft-com:office:word" xmlns:w="http://schemas.openxmlformats.org/wordprocessingml/2006/main" xmlns:w14="http://schemas.microsoft.com/office/word/2010/wordml" xmlns:w15="http://schemas.microsoft.com/office/word/2012/wordml" xmlns:wpg="http://schemas.microsoft.com/office/word/2010/wordprocessingGroup" xmlns:wpi="http://schemas.microsoft.com/office/word/2010/wordprocessingInk" xmlns:wne="http://schemas.microsoft.com/office/word/2006/wordml" xmlns:wps="http://schemas.microsoft.com/office/word/2010/wordprocessingShape" mc:Ignorable="w14 w15 wp14">
   <w:p>
     <w:pPr>
-      <w:pStyle w:val="Footer"/>
+      <w:pStyle w:val="AltBilgi"/>
     </w:pPr>
     <w:r>
       <w:fldChar w:fldCharType="begin"/>
@@ -1428,38 +678,38 @@
     </w:r>
     <w:r>
       <w:rPr>
-        <w:rStyle w:val="PageNumber"/>
+        <w:rStyle w:val="SayfaNumaras"/>
       </w:rPr>
       <w:fldChar w:fldCharType="begin"/>
     </w:r>
     <w:r>
       <w:rPr>
-        <w:rStyle w:val="PageNumber"/>
+        <w:rStyle w:val="SayfaNumaras"/>
       </w:rPr>
       <w:instrText xml:space="preserve"> PAGE </w:instrText>
     </w:r>
     <w:r>
       <w:rPr>
-        <w:rStyle w:val="PageNumber"/>
+        <w:rStyle w:val="SayfaNumaras"/>
       </w:rPr>
       <w:fldChar w:fldCharType="separate"/>
     </w:r>
     <w:r>
       <w:rPr>
-        <w:rStyle w:val="PageNumber"/>
+        <w:rStyle w:val="SayfaNumaras"/>
       </w:rPr>
       <w:t>2</w:t>
     </w:r>
     <w:r>
       <w:rPr>
-        <w:rStyle w:val="PageNumber"/>
+        <w:rStyle w:val="SayfaNumaras"/>
       </w:rPr>
       <w:fldChar w:fldCharType="end"/>
     </w:r>
   </w:p>
   <w:p>
     <w:pPr>
-      <w:pStyle w:val="Footer"/>
+      <w:pStyle w:val="AltBilgi"/>
     </w:pPr>
   </w:p>
   <w:p/>
@@ -1467,7 +717,7 @@
 </file>
 
 <file path=word/footnotes.xml><?xml version="1.0" encoding="utf-8"?>
-<w:footnotes xmlns:wpc="http://schemas.microsoft.com/office/word/2010/wordprocessingCanvas" xmlns:cx="http://schemas.microsoft.com/office/drawing/2014/chartex" xmlns:cx1="http://schemas.microsoft.com/office/drawing/2015/9/8/chartex" xmlns:cx2="http://schemas.microsoft.com/office/drawing/2015/10/21/chartex" xmlns:cx3="http://schemas.microsoft.com/office/drawing/2016/5/9/chartex" xmlns:cx4="http://schemas.microsoft.com/office/drawing/2016/5/10/chartex" xmlns:cx5="http://schemas.microsoft.com/office/drawing/2016/5/11/chartex" xmlns:cx6="http://schemas.microsoft.com/office/drawing/2016/5/12/chartex" xmlns:cx7="http://schemas.microsoft.com/office/drawing/2016/5/13/chartex" xmlns:cx8="http://schemas.microsoft.com/office/drawing/2016/5/14/chartex" xmlns:mc="http://schemas.openxmlformats.org/markup-compatibility/2006" xmlns:aink="http://schemas.microsoft.com/office/drawing/2016/ink" xmlns:am3d="http://schemas.microsoft.com/office/drawing/2017/model3d" xmlns:o="urn:schemas-microsoft-com:office:office" xmlns:r="http://schemas.openxmlformats.org/officeDocument/2006/relationships" xmlns:m="http://schemas.openxmlformats.org/officeDocument/2006/math" xmlns:v="urn:schemas-microsoft-com:vml" xmlns:wp14="http://schemas.microsoft.com/office/word/2010/wordprocessingDrawing" xmlns:wp="http://schemas.openxmlformats.org/drawingml/2006/wordprocessingDrawing" xmlns:w10="urn:schemas-microsoft-com:office:word" xmlns:w="http://schemas.openxmlformats.org/wordprocessingml/2006/main" xmlns:w14="http://schemas.microsoft.com/office/word/2010/wordml" xmlns:w15="http://schemas.microsoft.com/office/word/2012/wordml" xmlns:w16cid="http://schemas.microsoft.com/office/word/2016/wordml/cid" xmlns:w16se="http://schemas.microsoft.com/office/word/2015/wordml/symex" xmlns:wpg="http://schemas.microsoft.com/office/word/2010/wordprocessingGroup" xmlns:wpi="http://schemas.microsoft.com/office/word/2010/wordprocessingInk" xmlns:wne="http://schemas.microsoft.com/office/word/2006/wordml" xmlns:wps="http://schemas.microsoft.com/office/word/2010/wordprocessingShape" mc:Ignorable="w14 w15 w16se w16cid wp14">
+<w:footnotes xmlns:wpc="http://schemas.microsoft.com/office/word/2010/wordprocessingCanvas" xmlns:mo="http://schemas.microsoft.com/office/mac/office/2008/main" xmlns:mc="http://schemas.openxmlformats.org/markup-compatibility/2006" xmlns:mv="urn:schemas-microsoft-com:mac:vml" xmlns:o="urn:schemas-microsoft-com:office:office" xmlns:r="http://schemas.openxmlformats.org/officeDocument/2006/relationships" xmlns:m="http://schemas.openxmlformats.org/officeDocument/2006/math" xmlns:v="urn:schemas-microsoft-com:vml" xmlns:wp14="http://schemas.microsoft.com/office/word/2010/wordprocessingDrawing" xmlns:wp="http://schemas.openxmlformats.org/drawingml/2006/wordprocessingDrawing" xmlns:w10="urn:schemas-microsoft-com:office:word" xmlns:w="http://schemas.openxmlformats.org/wordprocessingml/2006/main" xmlns:w14="http://schemas.microsoft.com/office/word/2010/wordml" xmlns:w15="http://schemas.microsoft.com/office/word/2012/wordml" xmlns:wpg="http://schemas.microsoft.com/office/word/2010/wordprocessingGroup" xmlns:wpi="http://schemas.microsoft.com/office/word/2010/wordprocessingInk" xmlns:wne="http://schemas.microsoft.com/office/word/2006/wordml" xmlns:wps="http://schemas.microsoft.com/office/word/2010/wordprocessingShape" mc:Ignorable="w14 w15 wp14">
   <w:footnote w:type="separator" w:id="-1">
     <w:p>
       <w:r>
@@ -1504,7 +754,7 @@
 </file>
 
 <file path=word/header1.xml><?xml version="1.0" encoding="utf-8"?>
-<w:hdr xmlns:wpc="http://schemas.microsoft.com/office/word/2010/wordprocessingCanvas" xmlns:cx="http://schemas.microsoft.com/office/drawing/2014/chartex" xmlns:cx1="http://schemas.microsoft.com/office/drawing/2015/9/8/chartex" xmlns:cx2="http://schemas.microsoft.com/office/drawing/2015/10/21/chartex" xmlns:cx3="http://schemas.microsoft.com/office/drawing/2016/5/9/chartex" xmlns:cx4="http://schemas.microsoft.com/office/drawing/2016/5/10/chartex" xmlns:cx5="http://schemas.microsoft.com/office/drawing/2016/5/11/chartex" xmlns:cx6="http://schemas.microsoft.com/office/drawing/2016/5/12/chartex" xmlns:cx7="http://schemas.microsoft.com/office/drawing/2016/5/13/chartex" xmlns:cx8="http://schemas.microsoft.com/office/drawing/2016/5/14/chartex" xmlns:mc="http://schemas.openxmlformats.org/markup-compatibility/2006" xmlns:aink="http://schemas.microsoft.com/office/drawing/2016/ink" xmlns:am3d="http://schemas.microsoft.com/office/drawing/2017/model3d" xmlns:o="urn:schemas-microsoft-com:office:office" xmlns:r="http://schemas.openxmlformats.org/officeDocument/2006/relationships" xmlns:m="http://schemas.openxmlformats.org/officeDocument/2006/math" xmlns:v="urn:schemas-microsoft-com:vml" xmlns:wp14="http://schemas.microsoft.com/office/word/2010/wordprocessingDrawing" xmlns:wp="http://schemas.openxmlformats.org/drawingml/2006/wordprocessingDrawing" xmlns:w10="urn:schemas-microsoft-com:office:word" xmlns:w="http://schemas.openxmlformats.org/wordprocessingml/2006/main" xmlns:w14="http://schemas.microsoft.com/office/word/2010/wordml" xmlns:w15="http://schemas.microsoft.com/office/word/2012/wordml" xmlns:w16cid="http://schemas.microsoft.com/office/word/2016/wordml/cid" xmlns:w16se="http://schemas.microsoft.com/office/word/2015/wordml/symex" xmlns:wpg="http://schemas.microsoft.com/office/word/2010/wordprocessingGroup" xmlns:wpi="http://schemas.microsoft.com/office/word/2010/wordprocessingInk" xmlns:wne="http://schemas.microsoft.com/office/word/2006/wordml" xmlns:wps="http://schemas.microsoft.com/office/word/2010/wordprocessingShape" mc:Ignorable="w14 w15 w16se w16cid wp14">
+<w:hdr xmlns:wpc="http://schemas.microsoft.com/office/word/2010/wordprocessingCanvas" xmlns:mo="http://schemas.microsoft.com/office/mac/office/2008/main" xmlns:mc="http://schemas.openxmlformats.org/markup-compatibility/2006" xmlns:mv="urn:schemas-microsoft-com:mac:vml" xmlns:o="urn:schemas-microsoft-com:office:office" xmlns:r="http://schemas.openxmlformats.org/officeDocument/2006/relationships" xmlns:m="http://schemas.openxmlformats.org/officeDocument/2006/math" xmlns:v="urn:schemas-microsoft-com:vml" xmlns:wp14="http://schemas.microsoft.com/office/word/2010/wordprocessingDrawing" xmlns:wp="http://schemas.openxmlformats.org/drawingml/2006/wordprocessingDrawing" xmlns:w10="urn:schemas-microsoft-com:office:word" xmlns:w="http://schemas.openxmlformats.org/wordprocessingml/2006/main" xmlns:w14="http://schemas.microsoft.com/office/word/2010/wordml" xmlns:w15="http://schemas.microsoft.com/office/word/2012/wordml" xmlns:wpg="http://schemas.microsoft.com/office/word/2010/wordprocessingGroup" xmlns:wpi="http://schemas.microsoft.com/office/word/2010/wordprocessingInk" xmlns:wne="http://schemas.microsoft.com/office/word/2006/wordml" xmlns:wps="http://schemas.microsoft.com/office/word/2010/wordprocessingShape" mc:Ignorable="w14 w15 wp14">
   <w:p/>
   <w:p/>
   <w:p/>
@@ -1518,22 +768,22 @@
 </file>
 
 <file path=word/header2.xml><?xml version="1.0" encoding="utf-8"?>
-<w:hdr xmlns:wpc="http://schemas.microsoft.com/office/word/2010/wordprocessingCanvas" xmlns:cx="http://schemas.microsoft.com/office/drawing/2014/chartex" xmlns:cx1="http://schemas.microsoft.com/office/drawing/2015/9/8/chartex" xmlns:cx2="http://schemas.microsoft.com/office/drawing/2015/10/21/chartex" xmlns:cx3="http://schemas.microsoft.com/office/drawing/2016/5/9/chartex" xmlns:cx4="http://schemas.microsoft.com/office/drawing/2016/5/10/chartex" xmlns:cx5="http://schemas.microsoft.com/office/drawing/2016/5/11/chartex" xmlns:cx6="http://schemas.microsoft.com/office/drawing/2016/5/12/chartex" xmlns:cx7="http://schemas.microsoft.com/office/drawing/2016/5/13/chartex" xmlns:cx8="http://schemas.microsoft.com/office/drawing/2016/5/14/chartex" xmlns:mc="http://schemas.openxmlformats.org/markup-compatibility/2006" xmlns:aink="http://schemas.microsoft.com/office/drawing/2016/ink" xmlns:am3d="http://schemas.microsoft.com/office/drawing/2017/model3d" xmlns:o="urn:schemas-microsoft-com:office:office" xmlns:r="http://schemas.openxmlformats.org/officeDocument/2006/relationships" xmlns:m="http://schemas.openxmlformats.org/officeDocument/2006/math" xmlns:v="urn:schemas-microsoft-com:vml" xmlns:wp14="http://schemas.microsoft.com/office/word/2010/wordprocessingDrawing" xmlns:wp="http://schemas.openxmlformats.org/drawingml/2006/wordprocessingDrawing" xmlns:w10="urn:schemas-microsoft-com:office:word" xmlns:w="http://schemas.openxmlformats.org/wordprocessingml/2006/main" xmlns:w14="http://schemas.microsoft.com/office/word/2010/wordml" xmlns:w15="http://schemas.microsoft.com/office/word/2012/wordml" xmlns:w16cid="http://schemas.microsoft.com/office/word/2016/wordml/cid" xmlns:w16se="http://schemas.microsoft.com/office/word/2015/wordml/symex" xmlns:wpg="http://schemas.microsoft.com/office/word/2010/wordprocessingGroup" xmlns:wpi="http://schemas.microsoft.com/office/word/2010/wordprocessingInk" xmlns:wne="http://schemas.microsoft.com/office/word/2006/wordml" xmlns:wps="http://schemas.microsoft.com/office/word/2010/wordprocessingShape" mc:Ignorable="w14 w15 w16se w16cid wp14">
+<w:hdr xmlns:wpc="http://schemas.microsoft.com/office/word/2010/wordprocessingCanvas" xmlns:mo="http://schemas.microsoft.com/office/mac/office/2008/main" xmlns:mc="http://schemas.openxmlformats.org/markup-compatibility/2006" xmlns:mv="urn:schemas-microsoft-com:mac:vml" xmlns:o="urn:schemas-microsoft-com:office:office" xmlns:r="http://schemas.openxmlformats.org/officeDocument/2006/relationships" xmlns:m="http://schemas.openxmlformats.org/officeDocument/2006/math" xmlns:v="urn:schemas-microsoft-com:vml" xmlns:wp14="http://schemas.microsoft.com/office/word/2010/wordprocessingDrawing" xmlns:wp="http://schemas.openxmlformats.org/drawingml/2006/wordprocessingDrawing" xmlns:w10="urn:schemas-microsoft-com:office:word" xmlns:w="http://schemas.openxmlformats.org/wordprocessingml/2006/main" xmlns:w14="http://schemas.microsoft.com/office/word/2010/wordml" xmlns:w15="http://schemas.microsoft.com/office/word/2012/wordml" xmlns:wpg="http://schemas.microsoft.com/office/word/2010/wordprocessingGroup" xmlns:wpi="http://schemas.microsoft.com/office/word/2010/wordprocessingInk" xmlns:wne="http://schemas.microsoft.com/office/word/2006/wordml" xmlns:wps="http://schemas.microsoft.com/office/word/2010/wordprocessingShape" mc:Ignorable="w14 w15 wp14">
   <w:p>
     <w:pPr>
-      <w:pStyle w:val="Header"/>
+      <w:pStyle w:val="stBilgi"/>
     </w:pPr>
   </w:p>
   <w:p>
     <w:pPr>
-      <w:pStyle w:val="Header"/>
+      <w:pStyle w:val="stBilgi"/>
     </w:pPr>
   </w:p>
 </w:hdr>
 </file>
 
 <file path=word/header3.xml><?xml version="1.0" encoding="utf-8"?>
-<w:hdr xmlns:wpc="http://schemas.microsoft.com/office/word/2010/wordprocessingCanvas" xmlns:cx="http://schemas.microsoft.com/office/drawing/2014/chartex" xmlns:cx1="http://schemas.microsoft.com/office/drawing/2015/9/8/chartex" xmlns:cx2="http://schemas.microsoft.com/office/drawing/2015/10/21/chartex" xmlns:cx3="http://schemas.microsoft.com/office/drawing/2016/5/9/chartex" xmlns:cx4="http://schemas.microsoft.com/office/drawing/2016/5/10/chartex" xmlns:cx5="http://schemas.microsoft.com/office/drawing/2016/5/11/chartex" xmlns:cx6="http://schemas.microsoft.com/office/drawing/2016/5/12/chartex" xmlns:cx7="http://schemas.microsoft.com/office/drawing/2016/5/13/chartex" xmlns:cx8="http://schemas.microsoft.com/office/drawing/2016/5/14/chartex" xmlns:mc="http://schemas.openxmlformats.org/markup-compatibility/2006" xmlns:aink="http://schemas.microsoft.com/office/drawing/2016/ink" xmlns:am3d="http://schemas.microsoft.com/office/drawing/2017/model3d" xmlns:o="urn:schemas-microsoft-com:office:office" xmlns:r="http://schemas.openxmlformats.org/officeDocument/2006/relationships" xmlns:m="http://schemas.openxmlformats.org/officeDocument/2006/math" xmlns:v="urn:schemas-microsoft-com:vml" xmlns:wp14="http://schemas.microsoft.com/office/word/2010/wordprocessingDrawing" xmlns:wp="http://schemas.openxmlformats.org/drawingml/2006/wordprocessingDrawing" xmlns:w10="urn:schemas-microsoft-com:office:word" xmlns:w="http://schemas.openxmlformats.org/wordprocessingml/2006/main" xmlns:w14="http://schemas.microsoft.com/office/word/2010/wordml" xmlns:w15="http://schemas.microsoft.com/office/word/2012/wordml" xmlns:w16cid="http://schemas.microsoft.com/office/word/2016/wordml/cid" xmlns:w16se="http://schemas.microsoft.com/office/word/2015/wordml/symex" xmlns:wpg="http://schemas.microsoft.com/office/word/2010/wordprocessingGroup" xmlns:wpi="http://schemas.microsoft.com/office/word/2010/wordprocessingInk" xmlns:wne="http://schemas.microsoft.com/office/word/2006/wordml" xmlns:wps="http://schemas.microsoft.com/office/word/2010/wordprocessingShape" mc:Ignorable="w14 w15 w16se w16cid wp14">
+<w:hdr xmlns:wpc="http://schemas.microsoft.com/office/word/2010/wordprocessingCanvas" xmlns:mo="http://schemas.microsoft.com/office/mac/office/2008/main" xmlns:mc="http://schemas.openxmlformats.org/markup-compatibility/2006" xmlns:mv="urn:schemas-microsoft-com:mac:vml" xmlns:o="urn:schemas-microsoft-com:office:office" xmlns:r="http://schemas.openxmlformats.org/officeDocument/2006/relationships" xmlns:m="http://schemas.openxmlformats.org/officeDocument/2006/math" xmlns:v="urn:schemas-microsoft-com:vml" xmlns:wp14="http://schemas.microsoft.com/office/word/2010/wordprocessingDrawing" xmlns:wp="http://schemas.openxmlformats.org/drawingml/2006/wordprocessingDrawing" xmlns:w10="urn:schemas-microsoft-com:office:word" xmlns:w="http://schemas.openxmlformats.org/wordprocessingml/2006/main" xmlns:w14="http://schemas.microsoft.com/office/word/2010/wordml" xmlns:w15="http://schemas.microsoft.com/office/word/2012/wordml" xmlns:wpg="http://schemas.microsoft.com/office/word/2010/wordprocessingGroup" xmlns:wpi="http://schemas.microsoft.com/office/word/2010/wordprocessingInk" xmlns:wne="http://schemas.microsoft.com/office/word/2006/wordml" xmlns:wps="http://schemas.microsoft.com/office/word/2010/wordprocessingShape" mc:Ignorable="w14 w15 wp14">
   <w:p>
     <w:r>
       <w:tab/>
@@ -1543,8 +793,8 @@
 </file>
 
 <file path=word/numbering.xml><?xml version="1.0" encoding="utf-8"?>
-<w:numbering xmlns:wpc="http://schemas.microsoft.com/office/word/2010/wordprocessingCanvas" xmlns:cx="http://schemas.microsoft.com/office/drawing/2014/chartex" xmlns:cx1="http://schemas.microsoft.com/office/drawing/2015/9/8/chartex" xmlns:cx2="http://schemas.microsoft.com/office/drawing/2015/10/21/chartex" xmlns:cx3="http://schemas.microsoft.com/office/drawing/2016/5/9/chartex" xmlns:cx4="http://schemas.microsoft.com/office/drawing/2016/5/10/chartex" xmlns:cx5="http://schemas.microsoft.com/office/drawing/2016/5/11/chartex" xmlns:cx6="http://schemas.microsoft.com/office/drawing/2016/5/12/chartex" xmlns:cx7="http://schemas.microsoft.com/office/drawing/2016/5/13/chartex" xmlns:cx8="http://schemas.microsoft.com/office/drawing/2016/5/14/chartex" xmlns:mc="http://schemas.openxmlformats.org/markup-compatibility/2006" xmlns:aink="http://schemas.microsoft.com/office/drawing/2016/ink" xmlns:am3d="http://schemas.microsoft.com/office/drawing/2017/model3d" xmlns:o="urn:schemas-microsoft-com:office:office" xmlns:r="http://schemas.openxmlformats.org/officeDocument/2006/relationships" xmlns:m="http://schemas.openxmlformats.org/officeDocument/2006/math" xmlns:v="urn:schemas-microsoft-com:vml" xmlns:wp14="http://schemas.microsoft.com/office/word/2010/wordprocessingDrawing" xmlns:wp="http://schemas.openxmlformats.org/drawingml/2006/wordprocessingDrawing" xmlns:w10="urn:schemas-microsoft-com:office:word" xmlns:w="http://schemas.openxmlformats.org/wordprocessingml/2006/main" xmlns:w14="http://schemas.microsoft.com/office/word/2010/wordml" xmlns:w15="http://schemas.microsoft.com/office/word/2012/wordml" xmlns:w16cid="http://schemas.microsoft.com/office/word/2016/wordml/cid" xmlns:w16se="http://schemas.microsoft.com/office/word/2015/wordml/symex" xmlns:wpg="http://schemas.microsoft.com/office/word/2010/wordprocessingGroup" xmlns:wpi="http://schemas.microsoft.com/office/word/2010/wordprocessingInk" xmlns:wne="http://schemas.microsoft.com/office/word/2006/wordml" xmlns:wps="http://schemas.microsoft.com/office/word/2010/wordprocessingShape" mc:Ignorable="w14 w15 w16se w16cid wp14">
-  <w:abstractNum w:abstractNumId="0" w15:restartNumberingAfterBreak="0">
+<w:numbering xmlns:wpc="http://schemas.microsoft.com/office/word/2010/wordprocessingCanvas" xmlns:mo="http://schemas.microsoft.com/office/mac/office/2008/main" xmlns:mc="http://schemas.openxmlformats.org/markup-compatibility/2006" xmlns:mv="urn:schemas-microsoft-com:mac:vml" xmlns:o="urn:schemas-microsoft-com:office:office" xmlns:r="http://schemas.openxmlformats.org/officeDocument/2006/relationships" xmlns:m="http://schemas.openxmlformats.org/officeDocument/2006/math" xmlns:v="urn:schemas-microsoft-com:vml" xmlns:wp14="http://schemas.microsoft.com/office/word/2010/wordprocessingDrawing" xmlns:wp="http://schemas.openxmlformats.org/drawingml/2006/wordprocessingDrawing" xmlns:w10="urn:schemas-microsoft-com:office:word" xmlns:w="http://schemas.openxmlformats.org/wordprocessingml/2006/main" xmlns:w14="http://schemas.microsoft.com/office/word/2010/wordml" xmlns:w15="http://schemas.microsoft.com/office/word/2012/wordml" xmlns:wpg="http://schemas.microsoft.com/office/word/2010/wordprocessingGroup" xmlns:wpi="http://schemas.microsoft.com/office/word/2010/wordprocessingInk" xmlns:wne="http://schemas.microsoft.com/office/word/2006/wordml" xmlns:wps="http://schemas.microsoft.com/office/word/2010/wordprocessingShape" mc:Ignorable="w14 w15 wp14">
+  <w:abstractNum w:abstractNumId="0">
     <w:nsid w:val="04945D23"/>
     <w:multiLevelType w:val="hybridMultilevel"/>
     <w:tmpl w:val="C3A071F0"/>
@@ -1684,7 +934,7 @@
       </w:rPr>
     </w:lvl>
   </w:abstractNum>
-  <w:abstractNum w:abstractNumId="1" w15:restartNumberingAfterBreak="0">
+  <w:abstractNum w:abstractNumId="1">
     <w:nsid w:val="1EF6004D"/>
     <w:multiLevelType w:val="hybridMultilevel"/>
     <w:tmpl w:val="E960AB04"/>
@@ -1824,7 +1074,7 @@
       </w:rPr>
     </w:lvl>
   </w:abstractNum>
-  <w:abstractNum w:abstractNumId="2" w15:restartNumberingAfterBreak="0">
+  <w:abstractNum w:abstractNumId="2">
     <w:nsid w:val="2235785E"/>
     <w:multiLevelType w:val="hybridMultilevel"/>
     <w:tmpl w:val="1AAED1EC"/>
@@ -1964,7 +1214,7 @@
       </w:rPr>
     </w:lvl>
   </w:abstractNum>
-  <w:abstractNum w:abstractNumId="3" w15:restartNumberingAfterBreak="0">
+  <w:abstractNum w:abstractNumId="3">
     <w:nsid w:val="25641E55"/>
     <w:multiLevelType w:val="hybridMultilevel"/>
     <w:tmpl w:val="C62863AC"/>
@@ -2104,7 +1354,7 @@
       </w:rPr>
     </w:lvl>
   </w:abstractNum>
-  <w:abstractNum w:abstractNumId="4" w15:restartNumberingAfterBreak="0">
+  <w:abstractNum w:abstractNumId="4">
     <w:nsid w:val="28545E1A"/>
     <w:multiLevelType w:val="multilevel"/>
     <w:tmpl w:val="29724716"/>
@@ -2245,119 +1495,7 @@
       </w:rPr>
     </w:lvl>
   </w:abstractNum>
-  <w:abstractNum w:abstractNumId="5" w15:restartNumberingAfterBreak="0">
-    <w:nsid w:val="2D012881"/>
-    <w:multiLevelType w:val="hybridMultilevel"/>
-    <w:tmpl w:val="37BED7EA"/>
-    <w:lvl w:ilvl="0" w:tplc="E4705FB0">
-      <w:numFmt w:val="bullet"/>
-      <w:lvlText w:val="-"/>
-      <w:lvlJc w:val="left"/>
-      <w:pPr>
-        <w:ind w:left="342" w:hanging="360"/>
-      </w:pPr>
-      <w:rPr>
-        <w:rFonts w:ascii="Verdana" w:eastAsia="Times New Roman" w:hAnsi="Verdana" w:cs="Times New Roman" w:hint="default"/>
-      </w:rPr>
-    </w:lvl>
-    <w:lvl w:ilvl="1" w:tplc="04090003" w:tentative="1">
-      <w:start w:val="1"/>
-      <w:numFmt w:val="bullet"/>
-      <w:lvlText w:val="o"/>
-      <w:lvlJc w:val="left"/>
-      <w:pPr>
-        <w:ind w:left="1062" w:hanging="360"/>
-      </w:pPr>
-      <w:rPr>
-        <w:rFonts w:ascii="Courier New" w:hAnsi="Courier New" w:cs="Courier New" w:hint="default"/>
-      </w:rPr>
-    </w:lvl>
-    <w:lvl w:ilvl="2" w:tplc="04090005" w:tentative="1">
-      <w:start w:val="1"/>
-      <w:numFmt w:val="bullet"/>
-      <w:lvlText w:val=""/>
-      <w:lvlJc w:val="left"/>
-      <w:pPr>
-        <w:ind w:left="1782" w:hanging="360"/>
-      </w:pPr>
-      <w:rPr>
-        <w:rFonts w:ascii="Wingdings" w:hAnsi="Wingdings" w:hint="default"/>
-      </w:rPr>
-    </w:lvl>
-    <w:lvl w:ilvl="3" w:tplc="04090001" w:tentative="1">
-      <w:start w:val="1"/>
-      <w:numFmt w:val="bullet"/>
-      <w:lvlText w:val=""/>
-      <w:lvlJc w:val="left"/>
-      <w:pPr>
-        <w:ind w:left="2502" w:hanging="360"/>
-      </w:pPr>
-      <w:rPr>
-        <w:rFonts w:ascii="Symbol" w:hAnsi="Symbol" w:hint="default"/>
-      </w:rPr>
-    </w:lvl>
-    <w:lvl w:ilvl="4" w:tplc="04090003" w:tentative="1">
-      <w:start w:val="1"/>
-      <w:numFmt w:val="bullet"/>
-      <w:lvlText w:val="o"/>
-      <w:lvlJc w:val="left"/>
-      <w:pPr>
-        <w:ind w:left="3222" w:hanging="360"/>
-      </w:pPr>
-      <w:rPr>
-        <w:rFonts w:ascii="Courier New" w:hAnsi="Courier New" w:cs="Courier New" w:hint="default"/>
-      </w:rPr>
-    </w:lvl>
-    <w:lvl w:ilvl="5" w:tplc="04090005" w:tentative="1">
-      <w:start w:val="1"/>
-      <w:numFmt w:val="bullet"/>
-      <w:lvlText w:val=""/>
-      <w:lvlJc w:val="left"/>
-      <w:pPr>
-        <w:ind w:left="3942" w:hanging="360"/>
-      </w:pPr>
-      <w:rPr>
-        <w:rFonts w:ascii="Wingdings" w:hAnsi="Wingdings" w:hint="default"/>
-      </w:rPr>
-    </w:lvl>
-    <w:lvl w:ilvl="6" w:tplc="04090001" w:tentative="1">
-      <w:start w:val="1"/>
-      <w:numFmt w:val="bullet"/>
-      <w:lvlText w:val=""/>
-      <w:lvlJc w:val="left"/>
-      <w:pPr>
-        <w:ind w:left="4662" w:hanging="360"/>
-      </w:pPr>
-      <w:rPr>
-        <w:rFonts w:ascii="Symbol" w:hAnsi="Symbol" w:hint="default"/>
-      </w:rPr>
-    </w:lvl>
-    <w:lvl w:ilvl="7" w:tplc="04090003" w:tentative="1">
-      <w:start w:val="1"/>
-      <w:numFmt w:val="bullet"/>
-      <w:lvlText w:val="o"/>
-      <w:lvlJc w:val="left"/>
-      <w:pPr>
-        <w:ind w:left="5382" w:hanging="360"/>
-      </w:pPr>
-      <w:rPr>
-        <w:rFonts w:ascii="Courier New" w:hAnsi="Courier New" w:cs="Courier New" w:hint="default"/>
-      </w:rPr>
-    </w:lvl>
-    <w:lvl w:ilvl="8" w:tplc="04090005" w:tentative="1">
-      <w:start w:val="1"/>
-      <w:numFmt w:val="bullet"/>
-      <w:lvlText w:val=""/>
-      <w:lvlJc w:val="left"/>
-      <w:pPr>
-        <w:ind w:left="6102" w:hanging="360"/>
-      </w:pPr>
-      <w:rPr>
-        <w:rFonts w:ascii="Wingdings" w:hAnsi="Wingdings" w:hint="default"/>
-      </w:rPr>
-    </w:lvl>
-  </w:abstractNum>
-  <w:abstractNum w:abstractNumId="6" w15:restartNumberingAfterBreak="0">
+  <w:abstractNum w:abstractNumId="5">
     <w:nsid w:val="39C616AF"/>
     <w:multiLevelType w:val="hybridMultilevel"/>
     <w:tmpl w:val="8EFE4C02"/>
@@ -2497,7 +1635,7 @@
       </w:rPr>
     </w:lvl>
   </w:abstractNum>
-  <w:abstractNum w:abstractNumId="7" w15:restartNumberingAfterBreak="0">
+  <w:abstractNum w:abstractNumId="6">
     <w:nsid w:val="3ACA1EE4"/>
     <w:multiLevelType w:val="hybridMultilevel"/>
     <w:tmpl w:val="9D80DFFE"/>
@@ -2637,7 +1775,7 @@
       </w:rPr>
     </w:lvl>
   </w:abstractNum>
-  <w:abstractNum w:abstractNumId="8" w15:restartNumberingAfterBreak="0">
+  <w:abstractNum w:abstractNumId="7">
     <w:nsid w:val="52A72A61"/>
     <w:multiLevelType w:val="hybridMultilevel"/>
     <w:tmpl w:val="1B3AFB6A"/>
@@ -2777,7 +1915,7 @@
       </w:rPr>
     </w:lvl>
   </w:abstractNum>
-  <w:abstractNum w:abstractNumId="9" w15:restartNumberingAfterBreak="0">
+  <w:abstractNum w:abstractNumId="8">
     <w:nsid w:val="5D75237E"/>
     <w:multiLevelType w:val="multilevel"/>
     <w:tmpl w:val="73F864B8"/>
@@ -2917,7 +2055,7 @@
       </w:rPr>
     </w:lvl>
   </w:abstractNum>
-  <w:abstractNum w:abstractNumId="10" w15:restartNumberingAfterBreak="0">
+  <w:abstractNum w:abstractNumId="9">
     <w:nsid w:val="60FD2132"/>
     <w:multiLevelType w:val="multilevel"/>
     <w:tmpl w:val="73F864B8"/>
@@ -3057,7 +2195,7 @@
       </w:rPr>
     </w:lvl>
   </w:abstractNum>
-  <w:abstractNum w:abstractNumId="11" w15:restartNumberingAfterBreak="0">
+  <w:abstractNum w:abstractNumId="10">
     <w:nsid w:val="693724E8"/>
     <w:multiLevelType w:val="hybridMultilevel"/>
     <w:tmpl w:val="1BE8EABA"/>
@@ -3197,7 +2335,7 @@
       </w:rPr>
     </w:lvl>
   </w:abstractNum>
-  <w:abstractNum w:abstractNumId="12" w15:restartNumberingAfterBreak="0">
+  <w:abstractNum w:abstractNumId="11">
     <w:nsid w:val="6BC357AF"/>
     <w:multiLevelType w:val="multilevel"/>
     <w:tmpl w:val="0409001D"/>
@@ -3310,7 +2448,7 @@
       </w:pPr>
     </w:lvl>
   </w:abstractNum>
-  <w:abstractNum w:abstractNumId="13" w15:restartNumberingAfterBreak="0">
+  <w:abstractNum w:abstractNumId="12">
     <w:nsid w:val="6F182C73"/>
     <w:multiLevelType w:val="hybridMultilevel"/>
     <w:tmpl w:val="FBEA0D62"/>
@@ -3450,7 +2588,7 @@
       </w:rPr>
     </w:lvl>
   </w:abstractNum>
-  <w:abstractNum w:abstractNumId="14" w15:restartNumberingAfterBreak="0">
+  <w:abstractNum w:abstractNumId="13">
     <w:nsid w:val="72586B08"/>
     <w:multiLevelType w:val="hybridMultilevel"/>
     <w:tmpl w:val="08BC78E0"/>
@@ -3590,7 +2728,7 @@
       </w:rPr>
     </w:lvl>
   </w:abstractNum>
-  <w:abstractNum w:abstractNumId="15" w15:restartNumberingAfterBreak="0">
+  <w:abstractNum w:abstractNumId="14">
     <w:nsid w:val="7438678A"/>
     <w:multiLevelType w:val="hybridMultilevel"/>
     <w:tmpl w:val="DB6EB4F4"/>
@@ -3730,7 +2868,7 @@
       </w:rPr>
     </w:lvl>
   </w:abstractNum>
-  <w:abstractNum w:abstractNumId="16" w15:restartNumberingAfterBreak="0">
+  <w:abstractNum w:abstractNumId="15">
     <w:nsid w:val="768C2DAC"/>
     <w:multiLevelType w:val="hybridMultilevel"/>
     <w:tmpl w:val="9B00CF4A"/>
@@ -3871,16 +3009,16 @@
     </w:lvl>
   </w:abstractNum>
   <w:num w:numId="1">
+    <w:abstractNumId w:val="13"/>
+  </w:num>
+  <w:num w:numId="2">
     <w:abstractNumId w:val="14"/>
   </w:num>
-  <w:num w:numId="2">
-    <w:abstractNumId w:val="15"/>
-  </w:num>
   <w:num w:numId="3">
-    <w:abstractNumId w:val="6"/>
+    <w:abstractNumId w:val="5"/>
   </w:num>
   <w:num w:numId="4">
-    <w:abstractNumId w:val="8"/>
+    <w:abstractNumId w:val="7"/>
   </w:num>
   <w:num w:numId="5">
     <w:abstractNumId w:val="0"/>
@@ -3889,43 +3027,40 @@
     <w:abstractNumId w:val="3"/>
   </w:num>
   <w:num w:numId="7">
-    <w:abstractNumId w:val="7"/>
+    <w:abstractNumId w:val="6"/>
   </w:num>
   <w:num w:numId="8">
-    <w:abstractNumId w:val="11"/>
+    <w:abstractNumId w:val="10"/>
   </w:num>
   <w:num w:numId="9">
     <w:abstractNumId w:val="2"/>
   </w:num>
   <w:num w:numId="10">
-    <w:abstractNumId w:val="13"/>
+    <w:abstractNumId w:val="12"/>
   </w:num>
   <w:num w:numId="11">
-    <w:abstractNumId w:val="16"/>
+    <w:abstractNumId w:val="15"/>
   </w:num>
   <w:num w:numId="12">
     <w:abstractNumId w:val="1"/>
   </w:num>
   <w:num w:numId="13">
-    <w:abstractNumId w:val="10"/>
+    <w:abstractNumId w:val="9"/>
   </w:num>
   <w:num w:numId="14">
     <w:abstractNumId w:val="4"/>
   </w:num>
   <w:num w:numId="15">
-    <w:abstractNumId w:val="9"/>
+    <w:abstractNumId w:val="8"/>
   </w:num>
   <w:num w:numId="16">
-    <w:abstractNumId w:val="12"/>
-  </w:num>
-  <w:num w:numId="17">
-    <w:abstractNumId w:val="5"/>
+    <w:abstractNumId w:val="11"/>
   </w:num>
 </w:numbering>
 </file>
 
 <file path=word/styles.xml><?xml version="1.0" encoding="utf-8"?>
-<w:styles xmlns:mc="http://schemas.openxmlformats.org/markup-compatibility/2006" xmlns:r="http://schemas.openxmlformats.org/officeDocument/2006/relationships" xmlns:w="http://schemas.openxmlformats.org/wordprocessingml/2006/main" xmlns:w14="http://schemas.microsoft.com/office/word/2010/wordml" xmlns:w15="http://schemas.microsoft.com/office/word/2012/wordml" xmlns:w16cid="http://schemas.microsoft.com/office/word/2016/wordml/cid" xmlns:w16se="http://schemas.microsoft.com/office/word/2015/wordml/symex" mc:Ignorable="w14 w15 w16se w16cid">
+<w:styles xmlns:mc="http://schemas.openxmlformats.org/markup-compatibility/2006" xmlns:r="http://schemas.openxmlformats.org/officeDocument/2006/relationships" xmlns:w="http://schemas.openxmlformats.org/wordprocessingml/2006/main" xmlns:w14="http://schemas.microsoft.com/office/word/2010/wordml" xmlns:w15="http://schemas.microsoft.com/office/word/2012/wordml" mc:Ignorable="w14 w15">
   <w:docDefaults>
     <w:rPrDefault>
       <w:rPr>
@@ -3935,7 +3070,7 @@
     </w:rPrDefault>
     <w:pPrDefault/>
   </w:docDefaults>
-  <w:latentStyles w:defLockedState="0" w:defUIPriority="0" w:defSemiHidden="0" w:defUnhideWhenUsed="0" w:defQFormat="0" w:count="375">
+  <w:latentStyles w:defLockedState="0" w:defUIPriority="0" w:defSemiHidden="0" w:defUnhideWhenUsed="0" w:defQFormat="0" w:count="380">
     <w:lsdException w:name="Normal" w:qFormat="1"/>
     <w:lsdException w:name="heading 1" w:qFormat="1"/>
     <w:lsdException w:name="heading 2" w:qFormat="1"/>
@@ -4298,10 +3433,6 @@
     <w:lsdException w:name="List Table 5 Dark Accent 6" w:uiPriority="50"/>
     <w:lsdException w:name="List Table 6 Colorful Accent 6" w:uiPriority="51"/>
     <w:lsdException w:name="List Table 7 Colorful Accent 6" w:uiPriority="52"/>
-    <w:lsdException w:name="Mention" w:semiHidden="1" w:uiPriority="99" w:unhideWhenUsed="1"/>
-    <w:lsdException w:name="Smart Hyperlink" w:semiHidden="1" w:uiPriority="99" w:unhideWhenUsed="1"/>
-    <w:lsdException w:name="Hashtag" w:semiHidden="1" w:uiPriority="99" w:unhideWhenUsed="1"/>
-    <w:lsdException w:name="Unresolved Mention" w:semiHidden="1" w:uiPriority="99" w:unhideWhenUsed="1"/>
   </w:latentStyles>
   <w:style w:type="paragraph" w:default="1" w:styleId="Normal">
     <w:name w:val="Normal"/>
@@ -4320,7 +3451,7 @@
       <w:lang w:val="en-US" w:eastAsia="en-US"/>
     </w:rPr>
   </w:style>
-  <w:style w:type="paragraph" w:styleId="Heading1">
+  <w:style w:type="paragraph" w:styleId="Balk1">
     <w:name w:val="heading 1"/>
     <w:basedOn w:val="Normal"/>
     <w:next w:val="Normal"/>
@@ -4336,7 +3467,7 @@
       <w:sz w:val="36"/>
     </w:rPr>
   </w:style>
-  <w:style w:type="paragraph" w:styleId="Heading2">
+  <w:style w:type="paragraph" w:styleId="Balk2">
     <w:name w:val="heading 2"/>
     <w:basedOn w:val="Normal"/>
     <w:next w:val="Normal"/>
@@ -4352,7 +3483,7 @@
       <w:b/>
     </w:rPr>
   </w:style>
-  <w:style w:type="paragraph" w:styleId="Heading3">
+  <w:style w:type="paragraph" w:styleId="Balk3">
     <w:name w:val="heading 3"/>
     <w:basedOn w:val="Normal"/>
     <w:next w:val="Normal"/>
@@ -4367,13 +3498,13 @@
       <w:sz w:val="28"/>
     </w:rPr>
   </w:style>
-  <w:style w:type="character" w:default="1" w:styleId="DefaultParagraphFont">
+  <w:style w:type="character" w:default="1" w:styleId="VarsaylanParagrafYazTipi">
     <w:name w:val="Default Paragraph Font"/>
     <w:uiPriority w:val="1"/>
     <w:semiHidden/>
     <w:unhideWhenUsed/>
   </w:style>
-  <w:style w:type="table" w:default="1" w:styleId="TableNormal">
+  <w:style w:type="table" w:default="1" w:styleId="NormalTablo">
     <w:name w:val="Normal Table"/>
     <w:uiPriority w:val="99"/>
     <w:semiHidden/>
@@ -4388,16 +3519,16 @@
       </w:tblCellMar>
     </w:tblPr>
   </w:style>
-  <w:style w:type="numbering" w:default="1" w:styleId="NoList">
+  <w:style w:type="numbering" w:default="1" w:styleId="ListeYok">
     <w:name w:val="No List"/>
     <w:uiPriority w:val="99"/>
     <w:semiHidden/>
     <w:unhideWhenUsed/>
   </w:style>
-  <w:style w:type="paragraph" w:styleId="Header">
+  <w:style w:type="paragraph" w:styleId="stBilgi">
     <w:name w:val="header"/>
     <w:basedOn w:val="Normal"/>
-    <w:link w:val="HeaderChar"/>
+    <w:link w:val="stBilgiChar"/>
     <w:uiPriority w:val="99"/>
     <w:rsid w:val="005153DE"/>
     <w:pPr>
@@ -4409,7 +3540,7 @@
       <w:sz w:val="16"/>
     </w:rPr>
   </w:style>
-  <w:style w:type="paragraph" w:styleId="Footer">
+  <w:style w:type="paragraph" w:styleId="AltBilgi">
     <w:name w:val="footer"/>
     <w:basedOn w:val="Normal"/>
     <w:autoRedefine/>
@@ -4426,11 +3557,11 @@
       <w:sz w:val="16"/>
     </w:rPr>
   </w:style>
-  <w:style w:type="paragraph" w:styleId="BodyTextIndent">
+  <w:style w:type="paragraph" w:styleId="GvdeMetniGirintisi">
     <w:name w:val="Body Text Indent"/>
     <w:aliases w:val="Instruction 2,Example questions - no hanging indent"/>
     <w:basedOn w:val="Normal"/>
-    <w:link w:val="BodyTextIndentChar"/>
+    <w:link w:val="GvdeMetniGirintisiChar"/>
     <w:rsid w:val="00A273F9"/>
     <w:pPr>
       <w:spacing w:after="240"/>
@@ -4442,7 +3573,7 @@
   </w:style>
   <w:style w:type="paragraph" w:customStyle="1" w:styleId="DocTitle-Right">
     <w:name w:val="Doc Title-Right"/>
-    <w:basedOn w:val="Heading1"/>
+    <w:basedOn w:val="Balk1"/>
     <w:rsid w:val="00A273F9"/>
     <w:pPr>
       <w:pBdr>
@@ -4459,7 +3590,7 @@
   </w:style>
   <w:style w:type="paragraph" w:customStyle="1" w:styleId="Sub-Title1">
     <w:name w:val="Sub-Title 1"/>
-    <w:basedOn w:val="Heading1"/>
+    <w:basedOn w:val="Balk1"/>
     <w:rsid w:val="00A273F9"/>
     <w:pPr>
       <w:pBdr>
@@ -4473,7 +3604,7 @@
   </w:style>
   <w:style w:type="paragraph" w:customStyle="1" w:styleId="SubTitle2">
     <w:name w:val="Sub Title 2"/>
-    <w:basedOn w:val="Heading3"/>
+    <w:basedOn w:val="Balk3"/>
     <w:rsid w:val="004D5D70"/>
     <w:pPr>
       <w:spacing w:after="1080"/>
@@ -4496,7 +3627,7 @@
   </w:style>
   <w:style w:type="paragraph" w:customStyle="1" w:styleId="StyleHeading124ptBoldOrangeRightAfter12ptTop">
     <w:name w:val="Style Heading 1 + 24 pt Bold Orange Right After:  12 pt Top: (..."/>
-    <w:basedOn w:val="Heading1"/>
+    <w:basedOn w:val="Balk1"/>
     <w:autoRedefine/>
     <w:rsid w:val="00431C35"/>
     <w:pPr>
@@ -4511,7 +3642,7 @@
   </w:style>
   <w:style w:type="paragraph" w:customStyle="1" w:styleId="TaglineTop">
     <w:name w:val="Tagline Top"/>
-    <w:basedOn w:val="Heading1"/>
+    <w:basedOn w:val="Balk1"/>
     <w:rsid w:val="00A273F9"/>
     <w:pPr>
       <w:pageBreakBefore/>
@@ -4523,7 +3654,7 @@
   </w:style>
   <w:style w:type="paragraph" w:customStyle="1" w:styleId="DocTitle2">
     <w:name w:val="Doc Title 2"/>
-    <w:basedOn w:val="Heading1"/>
+    <w:basedOn w:val="Balk1"/>
     <w:autoRedefine/>
     <w:rsid w:val="009F05EC"/>
     <w:pPr>
@@ -4542,7 +3673,7 @@
   </w:style>
   <w:style w:type="paragraph" w:customStyle="1" w:styleId="Header2">
     <w:name w:val="Header 2"/>
-    <w:basedOn w:val="Heading1"/>
+    <w:basedOn w:val="Balk1"/>
     <w:autoRedefine/>
     <w:rsid w:val="000807DB"/>
     <w:pPr>
@@ -4559,7 +3690,7 @@
   </w:style>
   <w:style w:type="paragraph" w:customStyle="1" w:styleId="Header3">
     <w:name w:val="Header 3"/>
-    <w:basedOn w:val="Heading2"/>
+    <w:basedOn w:val="Balk2"/>
     <w:autoRedefine/>
     <w:rsid w:val="002B3EFA"/>
     <w:pPr>
@@ -4573,7 +3704,7 @@
   </w:style>
   <w:style w:type="character" w:customStyle="1" w:styleId="BodyIndent2">
     <w:name w:val="Body Indent 2"/>
-    <w:basedOn w:val="DefaultParagraphFont"/>
+    <w:basedOn w:val="VarsaylanParagrafYazTipi"/>
     <w:rsid w:val="00A273F9"/>
     <w:rPr>
       <w:rFonts w:ascii="Verdana" w:hAnsi="Verdana"/>
@@ -4584,7 +3715,7 @@
   </w:style>
   <w:style w:type="character" w:customStyle="1" w:styleId="Instruction1">
     <w:name w:val="Instruction 1"/>
-    <w:basedOn w:val="DefaultParagraphFont"/>
+    <w:basedOn w:val="VarsaylanParagrafYazTipi"/>
     <w:rsid w:val="008B1F83"/>
     <w:rPr>
       <w:rFonts w:ascii="Verdana" w:hAnsi="Verdana"/>
@@ -4594,14 +3725,14 @@
   </w:style>
   <w:style w:type="character" w:customStyle="1" w:styleId="Caption1">
     <w:name w:val="Caption 1"/>
-    <w:basedOn w:val="DefaultParagraphFont"/>
+    <w:basedOn w:val="VarsaylanParagrafYazTipi"/>
     <w:rsid w:val="00A273F9"/>
     <w:rPr>
       <w:rFonts w:ascii="Verdana" w:hAnsi="Verdana"/>
       <w:sz w:val="18"/>
     </w:rPr>
   </w:style>
-  <w:style w:type="paragraph" w:styleId="BlockText">
+  <w:style w:type="paragraph" w:styleId="bekMetni">
     <w:name w:val="Block Text"/>
     <w:basedOn w:val="Normal"/>
     <w:rsid w:val="0003120C"/>
@@ -4626,7 +3757,7 @@
   </w:style>
   <w:style w:type="paragraph" w:customStyle="1" w:styleId="TemplateVerbiage">
     <w:name w:val="Template Verbiage"/>
-    <w:basedOn w:val="BodyTextIndent"/>
+    <w:basedOn w:val="GvdeMetniGirintisi"/>
     <w:rsid w:val="00A273F9"/>
     <w:pPr>
       <w:spacing w:before="120" w:after="120"/>
@@ -4636,14 +3767,15 @@
       <w:i/>
     </w:rPr>
   </w:style>
-  <w:style w:type="table" w:styleId="TableGrid">
+  <w:style w:type="table" w:styleId="TabloKlavuzu">
     <w:name w:val="Table Grid"/>
-    <w:basedOn w:val="TableNormal"/>
+    <w:basedOn w:val="NormalTablo"/>
     <w:rsid w:val="00A273F9"/>
     <w:rPr>
       <w:rFonts w:ascii="Times New Roman" w:eastAsia="Times New Roman" w:hAnsi="Times New Roman"/>
     </w:rPr>
     <w:tblPr>
+      <w:tblInd w:w="0" w:type="dxa"/>
       <w:tblBorders>
         <w:top w:val="single" w:sz="4" w:space="0" w:color="auto"/>
         <w:left w:val="single" w:sz="4" w:space="0" w:color="auto"/>
@@ -4652,11 +3784,17 @@
         <w:insideH w:val="single" w:sz="4" w:space="0" w:color="auto"/>
         <w:insideV w:val="single" w:sz="4" w:space="0" w:color="auto"/>
       </w:tblBorders>
+      <w:tblCellMar>
+        <w:top w:w="0" w:type="dxa"/>
+        <w:left w:w="108" w:type="dxa"/>
+        <w:bottom w:w="0" w:type="dxa"/>
+        <w:right w:w="108" w:type="dxa"/>
+      </w:tblCellMar>
     </w:tblPr>
   </w:style>
   <w:style w:type="character" w:customStyle="1" w:styleId="Instruction2CharChar">
     <w:name w:val="Instruction 2 Char Char"/>
-    <w:basedOn w:val="DefaultParagraphFont"/>
+    <w:basedOn w:val="VarsaylanParagrafYazTipi"/>
     <w:rsid w:val="00143B45"/>
     <w:rPr>
       <w:rFonts w:ascii="Verdana" w:eastAsia="Times" w:hAnsi="Verdana"/>
@@ -4664,9 +3802,9 @@
       <w:lang w:val="en-US" w:eastAsia="en-US" w:bidi="ar-SA"/>
     </w:rPr>
   </w:style>
-  <w:style w:type="character" w:styleId="PageNumber">
+  <w:style w:type="character" w:styleId="SayfaNumaras">
     <w:name w:val="page number"/>
-    <w:basedOn w:val="DefaultParagraphFont"/>
+    <w:basedOn w:val="VarsaylanParagrafYazTipi"/>
     <w:rsid w:val="00A273F9"/>
   </w:style>
   <w:style w:type="paragraph" w:customStyle="1" w:styleId="StyleSub-Title1VioletTopSinglesolidlineViolet1pt">
@@ -4683,7 +3821,7 @@
       <w:color w:val="993300"/>
     </w:rPr>
   </w:style>
-  <w:style w:type="paragraph" w:styleId="EndnoteText">
+  <w:style w:type="paragraph" w:styleId="SonNotMetni">
     <w:name w:val="endnote text"/>
     <w:basedOn w:val="Normal"/>
     <w:semiHidden/>
@@ -4716,11 +3854,11 @@
       <w:i/>
     </w:rPr>
   </w:style>
-  <w:style w:type="character" w:customStyle="1" w:styleId="BodyTextIndentChar">
-    <w:name w:val="Body Text Indent Char"/>
+  <w:style w:type="character" w:customStyle="1" w:styleId="GvdeMetniGirintisiChar">
+    <w:name w:val="Gövde Metni Girintisi Char"/>
     <w:aliases w:val="Instruction 2 Char,Example questions - no hanging indent Char"/>
-    <w:basedOn w:val="DefaultParagraphFont"/>
-    <w:link w:val="BodyTextIndent"/>
+    <w:basedOn w:val="VarsaylanParagrafYazTipi"/>
+    <w:link w:val="GvdeMetniGirintisi"/>
     <w:rsid w:val="00A273F9"/>
     <w:rPr>
       <w:rFonts w:ascii="Verdana" w:eastAsia="Times" w:hAnsi="Verdana"/>
@@ -4750,7 +3888,7 @@
   </w:style>
   <w:style w:type="paragraph" w:customStyle="1" w:styleId="Examplequestions">
     <w:name w:val="Example questions"/>
-    <w:basedOn w:val="BodyTextIndent"/>
+    <w:basedOn w:val="GvdeMetniGirintisi"/>
     <w:rsid w:val="00A273F9"/>
     <w:pPr>
       <w:spacing w:before="120" w:after="0"/>
@@ -4783,7 +3921,7 @@
   </w:style>
   <w:style w:type="paragraph" w:customStyle="1" w:styleId="Exampleparagraph">
     <w:name w:val="Example paragraph"/>
-    <w:basedOn w:val="BodyTextIndent"/>
+    <w:basedOn w:val="GvdeMetniGirintisi"/>
     <w:autoRedefine/>
     <w:rsid w:val="003A66EF"/>
     <w:pPr>
@@ -4805,7 +3943,7 @@
   </w:style>
   <w:style w:type="paragraph" w:customStyle="1" w:styleId="StyleHeading1Left075Firstline325">
     <w:name w:val="Style Heading 1 + Left:  0.75&quot; First line:  3.25&quot;"/>
-    <w:basedOn w:val="Heading1"/>
+    <w:basedOn w:val="Balk1"/>
     <w:rsid w:val="00A273F9"/>
     <w:pPr>
       <w:spacing w:before="320"/>
@@ -4828,7 +3966,7 @@
   </w:style>
   <w:style w:type="paragraph" w:customStyle="1" w:styleId="StyleHeading116ptVioletRightBefore144ptAfter4">
     <w:name w:val="Style Heading 1 + 16 pt Violet Right Before:  144 pt After:  4 ..."/>
-    <w:basedOn w:val="Heading1"/>
+    <w:basedOn w:val="Balk1"/>
     <w:rsid w:val="00A273F9"/>
     <w:pPr>
       <w:spacing w:before="2880" w:after="80"/>
@@ -4859,9 +3997,9 @@
       <w:jc w:val="right"/>
     </w:pPr>
   </w:style>
-  <w:style w:type="character" w:styleId="CommentReference">
+  <w:style w:type="character" w:styleId="AklamaBavurusu">
     <w:name w:val="annotation reference"/>
-    <w:basedOn w:val="DefaultParagraphFont"/>
+    <w:basedOn w:val="VarsaylanParagrafYazTipi"/>
     <w:semiHidden/>
     <w:rsid w:val="009F05EC"/>
     <w:rPr>
@@ -4869,16 +4007,16 @@
       <w:szCs w:val="16"/>
     </w:rPr>
   </w:style>
-  <w:style w:type="paragraph" w:styleId="CommentText">
+  <w:style w:type="paragraph" w:styleId="AklamaMetni">
     <w:name w:val="annotation text"/>
     <w:basedOn w:val="Normal"/>
     <w:semiHidden/>
     <w:rsid w:val="009F05EC"/>
   </w:style>
-  <w:style w:type="paragraph" w:styleId="CommentSubject">
+  <w:style w:type="paragraph" w:styleId="AklamaKonusu">
     <w:name w:val="annotation subject"/>
-    <w:basedOn w:val="CommentText"/>
-    <w:next w:val="CommentText"/>
+    <w:basedOn w:val="AklamaMetni"/>
+    <w:next w:val="AklamaMetni"/>
     <w:semiHidden/>
     <w:rsid w:val="009F05EC"/>
     <w:rPr>
@@ -4886,7 +4024,7 @@
       <w:bCs/>
     </w:rPr>
   </w:style>
-  <w:style w:type="paragraph" w:styleId="BalloonText">
+  <w:style w:type="paragraph" w:styleId="BalonMetni">
     <w:name w:val="Balloon Text"/>
     <w:basedOn w:val="Normal"/>
     <w:semiHidden/>
@@ -4897,9 +4035,9 @@
       <w:szCs w:val="16"/>
     </w:rPr>
   </w:style>
-  <w:style w:type="character" w:customStyle="1" w:styleId="HeaderChar">
-    <w:name w:val="Header Char"/>
-    <w:link w:val="Header"/>
+  <w:style w:type="character" w:customStyle="1" w:styleId="stBilgiChar">
+    <w:name w:val="Üst Bilgi Char"/>
+    <w:link w:val="stBilgi"/>
     <w:uiPriority w:val="99"/>
     <w:rsid w:val="0077725D"/>
     <w:rPr>
@@ -4908,17 +4046,6 @@
       <w:sz w:val="16"/>
       <w:lang w:val="en-US" w:eastAsia="en-US"/>
     </w:rPr>
-  </w:style>
-  <w:style w:type="paragraph" w:styleId="ListParagraph">
-    <w:name w:val="List Paragraph"/>
-    <w:basedOn w:val="Normal"/>
-    <w:uiPriority w:val="34"/>
-    <w:qFormat/>
-    <w:rsid w:val="00DB69EB"/>
-    <w:pPr>
-      <w:ind w:left="720"/>
-      <w:contextualSpacing/>
-    </w:pPr>
   </w:style>
 </w:styles>
 </file>
@@ -5213,7 +4340,7 @@
 </file>
 
 <file path=customXml/itemProps1.xml><?xml version="1.0" encoding="utf-8"?>
-<ds:datastoreItem xmlns:ds="http://schemas.openxmlformats.org/officeDocument/2006/customXml" ds:itemID="{B66F0450-BAFE-46FA-90E8-246575016C09}">
+<ds:datastoreItem xmlns:ds="http://schemas.openxmlformats.org/officeDocument/2006/customXml" ds:itemID="{6AA03BA7-B9C9-FD44-B670-4C46D3694E3A}">
   <ds:schemaRefs>
     <ds:schemaRef ds:uri="http://schemas.openxmlformats.org/officeDocument/2006/bibliography"/>
   </ds:schemaRefs>

</xml_diff>

<commit_message>
cvler eklendi, oytununki de eklendi
</commit_message>
<xml_diff>
--- a/BusinessStatementTemplate.docx
+++ b/BusinessStatementTemplate.docx
@@ -350,16 +350,16 @@
       </w:r>
     </w:p>
     <w:p>
-      <w:r>
-        <w:t>Justification of the composition of the team</w:t>
-      </w:r>
-    </w:p>
-    <w:p>
       <w:pPr>
         <w:pStyle w:val="Header3"/>
       </w:pPr>
       <w:bookmarkStart w:id="6" w:name="OLE_LINK10"/>
       <w:bookmarkStart w:id="7" w:name="OLE_LINK11"/>
+    </w:p>
+    <w:p>
+      <w:pPr>
+        <w:pStyle w:val="Header3"/>
+      </w:pPr>
       <w:r>
         <w:t>Project 1</w:t>
       </w:r>
@@ -378,6 +378,7 @@
     <w:p>
       <w:pPr>
         <w:pStyle w:val="Header3"/>
+        <w:jc w:val="both"/>
         <w:rPr>
           <w:b w:val="0"/>
           <w:bCs w:val="0"/>
@@ -416,6 +417,7 @@
     <w:p>
       <w:pPr>
         <w:pStyle w:val="Header3"/>
+        <w:jc w:val="both"/>
         <w:rPr>
           <w:b w:val="0"/>
           <w:bCs w:val="0"/>
@@ -484,6 +486,12 @@
         <w:lastRenderedPageBreak/>
         <w:t>Project 2</w:t>
       </w:r>
+      <w:r>
+        <w:t xml:space="preserve">: </w:t>
+      </w:r>
+      <w:r>
+        <w:t>Robots collaborating to balance on a see-saw and keep the distance between them</w:t>
+      </w:r>
     </w:p>
     <w:p>
       <w:pPr>
@@ -495,10 +503,146 @@
     </w:p>
     <w:p>
       <w:pPr>
-        <w:pStyle w:val="TextEntry"/>
+        <w:pStyle w:val="Header3"/>
       </w:pPr>
       <w:bookmarkStart w:id="9" w:name="OLE_LINK6"/>
       <w:bookmarkStart w:id="10" w:name="OLE_LINK7"/>
+      <w:r>
+        <w:t xml:space="preserve">Project 3: </w:t>
+      </w:r>
+      <w:r>
+        <w:t>Robots taking part in a basketball shoot-out</w:t>
+      </w:r>
+    </w:p>
+    <w:p>
+      <w:pPr>
+        <w:pStyle w:val="Header3"/>
+      </w:pPr>
+    </w:p>
+    <w:p>
+      <w:pPr>
+        <w:pStyle w:val="TextEntry"/>
+        <w:ind w:left="360"/>
+        <w:jc w:val="both"/>
+      </w:pPr>
+      <w:r>
+        <w:tab/>
+      </w:r>
+      <w:r>
+        <w:t>In this project, two opponent robots will take part in a basketball shoot-out. Each team will design and construct one of the robots.</w:t>
+      </w:r>
+    </w:p>
+    <w:p>
+      <w:pPr>
+        <w:pStyle w:val="TextEntry"/>
+        <w:ind w:left="360"/>
+        <w:jc w:val="both"/>
+        <w:rPr>
+          <w:b/>
+        </w:rPr>
+      </w:pPr>
+    </w:p>
+    <w:p>
+      <w:pPr>
+        <w:pStyle w:val="TextEntry"/>
+        <w:ind w:left="360"/>
+        <w:jc w:val="both"/>
+      </w:pPr>
+      <w:r>
+        <w:t xml:space="preserve">In the game field, there will be three parallel lines that consist of two baselines and a center line. These lines will be spaced equally by 1 meter. Center line will seperate the game field into two similar half-fields and each half-field will be constructed by one of the design teams. There will be no markings in these half fields except the baselines. </w:t>
+      </w:r>
+    </w:p>
+    <w:p>
+      <w:pPr>
+        <w:pStyle w:val="TextEntry"/>
+        <w:ind w:left="360"/>
+        <w:jc w:val="both"/>
+        <w:rPr>
+          <w:b/>
+        </w:rPr>
+      </w:pPr>
+    </w:p>
+    <w:p>
+      <w:pPr>
+        <w:pStyle w:val="TextEntry"/>
+        <w:ind w:left="360"/>
+        <w:jc w:val="both"/>
+      </w:pPr>
+      <w:r>
+        <w:t>At the beginning of the game, 6 balls will be arbitrarily placed behind the baseline for each robot. The balls should be compatible to ping-pong balls in terms of size. Each robot is supposed to pick up a ball, carry it to the center of the game field and drop or shoot into the common basket which is placed on the center line. Robots will repeat this action until the basket is full. The team with more balls in the basket will win the game.</w:t>
+      </w:r>
+    </w:p>
+    <w:p>
+      <w:pPr>
+        <w:pStyle w:val="TextEntry"/>
+        <w:ind w:left="360"/>
+        <w:jc w:val="both"/>
+        <w:rPr>
+          <w:b/>
+        </w:rPr>
+      </w:pPr>
+    </w:p>
+    <w:p>
+      <w:pPr>
+        <w:pStyle w:val="TextEntry"/>
+        <w:ind w:left="360"/>
+        <w:jc w:val="both"/>
+        <w:rPr>
+          <w:b/>
+        </w:rPr>
+      </w:pPr>
+      <w:r>
+        <w:t>Throughout the game, robots can not deal with more than a ball at a time. Crossing the opponent’s half field or touching the basket is not allowed, any violations of these rules will be penalized.</w:t>
+      </w:r>
+    </w:p>
+    <w:p>
+      <w:pPr>
+        <w:pStyle w:val="Header3"/>
+      </w:pPr>
+    </w:p>
+    <w:p>
+      <w:pPr>
+        <w:pStyle w:val="Header3"/>
+      </w:pPr>
+      <w:r>
+        <w:t xml:space="preserve">Project 4: </w:t>
+      </w:r>
+      <w:r>
+        <w:t>Robots collaboratively carrying a long object through an open-top maze</w:t>
+      </w:r>
+    </w:p>
+    <w:p>
+      <w:pPr>
+        <w:pStyle w:val="SectionIntro"/>
+      </w:pPr>
+      <w:r>
+        <w:t>……………</w:t>
+      </w:r>
+    </w:p>
+    <w:p>
+      <w:pPr>
+        <w:pStyle w:val="Header3"/>
+      </w:pPr>
+      <w:r>
+        <w:t xml:space="preserve">Project 5: </w:t>
+      </w:r>
+      <w:r>
+        <w:t>Vehicles chasing each other on an obstacle course, by going over walls and under bridges</w:t>
+      </w:r>
+    </w:p>
+    <w:p>
+      <w:pPr>
+        <w:pStyle w:val="SectionIntro"/>
+      </w:pPr>
+      <w:r>
+        <w:t>……………</w:t>
+      </w:r>
+    </w:p>
+    <w:p>
+      <w:pPr>
+        <w:pStyle w:val="TextEntry"/>
+        <w:ind w:left="0"/>
+      </w:pPr>
     </w:p>
     <w:p>
       <w:pPr>
@@ -1139,13 +1283,108 @@
         </w:tabs>
         <w:ind w:left="0"/>
       </w:pPr>
-      <w:r>
-        <w:br w:type="page"/>
-      </w:r>
+    </w:p>
+    <w:p>
+      <w:pPr>
+        <w:tabs>
+          <w:tab w:val="clear" w:pos="4680"/>
+        </w:tabs>
+        <w:ind w:left="0"/>
+      </w:pPr>
+    </w:p>
+    <w:p>
+      <w:pPr>
+        <w:tabs>
+          <w:tab w:val="clear" w:pos="4680"/>
+        </w:tabs>
+        <w:ind w:left="0"/>
+      </w:pPr>
+    </w:p>
+    <w:p>
+      <w:pPr>
+        <w:tabs>
+          <w:tab w:val="clear" w:pos="4680"/>
+        </w:tabs>
+        <w:ind w:left="0"/>
+      </w:pPr>
+    </w:p>
+    <w:p>
+      <w:pPr>
+        <w:tabs>
+          <w:tab w:val="clear" w:pos="4680"/>
+        </w:tabs>
+        <w:ind w:left="0"/>
+      </w:pPr>
+    </w:p>
+    <w:p>
+      <w:pPr>
+        <w:tabs>
+          <w:tab w:val="clear" w:pos="4680"/>
+        </w:tabs>
+        <w:ind w:left="0"/>
+      </w:pPr>
+    </w:p>
+    <w:p>
+      <w:pPr>
+        <w:tabs>
+          <w:tab w:val="clear" w:pos="4680"/>
+        </w:tabs>
+        <w:ind w:left="0"/>
+      </w:pPr>
     </w:p>
     <w:p>
       <w:r>
         <w:lastRenderedPageBreak/>
+        <w:drawing>
+          <wp:inline distT="0" distB="0" distL="0" distR="0">
+            <wp:extent cx="5091733" cy="7970520"/>
+            <wp:effectExtent l="0" t="0" r="0" b="0"/>
+            <wp:docPr id="4" name="Picture 4"/>
+            <wp:cNvGraphicFramePr>
+              <a:graphicFrameLocks xmlns:a="http://schemas.openxmlformats.org/drawingml/2006/main" noChangeAspect="1"/>
+            </wp:cNvGraphicFramePr>
+            <a:graphic xmlns:a="http://schemas.openxmlformats.org/drawingml/2006/main">
+              <a:graphicData uri="http://schemas.openxmlformats.org/drawingml/2006/picture">
+                <pic:pic xmlns:pic="http://schemas.openxmlformats.org/drawingml/2006/picture">
+                  <pic:nvPicPr>
+                    <pic:cNvPr id="0" name="Picture 1"/>
+                    <pic:cNvPicPr>
+                      <a:picLocks noChangeAspect="1" noChangeArrowheads="1"/>
+                    </pic:cNvPicPr>
+                  </pic:nvPicPr>
+                  <pic:blipFill>
+                    <a:blip r:embed="rId18">
+                      <a:extLst>
+                        <a:ext uri="{28A0092B-C50C-407E-A947-70E740481C1C}">
+                          <a14:useLocalDpi xmlns:a14="http://schemas.microsoft.com/office/drawing/2010/main" val="0"/>
+                        </a:ext>
+                      </a:extLst>
+                    </a:blip>
+                    <a:srcRect/>
+                    <a:stretch>
+                      <a:fillRect/>
+                    </a:stretch>
+                  </pic:blipFill>
+                  <pic:spPr bwMode="auto">
+                    <a:xfrm>
+                      <a:off x="0" y="0"/>
+                      <a:ext cx="5096283" cy="7977643"/>
+                    </a:xfrm>
+                    <a:prstGeom prst="rect">
+                      <a:avLst/>
+                    </a:prstGeom>
+                    <a:noFill/>
+                    <a:ln>
+                      <a:noFill/>
+                    </a:ln>
+                  </pic:spPr>
+                </pic:pic>
+              </a:graphicData>
+            </a:graphic>
+          </wp:inline>
+        </w:drawing>
+      </w:r>
+      <w:r>
         <w:br w:type="page"/>
       </w:r>
     </w:p>
@@ -1177,7 +1416,7 @@
                     </pic:cNvPicPr>
                   </pic:nvPicPr>
                   <pic:blipFill>
-                    <a:blip r:embed="rId18">
+                    <a:blip r:embed="rId19">
                       <a:extLst>
                         <a:ext uri="{28A0092B-C50C-407E-A947-70E740481C1C}">
                           <a14:useLocalDpi xmlns:a14="http://schemas.microsoft.com/office/drawing/2010/main" val="0"/>
@@ -1231,7 +1470,7 @@
                     </pic:cNvPicPr>
                   </pic:nvPicPr>
                   <pic:blipFill>
-                    <a:blip r:embed="rId19">
+                    <a:blip r:embed="rId20">
                       <a:extLst>
                         <a:ext uri="{28A0092B-C50C-407E-A947-70E740481C1C}">
                           <a14:useLocalDpi xmlns:a14="http://schemas.microsoft.com/office/drawing/2010/main" val="0"/>
@@ -1264,11 +1503,11 @@
       </w:r>
     </w:p>
     <w:sectPr>
-      <w:headerReference w:type="even" r:id="rId20"/>
-      <w:headerReference w:type="default" r:id="rId21"/>
-      <w:footerReference w:type="default" r:id="rId22"/>
-      <w:headerReference w:type="first" r:id="rId23"/>
-      <w:footerReference w:type="first" r:id="rId24"/>
+      <w:headerReference w:type="even" r:id="rId21"/>
+      <w:headerReference w:type="default" r:id="rId22"/>
+      <w:footerReference w:type="default" r:id="rId23"/>
+      <w:headerReference w:type="first" r:id="rId24"/>
+      <w:footerReference w:type="first" r:id="rId25"/>
       <w:pgSz w:w="12240" w:h="15840" w:code="1"/>
       <w:pgMar w:top="1440" w:right="1440" w:bottom="1440" w:left="1440" w:header="720" w:footer="1028" w:gutter="0"/>
       <w:pgNumType w:start="2"/>
@@ -1374,7 +1613,7 @@
       <w:rPr>
         <w:rStyle w:val="PageNumber"/>
       </w:rPr>
-      <w:t>4</w:t>
+      <w:t>7</w:t>
     </w:r>
     <w:r>
       <w:rPr>
@@ -5213,7 +5452,7 @@
 </file>
 
 <file path=customXml/itemProps1.xml><?xml version="1.0" encoding="utf-8"?>
-<ds:datastoreItem xmlns:ds="http://schemas.openxmlformats.org/officeDocument/2006/customXml" ds:itemID="{B66F0450-BAFE-46FA-90E8-246575016C09}">
+<ds:datastoreItem xmlns:ds="http://schemas.openxmlformats.org/officeDocument/2006/customXml" ds:itemID="{4DD5D183-1E5A-481A-A469-0C3AC05EC5E6}">
   <ds:schemaRefs>
     <ds:schemaRef ds:uri="http://schemas.openxmlformats.org/officeDocument/2006/bibliography"/>
   </ds:schemaRefs>

</xml_diff>

<commit_message>
asker ve dengeci robotlar açıklaması
</commit_message>
<xml_diff>
--- a/BusinessStatementTemplate.docx
+++ b/BusinessStatementTemplate.docx
@@ -1,10 +1,10 @@
 
 <file path=word/document.xml><?xml version="1.0" encoding="utf-8"?>
-<w:document xmlns:wpc="http://schemas.microsoft.com/office/word/2010/wordprocessingCanvas" xmlns:cx="http://schemas.microsoft.com/office/drawing/2014/chartex" xmlns:cx1="http://schemas.microsoft.com/office/drawing/2015/9/8/chartex" xmlns:cx2="http://schemas.microsoft.com/office/drawing/2015/10/21/chartex" xmlns:cx3="http://schemas.microsoft.com/office/drawing/2016/5/9/chartex" xmlns:cx4="http://schemas.microsoft.com/office/drawing/2016/5/10/chartex" xmlns:cx5="http://schemas.microsoft.com/office/drawing/2016/5/11/chartex" xmlns:cx6="http://schemas.microsoft.com/office/drawing/2016/5/12/chartex" xmlns:cx7="http://schemas.microsoft.com/office/drawing/2016/5/13/chartex" xmlns:cx8="http://schemas.microsoft.com/office/drawing/2016/5/14/chartex" xmlns:mc="http://schemas.openxmlformats.org/markup-compatibility/2006" xmlns:aink="http://schemas.microsoft.com/office/drawing/2016/ink" xmlns:am3d="http://schemas.microsoft.com/office/drawing/2017/model3d" xmlns:o="urn:schemas-microsoft-com:office:office" xmlns:r="http://schemas.openxmlformats.org/officeDocument/2006/relationships" xmlns:m="http://schemas.openxmlformats.org/officeDocument/2006/math" xmlns:v="urn:schemas-microsoft-com:vml" xmlns:wp14="http://schemas.microsoft.com/office/word/2010/wordprocessingDrawing" xmlns:wp="http://schemas.openxmlformats.org/drawingml/2006/wordprocessingDrawing" xmlns:w10="urn:schemas-microsoft-com:office:word" xmlns:w="http://schemas.openxmlformats.org/wordprocessingml/2006/main" xmlns:w14="http://schemas.microsoft.com/office/word/2010/wordml" xmlns:w15="http://schemas.microsoft.com/office/word/2012/wordml" xmlns:w16cid="http://schemas.microsoft.com/office/word/2016/wordml/cid" xmlns:w16se="http://schemas.microsoft.com/office/word/2015/wordml/symex" xmlns:wpg="http://schemas.microsoft.com/office/word/2010/wordprocessingGroup" xmlns:wpi="http://schemas.microsoft.com/office/word/2010/wordprocessingInk" xmlns:wne="http://schemas.microsoft.com/office/word/2006/wordml" xmlns:wps="http://schemas.microsoft.com/office/word/2010/wordprocessingShape" mc:Ignorable="w14 w15 w16se w16cid wp14">
+<w:document xmlns:wpc="http://schemas.microsoft.com/office/word/2010/wordprocessingCanvas" xmlns:cx="http://schemas.microsoft.com/office/drawing/2014/chartex" xmlns:cx1="http://schemas.microsoft.com/office/drawing/2015/9/8/chartex" xmlns:mc="http://schemas.openxmlformats.org/markup-compatibility/2006" xmlns:o="urn:schemas-microsoft-com:office:office" xmlns:r="http://schemas.openxmlformats.org/officeDocument/2006/relationships" xmlns:m="http://schemas.openxmlformats.org/officeDocument/2006/math" xmlns:v="urn:schemas-microsoft-com:vml" xmlns:wp14="http://schemas.microsoft.com/office/word/2010/wordprocessingDrawing" xmlns:wp="http://schemas.openxmlformats.org/drawingml/2006/wordprocessingDrawing" xmlns:w10="urn:schemas-microsoft-com:office:word" xmlns:w="http://schemas.openxmlformats.org/wordprocessingml/2006/main" xmlns:w14="http://schemas.microsoft.com/office/word/2010/wordml" xmlns:w15="http://schemas.microsoft.com/office/word/2012/wordml" xmlns:w16se="http://schemas.microsoft.com/office/word/2015/wordml/symex" xmlns:wpg="http://schemas.microsoft.com/office/word/2010/wordprocessingGroup" xmlns:wpi="http://schemas.microsoft.com/office/word/2010/wordprocessingInk" xmlns:wne="http://schemas.microsoft.com/office/word/2006/wordml" xmlns:wps="http://schemas.microsoft.com/office/word/2010/wordprocessingShape" mc:Ignorable="w14 w15 w16se wp14">
   <w:body>
     <w:p>
       <w:pPr>
-        <w:pStyle w:val="Heading1"/>
+        <w:pStyle w:val="Balk1"/>
       </w:pPr>
       <w:r>
         <w:rPr>
@@ -161,24 +161,42 @@
     <w:p>
       <w:pPr>
         <w:pStyle w:val="SubTitle3"/>
-      </w:pPr>
-      <w:r>
+        <w:rPr>
+          <w:lang w:val="de-DE"/>
+        </w:rPr>
+      </w:pPr>
+      <w:r>
+        <w:rPr>
+          <w:lang w:val="de-DE"/>
+        </w:rPr>
         <w:t>Oytun AKPULAT</w:t>
       </w:r>
     </w:p>
     <w:p>
       <w:pPr>
         <w:pStyle w:val="SubTitle3"/>
-      </w:pPr>
-      <w:r>
+        <w:rPr>
+          <w:lang w:val="de-DE"/>
+        </w:rPr>
+      </w:pPr>
+      <w:r>
+        <w:rPr>
+          <w:lang w:val="de-DE"/>
+        </w:rPr>
         <w:t>Göksenin Hande BAYAZIT</w:t>
       </w:r>
     </w:p>
     <w:p>
       <w:pPr>
         <w:pStyle w:val="SubTitle3"/>
-      </w:pPr>
-      <w:r>
+        <w:rPr>
+          <w:lang w:val="de-DE"/>
+        </w:rPr>
+      </w:pPr>
+      <w:r>
+        <w:rPr>
+          <w:lang w:val="de-DE"/>
+        </w:rPr>
         <w:t>Emre DOĞAN</w:t>
       </w:r>
     </w:p>
@@ -300,8 +318,6 @@
       <w:r>
         <w:t>To become the leading technology company in Turkey and one of the most productive companies in the world by creating value in the global market and to ensure long-term sustainable growth.</w:t>
       </w:r>
-      <w:bookmarkStart w:id="4" w:name="_GoBack"/>
-      <w:bookmarkEnd w:id="4"/>
     </w:p>
     <w:p>
       <w:pPr>
@@ -348,8 +364,8 @@
       <w:pPr>
         <w:pStyle w:val="Header3"/>
       </w:pPr>
-      <w:bookmarkStart w:id="5" w:name="OLE_LINK10"/>
-      <w:bookmarkStart w:id="6" w:name="OLE_LINK11"/>
+      <w:bookmarkStart w:id="4" w:name="OLE_LINK10"/>
+      <w:bookmarkStart w:id="5" w:name="OLE_LINK11"/>
     </w:p>
     <w:p>
       <w:pPr>
@@ -483,8 +499,8 @@
         <w:pStyle w:val="Header3"/>
       </w:pPr>
     </w:p>
+    <w:bookmarkEnd w:id="4"/>
     <w:bookmarkEnd w:id="5"/>
-    <w:bookmarkEnd w:id="6"/>
     <w:p>
       <w:pPr>
         <w:pStyle w:val="TextEntry"/>
@@ -512,17 +528,42 @@
     <w:p>
       <w:pPr>
         <w:pStyle w:val="SectionIntro"/>
-      </w:pPr>
-      <w:r>
-        <w:t>……………</w:t>
-      </w:r>
+        <w:tabs>
+          <w:tab w:val="clear" w:pos="4680"/>
+          <w:tab w:val="left" w:pos="1604"/>
+        </w:tabs>
+      </w:pPr>
+      <w:r>
+        <w:t>Robots collabrating to balance on see-saw project aims that two robots should stay in balance on a 50cm plank that is located on a cylindrical object with 10-12cm diameter.</w:t>
+      </w:r>
+    </w:p>
+    <w:p>
+      <w:pPr>
+        <w:pStyle w:val="SectionIntro"/>
+        <w:tabs>
+          <w:tab w:val="clear" w:pos="4680"/>
+          <w:tab w:val="left" w:pos="1604"/>
+        </w:tabs>
+      </w:pPr>
+      <w:r>
+        <w:t>This project has an unique property that is the functionality of the robot depends on the other robot at the other and of the plank. That is, this project is a problem that consists an advanced control design. The advantage of this project is there is no need for image processing. However, this means that a very sensitive accelerometer must be used, which might be very expensive. Another mind bending issue is that the restrictions of the designs. One can use large arms or one can use gyros inside the robot. Thus, such kind of flexibility may cause a time waste for some companies.</w:t>
+      </w:r>
+    </w:p>
+    <w:p>
+      <w:pPr>
+        <w:pStyle w:val="SectionIntro"/>
+        <w:tabs>
+          <w:tab w:val="clear" w:pos="4680"/>
+          <w:tab w:val="left" w:pos="1604"/>
+        </w:tabs>
+      </w:pPr>
     </w:p>
     <w:p>
       <w:pPr>
         <w:pStyle w:val="Header3"/>
       </w:pPr>
-      <w:bookmarkStart w:id="7" w:name="OLE_LINK6"/>
-      <w:bookmarkStart w:id="8" w:name="OLE_LINK7"/>
+      <w:bookmarkStart w:id="6" w:name="OLE_LINK6"/>
+      <w:bookmarkStart w:id="7" w:name="OLE_LINK7"/>
       <w:r>
         <w:t xml:space="preserve">Project 3: </w:t>
       </w:r>
@@ -623,11 +664,102 @@
     </w:p>
     <w:p>
       <w:pPr>
+        <w:ind w:left="426" w:hanging="426"/>
+      </w:pPr>
+      <w:r>
+        <w:tab/>
+      </w:r>
+      <w:r>
+        <w:t>In this project two vehi</w:t>
+      </w:r>
+      <w:r>
+        <w:t>cl</w:t>
+      </w:r>
+      <w:r>
+        <w:t>es compete with each other. However</w:t>
+      </w:r>
+      <w:r>
+        <w:t>,</w:t>
+      </w:r>
+      <w:r>
+        <w:t xml:space="preserve"> there are some obstacles such as walls, bridges and </w:t>
+      </w:r>
+      <w:r>
+        <w:t>sticks</w:t>
+      </w:r>
+      <w:r>
+        <w:t xml:space="preserve">. They should overcome those obstacles somehow. At that point, project gets harder to achieve the aim since to jump from the wall and locate the angle of the bridge and enter accordingly is not easy to obtain.  </w:t>
+      </w:r>
+    </w:p>
+    <w:p>
+      <w:pPr>
+        <w:ind w:left="426" w:hanging="426"/>
+      </w:pPr>
+    </w:p>
+    <w:p>
+      <w:pPr>
+        <w:ind w:left="426" w:hanging="426"/>
+      </w:pPr>
+      <w:r>
+        <w:tab/>
+      </w:r>
+      <w:bookmarkStart w:id="8" w:name="_GoBack"/>
+      <w:bookmarkEnd w:id="8"/>
+      <w:r>
+        <w:t xml:space="preserve">The most difficult software utilization part of the project is image processing part since both speed of the car and quality of the image processing works inversely proportional. </w:t>
+      </w:r>
+      <w:r>
+        <w:lastRenderedPageBreak/>
+        <w:t>In other words, if vehicle moves faster</w:t>
+      </w:r>
+      <w:r>
+        <w:t>,</w:t>
+      </w:r>
+      <w:r>
+        <w:t xml:space="preserve"> image processing</w:t>
+      </w:r>
+      <w:r>
+        <w:t xml:space="preserve"> quality gets low w</w:t>
+      </w:r>
+      <w:r>
+        <w:t>hich is not a desired</w:t>
+      </w:r>
+      <w:r>
+        <w:t>. I</w:t>
+      </w:r>
+      <w:r>
+        <w:t xml:space="preserve">t is because vehicle has to move faster to compete with the other one. The most difficult mechanical application part of the project is going over the wall. To implement that jump, vehicle has to be solid so that </w:t>
+      </w:r>
+      <w:r>
+        <w:t>vehicle must not be damaged during landing</w:t>
+      </w:r>
+      <w:r>
+        <w:t>. And also a mechanism to provide jumping is necessary and hard to apply. After all these taken</w:t>
+      </w:r>
+      <w:r>
+        <w:t xml:space="preserve"> into account, p</w:t>
+      </w:r>
+      <w:r>
+        <w:t xml:space="preserve">roject seems </w:t>
+      </w:r>
+      <w:r>
+        <w:t>t</w:t>
+      </w:r>
+      <w:r>
+        <w:t>o</w:t>
+      </w:r>
+      <w:r>
+        <w:t xml:space="preserve"> </w:t>
+      </w:r>
+      <w:r>
+        <w:t>be a fancy one but also the hardest one.</w:t>
+      </w:r>
+    </w:p>
+    <w:p>
+      <w:pPr>
         <w:pStyle w:val="SectionIntro"/>
-      </w:pPr>
-      <w:r>
-        <w:t>……………</w:t>
-      </w:r>
+        <w:ind w:left="426" w:hanging="426"/>
+      </w:pPr>
     </w:p>
     <w:p>
       <w:pPr>
@@ -648,8 +780,8 @@
     <w:bookmarkEnd w:id="10"/>
     <w:p/>
     <w:p/>
+    <w:bookmarkEnd w:id="6"/>
     <w:bookmarkEnd w:id="7"/>
-    <w:bookmarkEnd w:id="8"/>
     <w:p>
       <w:pPr>
         <w:pStyle w:val="Header2"/>
@@ -691,7 +823,7 @@
     <w:p/>
     <w:p>
       <w:pPr>
-        <w:pStyle w:val="ListParagraph"/>
+        <w:pStyle w:val="ListeParagraf"/>
         <w:numPr>
           <w:ilvl w:val="0"/>
           <w:numId w:val="17"/>
@@ -703,7 +835,7 @@
     </w:p>
     <w:p>
       <w:pPr>
-        <w:pStyle w:val="ListParagraph"/>
+        <w:pStyle w:val="ListeParagraf"/>
         <w:numPr>
           <w:ilvl w:val="0"/>
           <w:numId w:val="17"/>
@@ -721,7 +853,7 @@
     </w:p>
     <w:p>
       <w:pPr>
-        <w:pStyle w:val="ListParagraph"/>
+        <w:pStyle w:val="ListeParagraf"/>
         <w:numPr>
           <w:ilvl w:val="0"/>
           <w:numId w:val="17"/>
@@ -736,7 +868,7 @@
     </w:p>
     <w:p>
       <w:pPr>
-        <w:pStyle w:val="ListParagraph"/>
+        <w:pStyle w:val="ListeParagraf"/>
         <w:numPr>
           <w:ilvl w:val="0"/>
           <w:numId w:val="17"/>
@@ -751,7 +883,7 @@
     </w:p>
     <w:p>
       <w:pPr>
-        <w:pStyle w:val="ListParagraph"/>
+        <w:pStyle w:val="ListeParagraf"/>
         <w:numPr>
           <w:ilvl w:val="0"/>
           <w:numId w:val="17"/>
@@ -773,6 +905,9 @@
     </w:p>
     <w:p>
       <w:r>
+        <w:rPr>
+          <w:lang w:val="tr-TR" w:eastAsia="tr-TR"/>
+        </w:rPr>
         <w:lastRenderedPageBreak/>
         <w:drawing>
           <wp:inline distT="0" distB="0" distL="0" distR="0">
@@ -826,6 +961,9 @@
     </w:p>
     <w:p>
       <w:r>
+        <w:rPr>
+          <w:lang w:val="tr-TR" w:eastAsia="tr-TR"/>
+        </w:rPr>
         <w:lastRenderedPageBreak/>
         <w:drawing>
           <wp:inline distT="0" distB="0" distL="0" distR="0">
@@ -891,6 +1029,9 @@
     </w:p>
     <w:p>
       <w:r>
+        <w:rPr>
+          <w:lang w:val="tr-TR" w:eastAsia="tr-TR"/>
+        </w:rPr>
         <w:lastRenderedPageBreak/>
         <w:drawing>
           <wp:inline distT="0" distB="0" distL="0" distR="0">
@@ -944,6 +1085,9 @@
     </w:p>
     <w:p>
       <w:r>
+        <w:rPr>
+          <w:lang w:val="tr-TR" w:eastAsia="tr-TR"/>
+        </w:rPr>
         <w:lastRenderedPageBreak/>
         <w:drawing>
           <wp:inline distT="0" distB="0" distL="0" distR="0">
@@ -997,6 +1141,9 @@
     </w:p>
     <w:p>
       <w:r>
+        <w:rPr>
+          <w:lang w:val="tr-TR" w:eastAsia="tr-TR"/>
+        </w:rPr>
         <w:drawing>
           <wp:inline distT="0" distB="0" distL="0" distR="0">
             <wp:extent cx="5547360" cy="259080"/>
@@ -1052,6 +1199,9 @@
     </w:p>
     <w:p>
       <w:r>
+        <w:rPr>
+          <w:lang w:val="tr-TR" w:eastAsia="tr-TR"/>
+        </w:rPr>
         <w:drawing>
           <wp:inline distT="0" distB="0" distL="0" distR="0">
             <wp:extent cx="4648200" cy="2126110"/>
@@ -1105,6 +1255,9 @@
         </w:drawing>
       </w:r>
       <w:r>
+        <w:rPr>
+          <w:lang w:val="tr-TR" w:eastAsia="tr-TR"/>
+        </w:rPr>
         <w:drawing>
           <wp:inline distT="0" distB="0" distL="0" distR="0">
             <wp:extent cx="4343400" cy="1679674"/>
@@ -1157,6 +1310,9 @@
     </w:p>
     <w:p>
       <w:r>
+        <w:rPr>
+          <w:lang w:val="tr-TR" w:eastAsia="tr-TR"/>
+        </w:rPr>
         <w:drawing>
           <wp:inline distT="0" distB="0" distL="0" distR="0">
             <wp:extent cx="4488180" cy="209613"/>
@@ -1212,6 +1368,9 @@
     </w:p>
     <w:p>
       <w:r>
+        <w:rPr>
+          <w:lang w:val="tr-TR" w:eastAsia="tr-TR"/>
+        </w:rPr>
         <w:drawing>
           <wp:inline distT="0" distB="0" distL="0" distR="0">
             <wp:extent cx="4366895" cy="792480"/>
@@ -1322,6 +1481,9 @@
         <w:ind w:left="0"/>
       </w:pPr>
       <w:r>
+        <w:rPr>
+          <w:lang w:val="tr-TR" w:eastAsia="tr-TR"/>
+        </w:rPr>
         <w:lastRenderedPageBreak/>
         <w:drawing>
           <wp:inline distT="0" distB="0" distL="0" distR="0">
@@ -1381,6 +1543,9 @@
         <w:ind w:left="0"/>
       </w:pPr>
       <w:r>
+        <w:rPr>
+          <w:lang w:val="tr-TR" w:eastAsia="tr-TR"/>
+        </w:rPr>
         <w:lastRenderedPageBreak/>
         <w:drawing>
           <wp:inline distT="0" distB="0" distL="0" distR="0">
@@ -1434,6 +1599,9 @@
     </w:p>
     <w:p>
       <w:r>
+        <w:rPr>
+          <w:lang w:val="tr-TR" w:eastAsia="tr-TR"/>
+        </w:rPr>
         <w:lastRenderedPageBreak/>
         <w:drawing>
           <wp:inline distT="0" distB="0" distL="0" distR="0">
@@ -1498,6 +1666,9 @@
     </w:p>
     <w:p>
       <w:r>
+        <w:rPr>
+          <w:lang w:val="tr-TR" w:eastAsia="tr-TR"/>
+        </w:rPr>
         <w:drawing>
           <wp:inline distT="0" distB="0" distL="0" distR="0">
             <wp:extent cx="5943600" cy="7241146"/>
@@ -1551,6 +1722,9 @@
     <w:p/>
     <w:p>
       <w:r>
+        <w:rPr>
+          <w:lang w:val="tr-TR" w:eastAsia="tr-TR"/>
+        </w:rPr>
         <w:lastRenderedPageBreak/>
         <w:drawing>
           <wp:inline distT="0" distB="0" distL="0" distR="0">
@@ -1619,7 +1793,7 @@
 </file>
 
 <file path=word/endnotes.xml><?xml version="1.0" encoding="utf-8"?>
-<w:endnotes xmlns:wpc="http://schemas.microsoft.com/office/word/2010/wordprocessingCanvas" xmlns:cx="http://schemas.microsoft.com/office/drawing/2014/chartex" xmlns:cx1="http://schemas.microsoft.com/office/drawing/2015/9/8/chartex" xmlns:cx2="http://schemas.microsoft.com/office/drawing/2015/10/21/chartex" xmlns:cx3="http://schemas.microsoft.com/office/drawing/2016/5/9/chartex" xmlns:cx4="http://schemas.microsoft.com/office/drawing/2016/5/10/chartex" xmlns:cx5="http://schemas.microsoft.com/office/drawing/2016/5/11/chartex" xmlns:cx6="http://schemas.microsoft.com/office/drawing/2016/5/12/chartex" xmlns:cx7="http://schemas.microsoft.com/office/drawing/2016/5/13/chartex" xmlns:cx8="http://schemas.microsoft.com/office/drawing/2016/5/14/chartex" xmlns:mc="http://schemas.openxmlformats.org/markup-compatibility/2006" xmlns:aink="http://schemas.microsoft.com/office/drawing/2016/ink" xmlns:am3d="http://schemas.microsoft.com/office/drawing/2017/model3d" xmlns:o="urn:schemas-microsoft-com:office:office" xmlns:r="http://schemas.openxmlformats.org/officeDocument/2006/relationships" xmlns:m="http://schemas.openxmlformats.org/officeDocument/2006/math" xmlns:v="urn:schemas-microsoft-com:vml" xmlns:wp14="http://schemas.microsoft.com/office/word/2010/wordprocessingDrawing" xmlns:wp="http://schemas.openxmlformats.org/drawingml/2006/wordprocessingDrawing" xmlns:w10="urn:schemas-microsoft-com:office:word" xmlns:w="http://schemas.openxmlformats.org/wordprocessingml/2006/main" xmlns:w14="http://schemas.microsoft.com/office/word/2010/wordml" xmlns:w15="http://schemas.microsoft.com/office/word/2012/wordml" xmlns:w16cid="http://schemas.microsoft.com/office/word/2016/wordml/cid" xmlns:w16se="http://schemas.microsoft.com/office/word/2015/wordml/symex" xmlns:wpg="http://schemas.microsoft.com/office/word/2010/wordprocessingGroup" xmlns:wpi="http://schemas.microsoft.com/office/word/2010/wordprocessingInk" xmlns:wne="http://schemas.microsoft.com/office/word/2006/wordml" xmlns:wps="http://schemas.microsoft.com/office/word/2010/wordprocessingShape" mc:Ignorable="w14 w15 w16se w16cid wp14">
+<w:endnotes xmlns:wpc="http://schemas.microsoft.com/office/word/2010/wordprocessingCanvas" xmlns:cx="http://schemas.microsoft.com/office/drawing/2014/chartex" xmlns:cx1="http://schemas.microsoft.com/office/drawing/2015/9/8/chartex" xmlns:mc="http://schemas.openxmlformats.org/markup-compatibility/2006" xmlns:o="urn:schemas-microsoft-com:office:office" xmlns:r="http://schemas.openxmlformats.org/officeDocument/2006/relationships" xmlns:m="http://schemas.openxmlformats.org/officeDocument/2006/math" xmlns:v="urn:schemas-microsoft-com:vml" xmlns:wp14="http://schemas.microsoft.com/office/word/2010/wordprocessingDrawing" xmlns:wp="http://schemas.openxmlformats.org/drawingml/2006/wordprocessingDrawing" xmlns:w10="urn:schemas-microsoft-com:office:word" xmlns:w="http://schemas.openxmlformats.org/wordprocessingml/2006/main" xmlns:w14="http://schemas.microsoft.com/office/word/2010/wordml" xmlns:w15="http://schemas.microsoft.com/office/word/2012/wordml" xmlns:w16se="http://schemas.microsoft.com/office/word/2015/wordml/symex" xmlns:wpg="http://schemas.microsoft.com/office/word/2010/wordprocessingGroup" xmlns:wpi="http://schemas.microsoft.com/office/word/2010/wordprocessingInk" xmlns:wne="http://schemas.microsoft.com/office/word/2006/wordml" xmlns:wps="http://schemas.microsoft.com/office/word/2010/wordprocessingShape" mc:Ignorable="w14 w15 w16se wp14">
   <w:endnote w:type="separator" w:id="-1">
     <w:p>
       <w:r>
@@ -1656,10 +1830,10 @@
 </file>
 
 <file path=word/footer1.xml><?xml version="1.0" encoding="utf-8"?>
-<w:ftr xmlns:wpc="http://schemas.microsoft.com/office/word/2010/wordprocessingCanvas" xmlns:cx="http://schemas.microsoft.com/office/drawing/2014/chartex" xmlns:cx1="http://schemas.microsoft.com/office/drawing/2015/9/8/chartex" xmlns:cx2="http://schemas.microsoft.com/office/drawing/2015/10/21/chartex" xmlns:cx3="http://schemas.microsoft.com/office/drawing/2016/5/9/chartex" xmlns:cx4="http://schemas.microsoft.com/office/drawing/2016/5/10/chartex" xmlns:cx5="http://schemas.microsoft.com/office/drawing/2016/5/11/chartex" xmlns:cx6="http://schemas.microsoft.com/office/drawing/2016/5/12/chartex" xmlns:cx7="http://schemas.microsoft.com/office/drawing/2016/5/13/chartex" xmlns:cx8="http://schemas.microsoft.com/office/drawing/2016/5/14/chartex" xmlns:mc="http://schemas.openxmlformats.org/markup-compatibility/2006" xmlns:aink="http://schemas.microsoft.com/office/drawing/2016/ink" xmlns:am3d="http://schemas.microsoft.com/office/drawing/2017/model3d" xmlns:o="urn:schemas-microsoft-com:office:office" xmlns:r="http://schemas.openxmlformats.org/officeDocument/2006/relationships" xmlns:m="http://schemas.openxmlformats.org/officeDocument/2006/math" xmlns:v="urn:schemas-microsoft-com:vml" xmlns:wp14="http://schemas.microsoft.com/office/word/2010/wordprocessingDrawing" xmlns:wp="http://schemas.openxmlformats.org/drawingml/2006/wordprocessingDrawing" xmlns:w10="urn:schemas-microsoft-com:office:word" xmlns:w="http://schemas.openxmlformats.org/wordprocessingml/2006/main" xmlns:w14="http://schemas.microsoft.com/office/word/2010/wordml" xmlns:w15="http://schemas.microsoft.com/office/word/2012/wordml" xmlns:w16cid="http://schemas.microsoft.com/office/word/2016/wordml/cid" xmlns:w16se="http://schemas.microsoft.com/office/word/2015/wordml/symex" xmlns:wpg="http://schemas.microsoft.com/office/word/2010/wordprocessingGroup" xmlns:wpi="http://schemas.microsoft.com/office/word/2010/wordprocessingInk" xmlns:wne="http://schemas.microsoft.com/office/word/2006/wordml" xmlns:wps="http://schemas.microsoft.com/office/word/2010/wordprocessingShape" mc:Ignorable="w14 w15 w16se w16cid wp14">
+<w:ftr xmlns:wpc="http://schemas.microsoft.com/office/word/2010/wordprocessingCanvas" xmlns:cx="http://schemas.microsoft.com/office/drawing/2014/chartex" xmlns:cx1="http://schemas.microsoft.com/office/drawing/2015/9/8/chartex" xmlns:mc="http://schemas.openxmlformats.org/markup-compatibility/2006" xmlns:o="urn:schemas-microsoft-com:office:office" xmlns:r="http://schemas.openxmlformats.org/officeDocument/2006/relationships" xmlns:m="http://schemas.openxmlformats.org/officeDocument/2006/math" xmlns:v="urn:schemas-microsoft-com:vml" xmlns:wp14="http://schemas.microsoft.com/office/word/2010/wordprocessingDrawing" xmlns:wp="http://schemas.openxmlformats.org/drawingml/2006/wordprocessingDrawing" xmlns:w10="urn:schemas-microsoft-com:office:word" xmlns:w="http://schemas.openxmlformats.org/wordprocessingml/2006/main" xmlns:w14="http://schemas.microsoft.com/office/word/2010/wordml" xmlns:w15="http://schemas.microsoft.com/office/word/2012/wordml" xmlns:w16se="http://schemas.microsoft.com/office/word/2015/wordml/symex" xmlns:wpg="http://schemas.microsoft.com/office/word/2010/wordprocessingGroup" xmlns:wpi="http://schemas.microsoft.com/office/word/2010/wordprocessingInk" xmlns:wne="http://schemas.microsoft.com/office/word/2006/wordml" xmlns:wps="http://schemas.microsoft.com/office/word/2010/wordprocessingShape" mc:Ignorable="w14 w15 w16se wp14">
   <w:p>
     <w:pPr>
-      <w:pStyle w:val="Footer"/>
+      <w:pStyle w:val="AltBilgi"/>
     </w:pPr>
     <w:r>
       <w:fldChar w:fldCharType="begin"/>
@@ -1687,44 +1861,44 @@
     </w:r>
     <w:r>
       <w:rPr>
-        <w:rStyle w:val="PageNumber"/>
+        <w:rStyle w:val="SayfaNumaras"/>
       </w:rPr>
       <w:t xml:space="preserve">Page </w:t>
     </w:r>
     <w:r>
       <w:rPr>
-        <w:rStyle w:val="PageNumber"/>
+        <w:rStyle w:val="SayfaNumaras"/>
       </w:rPr>
       <w:fldChar w:fldCharType="begin"/>
     </w:r>
     <w:r>
       <w:rPr>
-        <w:rStyle w:val="PageNumber"/>
+        <w:rStyle w:val="SayfaNumaras"/>
       </w:rPr>
       <w:instrText xml:space="preserve"> PAGE </w:instrText>
     </w:r>
     <w:r>
       <w:rPr>
-        <w:rStyle w:val="PageNumber"/>
+        <w:rStyle w:val="SayfaNumaras"/>
       </w:rPr>
       <w:fldChar w:fldCharType="separate"/>
     </w:r>
     <w:r>
       <w:rPr>
-        <w:rStyle w:val="PageNumber"/>
-      </w:rPr>
-      <w:t>15</w:t>
+        <w:rStyle w:val="SayfaNumaras"/>
+      </w:rPr>
+      <w:t>5</w:t>
     </w:r>
     <w:r>
       <w:rPr>
-        <w:rStyle w:val="PageNumber"/>
+        <w:rStyle w:val="SayfaNumaras"/>
       </w:rPr>
       <w:fldChar w:fldCharType="end"/>
     </w:r>
   </w:p>
   <w:p>
     <w:pPr>
-      <w:pStyle w:val="Footer"/>
+      <w:pStyle w:val="AltBilgi"/>
     </w:pPr>
   </w:p>
   <w:p/>
@@ -1732,10 +1906,10 @@
 </file>
 
 <file path=word/footer2.xml><?xml version="1.0" encoding="utf-8"?>
-<w:ftr xmlns:wpc="http://schemas.microsoft.com/office/word/2010/wordprocessingCanvas" xmlns:cx="http://schemas.microsoft.com/office/drawing/2014/chartex" xmlns:cx1="http://schemas.microsoft.com/office/drawing/2015/9/8/chartex" xmlns:cx2="http://schemas.microsoft.com/office/drawing/2015/10/21/chartex" xmlns:cx3="http://schemas.microsoft.com/office/drawing/2016/5/9/chartex" xmlns:cx4="http://schemas.microsoft.com/office/drawing/2016/5/10/chartex" xmlns:cx5="http://schemas.microsoft.com/office/drawing/2016/5/11/chartex" xmlns:cx6="http://schemas.microsoft.com/office/drawing/2016/5/12/chartex" xmlns:cx7="http://schemas.microsoft.com/office/drawing/2016/5/13/chartex" xmlns:cx8="http://schemas.microsoft.com/office/drawing/2016/5/14/chartex" xmlns:mc="http://schemas.openxmlformats.org/markup-compatibility/2006" xmlns:aink="http://schemas.microsoft.com/office/drawing/2016/ink" xmlns:am3d="http://schemas.microsoft.com/office/drawing/2017/model3d" xmlns:o="urn:schemas-microsoft-com:office:office" xmlns:r="http://schemas.openxmlformats.org/officeDocument/2006/relationships" xmlns:m="http://schemas.openxmlformats.org/officeDocument/2006/math" xmlns:v="urn:schemas-microsoft-com:vml" xmlns:wp14="http://schemas.microsoft.com/office/word/2010/wordprocessingDrawing" xmlns:wp="http://schemas.openxmlformats.org/drawingml/2006/wordprocessingDrawing" xmlns:w10="urn:schemas-microsoft-com:office:word" xmlns:w="http://schemas.openxmlformats.org/wordprocessingml/2006/main" xmlns:w14="http://schemas.microsoft.com/office/word/2010/wordml" xmlns:w15="http://schemas.microsoft.com/office/word/2012/wordml" xmlns:w16cid="http://schemas.microsoft.com/office/word/2016/wordml/cid" xmlns:w16se="http://schemas.microsoft.com/office/word/2015/wordml/symex" xmlns:wpg="http://schemas.microsoft.com/office/word/2010/wordprocessingGroup" xmlns:wpi="http://schemas.microsoft.com/office/word/2010/wordprocessingInk" xmlns:wne="http://schemas.microsoft.com/office/word/2006/wordml" xmlns:wps="http://schemas.microsoft.com/office/word/2010/wordprocessingShape" mc:Ignorable="w14 w15 w16se w16cid wp14">
+<w:ftr xmlns:wpc="http://schemas.microsoft.com/office/word/2010/wordprocessingCanvas" xmlns:cx="http://schemas.microsoft.com/office/drawing/2014/chartex" xmlns:cx1="http://schemas.microsoft.com/office/drawing/2015/9/8/chartex" xmlns:mc="http://schemas.openxmlformats.org/markup-compatibility/2006" xmlns:o="urn:schemas-microsoft-com:office:office" xmlns:r="http://schemas.openxmlformats.org/officeDocument/2006/relationships" xmlns:m="http://schemas.openxmlformats.org/officeDocument/2006/math" xmlns:v="urn:schemas-microsoft-com:vml" xmlns:wp14="http://schemas.microsoft.com/office/word/2010/wordprocessingDrawing" xmlns:wp="http://schemas.openxmlformats.org/drawingml/2006/wordprocessingDrawing" xmlns:w10="urn:schemas-microsoft-com:office:word" xmlns:w="http://schemas.openxmlformats.org/wordprocessingml/2006/main" xmlns:w14="http://schemas.microsoft.com/office/word/2010/wordml" xmlns:w15="http://schemas.microsoft.com/office/word/2012/wordml" xmlns:w16se="http://schemas.microsoft.com/office/word/2015/wordml/symex" xmlns:wpg="http://schemas.microsoft.com/office/word/2010/wordprocessingGroup" xmlns:wpi="http://schemas.microsoft.com/office/word/2010/wordprocessingInk" xmlns:wne="http://schemas.microsoft.com/office/word/2006/wordml" xmlns:wps="http://schemas.microsoft.com/office/word/2010/wordprocessingShape" mc:Ignorable="w14 w15 w16se wp14">
   <w:p>
     <w:pPr>
-      <w:pStyle w:val="Footer"/>
+      <w:pStyle w:val="AltBilgi"/>
     </w:pPr>
     <w:r>
       <w:fldChar w:fldCharType="begin"/>
@@ -1767,38 +1941,38 @@
     </w:r>
     <w:r>
       <w:rPr>
-        <w:rStyle w:val="PageNumber"/>
+        <w:rStyle w:val="SayfaNumaras"/>
       </w:rPr>
       <w:fldChar w:fldCharType="begin"/>
     </w:r>
     <w:r>
       <w:rPr>
-        <w:rStyle w:val="PageNumber"/>
+        <w:rStyle w:val="SayfaNumaras"/>
       </w:rPr>
       <w:instrText xml:space="preserve"> PAGE </w:instrText>
     </w:r>
     <w:r>
       <w:rPr>
-        <w:rStyle w:val="PageNumber"/>
+        <w:rStyle w:val="SayfaNumaras"/>
       </w:rPr>
       <w:fldChar w:fldCharType="separate"/>
     </w:r>
     <w:r>
       <w:rPr>
-        <w:rStyle w:val="PageNumber"/>
+        <w:rStyle w:val="SayfaNumaras"/>
       </w:rPr>
       <w:t>2</w:t>
     </w:r>
     <w:r>
       <w:rPr>
-        <w:rStyle w:val="PageNumber"/>
+        <w:rStyle w:val="SayfaNumaras"/>
       </w:rPr>
       <w:fldChar w:fldCharType="end"/>
     </w:r>
   </w:p>
   <w:p>
     <w:pPr>
-      <w:pStyle w:val="Footer"/>
+      <w:pStyle w:val="AltBilgi"/>
     </w:pPr>
   </w:p>
   <w:p/>
@@ -1806,7 +1980,7 @@
 </file>
 
 <file path=word/footnotes.xml><?xml version="1.0" encoding="utf-8"?>
-<w:footnotes xmlns:wpc="http://schemas.microsoft.com/office/word/2010/wordprocessingCanvas" xmlns:cx="http://schemas.microsoft.com/office/drawing/2014/chartex" xmlns:cx1="http://schemas.microsoft.com/office/drawing/2015/9/8/chartex" xmlns:cx2="http://schemas.microsoft.com/office/drawing/2015/10/21/chartex" xmlns:cx3="http://schemas.microsoft.com/office/drawing/2016/5/9/chartex" xmlns:cx4="http://schemas.microsoft.com/office/drawing/2016/5/10/chartex" xmlns:cx5="http://schemas.microsoft.com/office/drawing/2016/5/11/chartex" xmlns:cx6="http://schemas.microsoft.com/office/drawing/2016/5/12/chartex" xmlns:cx7="http://schemas.microsoft.com/office/drawing/2016/5/13/chartex" xmlns:cx8="http://schemas.microsoft.com/office/drawing/2016/5/14/chartex" xmlns:mc="http://schemas.openxmlformats.org/markup-compatibility/2006" xmlns:aink="http://schemas.microsoft.com/office/drawing/2016/ink" xmlns:am3d="http://schemas.microsoft.com/office/drawing/2017/model3d" xmlns:o="urn:schemas-microsoft-com:office:office" xmlns:r="http://schemas.openxmlformats.org/officeDocument/2006/relationships" xmlns:m="http://schemas.openxmlformats.org/officeDocument/2006/math" xmlns:v="urn:schemas-microsoft-com:vml" xmlns:wp14="http://schemas.microsoft.com/office/word/2010/wordprocessingDrawing" xmlns:wp="http://schemas.openxmlformats.org/drawingml/2006/wordprocessingDrawing" xmlns:w10="urn:schemas-microsoft-com:office:word" xmlns:w="http://schemas.openxmlformats.org/wordprocessingml/2006/main" xmlns:w14="http://schemas.microsoft.com/office/word/2010/wordml" xmlns:w15="http://schemas.microsoft.com/office/word/2012/wordml" xmlns:w16cid="http://schemas.microsoft.com/office/word/2016/wordml/cid" xmlns:w16se="http://schemas.microsoft.com/office/word/2015/wordml/symex" xmlns:wpg="http://schemas.microsoft.com/office/word/2010/wordprocessingGroup" xmlns:wpi="http://schemas.microsoft.com/office/word/2010/wordprocessingInk" xmlns:wne="http://schemas.microsoft.com/office/word/2006/wordml" xmlns:wps="http://schemas.microsoft.com/office/word/2010/wordprocessingShape" mc:Ignorable="w14 w15 w16se w16cid wp14">
+<w:footnotes xmlns:wpc="http://schemas.microsoft.com/office/word/2010/wordprocessingCanvas" xmlns:cx="http://schemas.microsoft.com/office/drawing/2014/chartex" xmlns:cx1="http://schemas.microsoft.com/office/drawing/2015/9/8/chartex" xmlns:mc="http://schemas.openxmlformats.org/markup-compatibility/2006" xmlns:o="urn:schemas-microsoft-com:office:office" xmlns:r="http://schemas.openxmlformats.org/officeDocument/2006/relationships" xmlns:m="http://schemas.openxmlformats.org/officeDocument/2006/math" xmlns:v="urn:schemas-microsoft-com:vml" xmlns:wp14="http://schemas.microsoft.com/office/word/2010/wordprocessingDrawing" xmlns:wp="http://schemas.openxmlformats.org/drawingml/2006/wordprocessingDrawing" xmlns:w10="urn:schemas-microsoft-com:office:word" xmlns:w="http://schemas.openxmlformats.org/wordprocessingml/2006/main" xmlns:w14="http://schemas.microsoft.com/office/word/2010/wordml" xmlns:w15="http://schemas.microsoft.com/office/word/2012/wordml" xmlns:w16se="http://schemas.microsoft.com/office/word/2015/wordml/symex" xmlns:wpg="http://schemas.microsoft.com/office/word/2010/wordprocessingGroup" xmlns:wpi="http://schemas.microsoft.com/office/word/2010/wordprocessingInk" xmlns:wne="http://schemas.microsoft.com/office/word/2006/wordml" xmlns:wps="http://schemas.microsoft.com/office/word/2010/wordprocessingShape" mc:Ignorable="w14 w15 w16se wp14">
   <w:footnote w:type="separator" w:id="-1">
     <w:p>
       <w:r>
@@ -1843,7 +2017,7 @@
 </file>
 
 <file path=word/header1.xml><?xml version="1.0" encoding="utf-8"?>
-<w:hdr xmlns:wpc="http://schemas.microsoft.com/office/word/2010/wordprocessingCanvas" xmlns:cx="http://schemas.microsoft.com/office/drawing/2014/chartex" xmlns:cx1="http://schemas.microsoft.com/office/drawing/2015/9/8/chartex" xmlns:cx2="http://schemas.microsoft.com/office/drawing/2015/10/21/chartex" xmlns:cx3="http://schemas.microsoft.com/office/drawing/2016/5/9/chartex" xmlns:cx4="http://schemas.microsoft.com/office/drawing/2016/5/10/chartex" xmlns:cx5="http://schemas.microsoft.com/office/drawing/2016/5/11/chartex" xmlns:cx6="http://schemas.microsoft.com/office/drawing/2016/5/12/chartex" xmlns:cx7="http://schemas.microsoft.com/office/drawing/2016/5/13/chartex" xmlns:cx8="http://schemas.microsoft.com/office/drawing/2016/5/14/chartex" xmlns:mc="http://schemas.openxmlformats.org/markup-compatibility/2006" xmlns:aink="http://schemas.microsoft.com/office/drawing/2016/ink" xmlns:am3d="http://schemas.microsoft.com/office/drawing/2017/model3d" xmlns:o="urn:schemas-microsoft-com:office:office" xmlns:r="http://schemas.openxmlformats.org/officeDocument/2006/relationships" xmlns:m="http://schemas.openxmlformats.org/officeDocument/2006/math" xmlns:v="urn:schemas-microsoft-com:vml" xmlns:wp14="http://schemas.microsoft.com/office/word/2010/wordprocessingDrawing" xmlns:wp="http://schemas.openxmlformats.org/drawingml/2006/wordprocessingDrawing" xmlns:w10="urn:schemas-microsoft-com:office:word" xmlns:w="http://schemas.openxmlformats.org/wordprocessingml/2006/main" xmlns:w14="http://schemas.microsoft.com/office/word/2010/wordml" xmlns:w15="http://schemas.microsoft.com/office/word/2012/wordml" xmlns:w16cid="http://schemas.microsoft.com/office/word/2016/wordml/cid" xmlns:w16se="http://schemas.microsoft.com/office/word/2015/wordml/symex" xmlns:wpg="http://schemas.microsoft.com/office/word/2010/wordprocessingGroup" xmlns:wpi="http://schemas.microsoft.com/office/word/2010/wordprocessingInk" xmlns:wne="http://schemas.microsoft.com/office/word/2006/wordml" xmlns:wps="http://schemas.microsoft.com/office/word/2010/wordprocessingShape" mc:Ignorable="w14 w15 w16se w16cid wp14">
+<w:hdr xmlns:wpc="http://schemas.microsoft.com/office/word/2010/wordprocessingCanvas" xmlns:cx="http://schemas.microsoft.com/office/drawing/2014/chartex" xmlns:cx1="http://schemas.microsoft.com/office/drawing/2015/9/8/chartex" xmlns:mc="http://schemas.openxmlformats.org/markup-compatibility/2006" xmlns:o="urn:schemas-microsoft-com:office:office" xmlns:r="http://schemas.openxmlformats.org/officeDocument/2006/relationships" xmlns:m="http://schemas.openxmlformats.org/officeDocument/2006/math" xmlns:v="urn:schemas-microsoft-com:vml" xmlns:wp14="http://schemas.microsoft.com/office/word/2010/wordprocessingDrawing" xmlns:wp="http://schemas.openxmlformats.org/drawingml/2006/wordprocessingDrawing" xmlns:w10="urn:schemas-microsoft-com:office:word" xmlns:w="http://schemas.openxmlformats.org/wordprocessingml/2006/main" xmlns:w14="http://schemas.microsoft.com/office/word/2010/wordml" xmlns:w15="http://schemas.microsoft.com/office/word/2012/wordml" xmlns:w16se="http://schemas.microsoft.com/office/word/2015/wordml/symex" xmlns:wpg="http://schemas.microsoft.com/office/word/2010/wordprocessingGroup" xmlns:wpi="http://schemas.microsoft.com/office/word/2010/wordprocessingInk" xmlns:wne="http://schemas.microsoft.com/office/word/2006/wordml" xmlns:wps="http://schemas.microsoft.com/office/word/2010/wordprocessingShape" mc:Ignorable="w14 w15 w16se wp14">
   <w:p/>
   <w:p/>
   <w:p/>
@@ -1857,22 +2031,22 @@
 </file>
 
 <file path=word/header2.xml><?xml version="1.0" encoding="utf-8"?>
-<w:hdr xmlns:wpc="http://schemas.microsoft.com/office/word/2010/wordprocessingCanvas" xmlns:cx="http://schemas.microsoft.com/office/drawing/2014/chartex" xmlns:cx1="http://schemas.microsoft.com/office/drawing/2015/9/8/chartex" xmlns:cx2="http://schemas.microsoft.com/office/drawing/2015/10/21/chartex" xmlns:cx3="http://schemas.microsoft.com/office/drawing/2016/5/9/chartex" xmlns:cx4="http://schemas.microsoft.com/office/drawing/2016/5/10/chartex" xmlns:cx5="http://schemas.microsoft.com/office/drawing/2016/5/11/chartex" xmlns:cx6="http://schemas.microsoft.com/office/drawing/2016/5/12/chartex" xmlns:cx7="http://schemas.microsoft.com/office/drawing/2016/5/13/chartex" xmlns:cx8="http://schemas.microsoft.com/office/drawing/2016/5/14/chartex" xmlns:mc="http://schemas.openxmlformats.org/markup-compatibility/2006" xmlns:aink="http://schemas.microsoft.com/office/drawing/2016/ink" xmlns:am3d="http://schemas.microsoft.com/office/drawing/2017/model3d" xmlns:o="urn:schemas-microsoft-com:office:office" xmlns:r="http://schemas.openxmlformats.org/officeDocument/2006/relationships" xmlns:m="http://schemas.openxmlformats.org/officeDocument/2006/math" xmlns:v="urn:schemas-microsoft-com:vml" xmlns:wp14="http://schemas.microsoft.com/office/word/2010/wordprocessingDrawing" xmlns:wp="http://schemas.openxmlformats.org/drawingml/2006/wordprocessingDrawing" xmlns:w10="urn:schemas-microsoft-com:office:word" xmlns:w="http://schemas.openxmlformats.org/wordprocessingml/2006/main" xmlns:w14="http://schemas.microsoft.com/office/word/2010/wordml" xmlns:w15="http://schemas.microsoft.com/office/word/2012/wordml" xmlns:w16cid="http://schemas.microsoft.com/office/word/2016/wordml/cid" xmlns:w16se="http://schemas.microsoft.com/office/word/2015/wordml/symex" xmlns:wpg="http://schemas.microsoft.com/office/word/2010/wordprocessingGroup" xmlns:wpi="http://schemas.microsoft.com/office/word/2010/wordprocessingInk" xmlns:wne="http://schemas.microsoft.com/office/word/2006/wordml" xmlns:wps="http://schemas.microsoft.com/office/word/2010/wordprocessingShape" mc:Ignorable="w14 w15 w16se w16cid wp14">
+<w:hdr xmlns:wpc="http://schemas.microsoft.com/office/word/2010/wordprocessingCanvas" xmlns:cx="http://schemas.microsoft.com/office/drawing/2014/chartex" xmlns:cx1="http://schemas.microsoft.com/office/drawing/2015/9/8/chartex" xmlns:mc="http://schemas.openxmlformats.org/markup-compatibility/2006" xmlns:o="urn:schemas-microsoft-com:office:office" xmlns:r="http://schemas.openxmlformats.org/officeDocument/2006/relationships" xmlns:m="http://schemas.openxmlformats.org/officeDocument/2006/math" xmlns:v="urn:schemas-microsoft-com:vml" xmlns:wp14="http://schemas.microsoft.com/office/word/2010/wordprocessingDrawing" xmlns:wp="http://schemas.openxmlformats.org/drawingml/2006/wordprocessingDrawing" xmlns:w10="urn:schemas-microsoft-com:office:word" xmlns:w="http://schemas.openxmlformats.org/wordprocessingml/2006/main" xmlns:w14="http://schemas.microsoft.com/office/word/2010/wordml" xmlns:w15="http://schemas.microsoft.com/office/word/2012/wordml" xmlns:w16se="http://schemas.microsoft.com/office/word/2015/wordml/symex" xmlns:wpg="http://schemas.microsoft.com/office/word/2010/wordprocessingGroup" xmlns:wpi="http://schemas.microsoft.com/office/word/2010/wordprocessingInk" xmlns:wne="http://schemas.microsoft.com/office/word/2006/wordml" xmlns:wps="http://schemas.microsoft.com/office/word/2010/wordprocessingShape" mc:Ignorable="w14 w15 w16se wp14">
   <w:p>
     <w:pPr>
-      <w:pStyle w:val="Header"/>
+      <w:pStyle w:val="stBilgi"/>
     </w:pPr>
   </w:p>
   <w:p>
     <w:pPr>
-      <w:pStyle w:val="Header"/>
+      <w:pStyle w:val="stBilgi"/>
     </w:pPr>
   </w:p>
 </w:hdr>
 </file>
 
 <file path=word/header3.xml><?xml version="1.0" encoding="utf-8"?>
-<w:hdr xmlns:wpc="http://schemas.microsoft.com/office/word/2010/wordprocessingCanvas" xmlns:cx="http://schemas.microsoft.com/office/drawing/2014/chartex" xmlns:cx1="http://schemas.microsoft.com/office/drawing/2015/9/8/chartex" xmlns:cx2="http://schemas.microsoft.com/office/drawing/2015/10/21/chartex" xmlns:cx3="http://schemas.microsoft.com/office/drawing/2016/5/9/chartex" xmlns:cx4="http://schemas.microsoft.com/office/drawing/2016/5/10/chartex" xmlns:cx5="http://schemas.microsoft.com/office/drawing/2016/5/11/chartex" xmlns:cx6="http://schemas.microsoft.com/office/drawing/2016/5/12/chartex" xmlns:cx7="http://schemas.microsoft.com/office/drawing/2016/5/13/chartex" xmlns:cx8="http://schemas.microsoft.com/office/drawing/2016/5/14/chartex" xmlns:mc="http://schemas.openxmlformats.org/markup-compatibility/2006" xmlns:aink="http://schemas.microsoft.com/office/drawing/2016/ink" xmlns:am3d="http://schemas.microsoft.com/office/drawing/2017/model3d" xmlns:o="urn:schemas-microsoft-com:office:office" xmlns:r="http://schemas.openxmlformats.org/officeDocument/2006/relationships" xmlns:m="http://schemas.openxmlformats.org/officeDocument/2006/math" xmlns:v="urn:schemas-microsoft-com:vml" xmlns:wp14="http://schemas.microsoft.com/office/word/2010/wordprocessingDrawing" xmlns:wp="http://schemas.openxmlformats.org/drawingml/2006/wordprocessingDrawing" xmlns:w10="urn:schemas-microsoft-com:office:word" xmlns:w="http://schemas.openxmlformats.org/wordprocessingml/2006/main" xmlns:w14="http://schemas.microsoft.com/office/word/2010/wordml" xmlns:w15="http://schemas.microsoft.com/office/word/2012/wordml" xmlns:w16cid="http://schemas.microsoft.com/office/word/2016/wordml/cid" xmlns:w16se="http://schemas.microsoft.com/office/word/2015/wordml/symex" xmlns:wpg="http://schemas.microsoft.com/office/word/2010/wordprocessingGroup" xmlns:wpi="http://schemas.microsoft.com/office/word/2010/wordprocessingInk" xmlns:wne="http://schemas.microsoft.com/office/word/2006/wordml" xmlns:wps="http://schemas.microsoft.com/office/word/2010/wordprocessingShape" mc:Ignorable="w14 w15 w16se w16cid wp14">
+<w:hdr xmlns:wpc="http://schemas.microsoft.com/office/word/2010/wordprocessingCanvas" xmlns:cx="http://schemas.microsoft.com/office/drawing/2014/chartex" xmlns:cx1="http://schemas.microsoft.com/office/drawing/2015/9/8/chartex" xmlns:mc="http://schemas.openxmlformats.org/markup-compatibility/2006" xmlns:o="urn:schemas-microsoft-com:office:office" xmlns:r="http://schemas.openxmlformats.org/officeDocument/2006/relationships" xmlns:m="http://schemas.openxmlformats.org/officeDocument/2006/math" xmlns:v="urn:schemas-microsoft-com:vml" xmlns:wp14="http://schemas.microsoft.com/office/word/2010/wordprocessingDrawing" xmlns:wp="http://schemas.openxmlformats.org/drawingml/2006/wordprocessingDrawing" xmlns:w10="urn:schemas-microsoft-com:office:word" xmlns:w="http://schemas.openxmlformats.org/wordprocessingml/2006/main" xmlns:w14="http://schemas.microsoft.com/office/word/2010/wordml" xmlns:w15="http://schemas.microsoft.com/office/word/2012/wordml" xmlns:w16se="http://schemas.microsoft.com/office/word/2015/wordml/symex" xmlns:wpg="http://schemas.microsoft.com/office/word/2010/wordprocessingGroup" xmlns:wpi="http://schemas.microsoft.com/office/word/2010/wordprocessingInk" xmlns:wne="http://schemas.microsoft.com/office/word/2006/wordml" xmlns:wps="http://schemas.microsoft.com/office/word/2010/wordprocessingShape" mc:Ignorable="w14 w15 w16se wp14">
   <w:p>
     <w:r>
       <w:tab/>
@@ -1882,7 +2056,7 @@
 </file>
 
 <file path=word/numbering.xml><?xml version="1.0" encoding="utf-8"?>
-<w:numbering xmlns:wpc="http://schemas.microsoft.com/office/word/2010/wordprocessingCanvas" xmlns:cx="http://schemas.microsoft.com/office/drawing/2014/chartex" xmlns:cx1="http://schemas.microsoft.com/office/drawing/2015/9/8/chartex" xmlns:cx2="http://schemas.microsoft.com/office/drawing/2015/10/21/chartex" xmlns:cx3="http://schemas.microsoft.com/office/drawing/2016/5/9/chartex" xmlns:cx4="http://schemas.microsoft.com/office/drawing/2016/5/10/chartex" xmlns:cx5="http://schemas.microsoft.com/office/drawing/2016/5/11/chartex" xmlns:cx6="http://schemas.microsoft.com/office/drawing/2016/5/12/chartex" xmlns:cx7="http://schemas.microsoft.com/office/drawing/2016/5/13/chartex" xmlns:cx8="http://schemas.microsoft.com/office/drawing/2016/5/14/chartex" xmlns:mc="http://schemas.openxmlformats.org/markup-compatibility/2006" xmlns:aink="http://schemas.microsoft.com/office/drawing/2016/ink" xmlns:am3d="http://schemas.microsoft.com/office/drawing/2017/model3d" xmlns:o="urn:schemas-microsoft-com:office:office" xmlns:r="http://schemas.openxmlformats.org/officeDocument/2006/relationships" xmlns:m="http://schemas.openxmlformats.org/officeDocument/2006/math" xmlns:v="urn:schemas-microsoft-com:vml" xmlns:wp14="http://schemas.microsoft.com/office/word/2010/wordprocessingDrawing" xmlns:wp="http://schemas.openxmlformats.org/drawingml/2006/wordprocessingDrawing" xmlns:w10="urn:schemas-microsoft-com:office:word" xmlns:w="http://schemas.openxmlformats.org/wordprocessingml/2006/main" xmlns:w14="http://schemas.microsoft.com/office/word/2010/wordml" xmlns:w15="http://schemas.microsoft.com/office/word/2012/wordml" xmlns:w16cid="http://schemas.microsoft.com/office/word/2016/wordml/cid" xmlns:w16se="http://schemas.microsoft.com/office/word/2015/wordml/symex" xmlns:wpg="http://schemas.microsoft.com/office/word/2010/wordprocessingGroup" xmlns:wpi="http://schemas.microsoft.com/office/word/2010/wordprocessingInk" xmlns:wne="http://schemas.microsoft.com/office/word/2006/wordml" xmlns:wps="http://schemas.microsoft.com/office/word/2010/wordprocessingShape" mc:Ignorable="w14 w15 w16se w16cid wp14">
+<w:numbering xmlns:wpc="http://schemas.microsoft.com/office/word/2010/wordprocessingCanvas" xmlns:cx="http://schemas.microsoft.com/office/drawing/2014/chartex" xmlns:cx1="http://schemas.microsoft.com/office/drawing/2015/9/8/chartex" xmlns:mc="http://schemas.openxmlformats.org/markup-compatibility/2006" xmlns:o="urn:schemas-microsoft-com:office:office" xmlns:r="http://schemas.openxmlformats.org/officeDocument/2006/relationships" xmlns:m="http://schemas.openxmlformats.org/officeDocument/2006/math" xmlns:v="urn:schemas-microsoft-com:vml" xmlns:wp14="http://schemas.microsoft.com/office/word/2010/wordprocessingDrawing" xmlns:wp="http://schemas.openxmlformats.org/drawingml/2006/wordprocessingDrawing" xmlns:w10="urn:schemas-microsoft-com:office:word" xmlns:w="http://schemas.openxmlformats.org/wordprocessingml/2006/main" xmlns:w14="http://schemas.microsoft.com/office/word/2010/wordml" xmlns:w15="http://schemas.microsoft.com/office/word/2012/wordml" xmlns:w16se="http://schemas.microsoft.com/office/word/2015/wordml/symex" xmlns:wpg="http://schemas.microsoft.com/office/word/2010/wordprocessingGroup" xmlns:wpi="http://schemas.microsoft.com/office/word/2010/wordprocessingInk" xmlns:wne="http://schemas.microsoft.com/office/word/2006/wordml" xmlns:wps="http://schemas.microsoft.com/office/word/2010/wordprocessingShape" mc:Ignorable="w14 w15 w16se wp14">
   <w:abstractNum w:abstractNumId="0" w15:restartNumberingAfterBreak="0">
     <w:nsid w:val="04945D23"/>
     <w:multiLevelType w:val="hybridMultilevel"/>
@@ -4264,7 +4438,7 @@
 </file>
 
 <file path=word/styles.xml><?xml version="1.0" encoding="utf-8"?>
-<w:styles xmlns:mc="http://schemas.openxmlformats.org/markup-compatibility/2006" xmlns:r="http://schemas.openxmlformats.org/officeDocument/2006/relationships" xmlns:w="http://schemas.openxmlformats.org/wordprocessingml/2006/main" xmlns:w14="http://schemas.microsoft.com/office/word/2010/wordml" xmlns:w15="http://schemas.microsoft.com/office/word/2012/wordml" xmlns:w16cid="http://schemas.microsoft.com/office/word/2016/wordml/cid" xmlns:w16se="http://schemas.microsoft.com/office/word/2015/wordml/symex" mc:Ignorable="w14 w15 w16se w16cid">
+<w:styles xmlns:mc="http://schemas.openxmlformats.org/markup-compatibility/2006" xmlns:r="http://schemas.openxmlformats.org/officeDocument/2006/relationships" xmlns:w="http://schemas.openxmlformats.org/wordprocessingml/2006/main" xmlns:w14="http://schemas.microsoft.com/office/word/2010/wordml" xmlns:w15="http://schemas.microsoft.com/office/word/2012/wordml" xmlns:w16se="http://schemas.microsoft.com/office/word/2015/wordml/symex" mc:Ignorable="w14 w15 w16se">
   <w:docDefaults>
     <w:rPrDefault>
       <w:rPr>
@@ -4274,7 +4448,7 @@
     </w:rPrDefault>
     <w:pPrDefault/>
   </w:docDefaults>
-  <w:latentStyles w:defLockedState="0" w:defUIPriority="0" w:defSemiHidden="0" w:defUnhideWhenUsed="0" w:defQFormat="0" w:count="375">
+  <w:latentStyles w:defLockedState="0" w:defUIPriority="0" w:defSemiHidden="0" w:defUnhideWhenUsed="0" w:defQFormat="0" w:count="371">
     <w:lsdException w:name="Normal" w:qFormat="1"/>
     <w:lsdException w:name="heading 1" w:qFormat="1"/>
     <w:lsdException w:name="heading 2" w:qFormat="1"/>
@@ -4637,10 +4811,6 @@
     <w:lsdException w:name="List Table 5 Dark Accent 6" w:uiPriority="50"/>
     <w:lsdException w:name="List Table 6 Colorful Accent 6" w:uiPriority="51"/>
     <w:lsdException w:name="List Table 7 Colorful Accent 6" w:uiPriority="52"/>
-    <w:lsdException w:name="Mention" w:semiHidden="1" w:uiPriority="99" w:unhideWhenUsed="1"/>
-    <w:lsdException w:name="Smart Hyperlink" w:semiHidden="1" w:uiPriority="99" w:unhideWhenUsed="1"/>
-    <w:lsdException w:name="Hashtag" w:semiHidden="1" w:uiPriority="99" w:unhideWhenUsed="1"/>
-    <w:lsdException w:name="Unresolved Mention" w:semiHidden="1" w:uiPriority="99" w:unhideWhenUsed="1"/>
   </w:latentStyles>
   <w:style w:type="paragraph" w:default="1" w:styleId="Normal">
     <w:name w:val="Normal"/>
@@ -4659,7 +4829,7 @@
       <w:lang w:val="en-US" w:eastAsia="en-US"/>
     </w:rPr>
   </w:style>
-  <w:style w:type="paragraph" w:styleId="Heading1">
+  <w:style w:type="paragraph" w:styleId="Balk1">
     <w:name w:val="heading 1"/>
     <w:basedOn w:val="Normal"/>
     <w:next w:val="Normal"/>
@@ -4675,7 +4845,7 @@
       <w:sz w:val="36"/>
     </w:rPr>
   </w:style>
-  <w:style w:type="paragraph" w:styleId="Heading2">
+  <w:style w:type="paragraph" w:styleId="Balk2">
     <w:name w:val="heading 2"/>
     <w:basedOn w:val="Normal"/>
     <w:next w:val="Normal"/>
@@ -4691,7 +4861,7 @@
       <w:b/>
     </w:rPr>
   </w:style>
-  <w:style w:type="paragraph" w:styleId="Heading3">
+  <w:style w:type="paragraph" w:styleId="Balk3">
     <w:name w:val="heading 3"/>
     <w:basedOn w:val="Normal"/>
     <w:next w:val="Normal"/>
@@ -4706,13 +4876,13 @@
       <w:sz w:val="28"/>
     </w:rPr>
   </w:style>
-  <w:style w:type="character" w:default="1" w:styleId="DefaultParagraphFont">
+  <w:style w:type="character" w:default="1" w:styleId="VarsaylanParagrafYazTipi">
     <w:name w:val="Default Paragraph Font"/>
     <w:uiPriority w:val="1"/>
     <w:semiHidden/>
     <w:unhideWhenUsed/>
   </w:style>
-  <w:style w:type="table" w:default="1" w:styleId="TableNormal">
+  <w:style w:type="table" w:default="1" w:styleId="NormalTablo">
     <w:name w:val="Normal Table"/>
     <w:uiPriority w:val="99"/>
     <w:semiHidden/>
@@ -4727,16 +4897,16 @@
       </w:tblCellMar>
     </w:tblPr>
   </w:style>
-  <w:style w:type="numbering" w:default="1" w:styleId="NoList">
+  <w:style w:type="numbering" w:default="1" w:styleId="ListeYok">
     <w:name w:val="No List"/>
     <w:uiPriority w:val="99"/>
     <w:semiHidden/>
     <w:unhideWhenUsed/>
   </w:style>
-  <w:style w:type="paragraph" w:styleId="Header">
+  <w:style w:type="paragraph" w:styleId="stBilgi">
     <w:name w:val="header"/>
     <w:basedOn w:val="Normal"/>
-    <w:link w:val="HeaderChar"/>
+    <w:link w:val="stBilgiChar"/>
     <w:uiPriority w:val="99"/>
     <w:rsid w:val="005153DE"/>
     <w:pPr>
@@ -4748,7 +4918,7 @@
       <w:sz w:val="16"/>
     </w:rPr>
   </w:style>
-  <w:style w:type="paragraph" w:styleId="Footer">
+  <w:style w:type="paragraph" w:styleId="AltBilgi">
     <w:name w:val="footer"/>
     <w:basedOn w:val="Normal"/>
     <w:autoRedefine/>
@@ -4765,11 +4935,11 @@
       <w:sz w:val="16"/>
     </w:rPr>
   </w:style>
-  <w:style w:type="paragraph" w:styleId="BodyTextIndent">
+  <w:style w:type="paragraph" w:styleId="GvdeMetniGirintisi">
     <w:name w:val="Body Text Indent"/>
     <w:aliases w:val="Instruction 2,Example questions - no hanging indent"/>
     <w:basedOn w:val="Normal"/>
-    <w:link w:val="BodyTextIndentChar"/>
+    <w:link w:val="GvdeMetniGirintisiChar"/>
     <w:rsid w:val="00A273F9"/>
     <w:pPr>
       <w:spacing w:after="240"/>
@@ -4781,7 +4951,7 @@
   </w:style>
   <w:style w:type="paragraph" w:customStyle="1" w:styleId="DocTitle-Right">
     <w:name w:val="Doc Title-Right"/>
-    <w:basedOn w:val="Heading1"/>
+    <w:basedOn w:val="Balk1"/>
     <w:rsid w:val="00A273F9"/>
     <w:pPr>
       <w:pBdr>
@@ -4798,7 +4968,7 @@
   </w:style>
   <w:style w:type="paragraph" w:customStyle="1" w:styleId="Sub-Title1">
     <w:name w:val="Sub-Title 1"/>
-    <w:basedOn w:val="Heading1"/>
+    <w:basedOn w:val="Balk1"/>
     <w:rsid w:val="00A273F9"/>
     <w:pPr>
       <w:pBdr>
@@ -4812,7 +4982,7 @@
   </w:style>
   <w:style w:type="paragraph" w:customStyle="1" w:styleId="SubTitle2">
     <w:name w:val="Sub Title 2"/>
-    <w:basedOn w:val="Heading3"/>
+    <w:basedOn w:val="Balk3"/>
     <w:rsid w:val="004D5D70"/>
     <w:pPr>
       <w:spacing w:after="1080"/>
@@ -4835,7 +5005,7 @@
   </w:style>
   <w:style w:type="paragraph" w:customStyle="1" w:styleId="StyleHeading124ptBoldOrangeRightAfter12ptTop">
     <w:name w:val="Style Heading 1 + 24 pt Bold Orange Right After:  12 pt Top: (..."/>
-    <w:basedOn w:val="Heading1"/>
+    <w:basedOn w:val="Balk1"/>
     <w:autoRedefine/>
     <w:rsid w:val="00431C35"/>
     <w:pPr>
@@ -4850,7 +5020,7 @@
   </w:style>
   <w:style w:type="paragraph" w:customStyle="1" w:styleId="TaglineTop">
     <w:name w:val="Tagline Top"/>
-    <w:basedOn w:val="Heading1"/>
+    <w:basedOn w:val="Balk1"/>
     <w:rsid w:val="00A273F9"/>
     <w:pPr>
       <w:pageBreakBefore/>
@@ -4862,7 +5032,7 @@
   </w:style>
   <w:style w:type="paragraph" w:customStyle="1" w:styleId="DocTitle2">
     <w:name w:val="Doc Title 2"/>
-    <w:basedOn w:val="Heading1"/>
+    <w:basedOn w:val="Balk1"/>
     <w:autoRedefine/>
     <w:rsid w:val="009F05EC"/>
     <w:pPr>
@@ -4881,7 +5051,7 @@
   </w:style>
   <w:style w:type="paragraph" w:customStyle="1" w:styleId="Header2">
     <w:name w:val="Header 2"/>
-    <w:basedOn w:val="Heading1"/>
+    <w:basedOn w:val="Balk1"/>
     <w:autoRedefine/>
     <w:rsid w:val="009355F8"/>
     <w:pPr>
@@ -4899,7 +5069,7 @@
   </w:style>
   <w:style w:type="paragraph" w:customStyle="1" w:styleId="Header3">
     <w:name w:val="Header 3"/>
-    <w:basedOn w:val="Heading2"/>
+    <w:basedOn w:val="Balk2"/>
     <w:autoRedefine/>
     <w:rsid w:val="002B3EFA"/>
     <w:pPr>
@@ -4913,7 +5083,7 @@
   </w:style>
   <w:style w:type="character" w:customStyle="1" w:styleId="BodyIndent2">
     <w:name w:val="Body Indent 2"/>
-    <w:basedOn w:val="DefaultParagraphFont"/>
+    <w:basedOn w:val="VarsaylanParagrafYazTipi"/>
     <w:rsid w:val="00A273F9"/>
     <w:rPr>
       <w:rFonts w:ascii="Verdana" w:hAnsi="Verdana"/>
@@ -4924,7 +5094,7 @@
   </w:style>
   <w:style w:type="character" w:customStyle="1" w:styleId="Instruction1">
     <w:name w:val="Instruction 1"/>
-    <w:basedOn w:val="DefaultParagraphFont"/>
+    <w:basedOn w:val="VarsaylanParagrafYazTipi"/>
     <w:rsid w:val="008B1F83"/>
     <w:rPr>
       <w:rFonts w:ascii="Verdana" w:hAnsi="Verdana"/>
@@ -4934,14 +5104,14 @@
   </w:style>
   <w:style w:type="character" w:customStyle="1" w:styleId="Caption1">
     <w:name w:val="Caption 1"/>
-    <w:basedOn w:val="DefaultParagraphFont"/>
+    <w:basedOn w:val="VarsaylanParagrafYazTipi"/>
     <w:rsid w:val="00A273F9"/>
     <w:rPr>
       <w:rFonts w:ascii="Verdana" w:hAnsi="Verdana"/>
       <w:sz w:val="18"/>
     </w:rPr>
   </w:style>
-  <w:style w:type="paragraph" w:styleId="BlockText">
+  <w:style w:type="paragraph" w:styleId="bekMetni">
     <w:name w:val="Block Text"/>
     <w:basedOn w:val="Normal"/>
     <w:rsid w:val="0003120C"/>
@@ -4966,7 +5136,7 @@
   </w:style>
   <w:style w:type="paragraph" w:customStyle="1" w:styleId="TemplateVerbiage">
     <w:name w:val="Template Verbiage"/>
-    <w:basedOn w:val="BodyTextIndent"/>
+    <w:basedOn w:val="GvdeMetniGirintisi"/>
     <w:rsid w:val="00A273F9"/>
     <w:pPr>
       <w:spacing w:before="120" w:after="120"/>
@@ -4976,9 +5146,9 @@
       <w:i/>
     </w:rPr>
   </w:style>
-  <w:style w:type="table" w:styleId="TableGrid">
+  <w:style w:type="table" w:styleId="TabloKlavuzu">
     <w:name w:val="Table Grid"/>
-    <w:basedOn w:val="TableNormal"/>
+    <w:basedOn w:val="NormalTablo"/>
     <w:rsid w:val="00A273F9"/>
     <w:rPr>
       <w:rFonts w:ascii="Times New Roman" w:eastAsia="Times New Roman" w:hAnsi="Times New Roman"/>
@@ -4996,7 +5166,7 @@
   </w:style>
   <w:style w:type="character" w:customStyle="1" w:styleId="Instruction2CharChar">
     <w:name w:val="Instruction 2 Char Char"/>
-    <w:basedOn w:val="DefaultParagraphFont"/>
+    <w:basedOn w:val="VarsaylanParagrafYazTipi"/>
     <w:rsid w:val="00143B45"/>
     <w:rPr>
       <w:rFonts w:ascii="Verdana" w:eastAsia="Times" w:hAnsi="Verdana"/>
@@ -5004,9 +5174,9 @@
       <w:lang w:val="en-US" w:eastAsia="en-US" w:bidi="ar-SA"/>
     </w:rPr>
   </w:style>
-  <w:style w:type="character" w:styleId="PageNumber">
+  <w:style w:type="character" w:styleId="SayfaNumaras">
     <w:name w:val="page number"/>
-    <w:basedOn w:val="DefaultParagraphFont"/>
+    <w:basedOn w:val="VarsaylanParagrafYazTipi"/>
     <w:rsid w:val="00A273F9"/>
   </w:style>
   <w:style w:type="paragraph" w:customStyle="1" w:styleId="StyleSub-Title1VioletTopSinglesolidlineViolet1pt">
@@ -5023,7 +5193,7 @@
       <w:color w:val="993300"/>
     </w:rPr>
   </w:style>
-  <w:style w:type="paragraph" w:styleId="EndnoteText">
+  <w:style w:type="paragraph" w:styleId="SonnotMetni">
     <w:name w:val="endnote text"/>
     <w:basedOn w:val="Normal"/>
     <w:semiHidden/>
@@ -5056,11 +5226,11 @@
       <w:i/>
     </w:rPr>
   </w:style>
-  <w:style w:type="character" w:customStyle="1" w:styleId="BodyTextIndentChar">
-    <w:name w:val="Body Text Indent Char"/>
+  <w:style w:type="character" w:customStyle="1" w:styleId="GvdeMetniGirintisiChar">
+    <w:name w:val="Gövde Metni Girintisi Char"/>
     <w:aliases w:val="Instruction 2 Char,Example questions - no hanging indent Char"/>
-    <w:basedOn w:val="DefaultParagraphFont"/>
-    <w:link w:val="BodyTextIndent"/>
+    <w:basedOn w:val="VarsaylanParagrafYazTipi"/>
+    <w:link w:val="GvdeMetniGirintisi"/>
     <w:rsid w:val="00A273F9"/>
     <w:rPr>
       <w:rFonts w:ascii="Verdana" w:eastAsia="Times" w:hAnsi="Verdana"/>
@@ -5091,7 +5261,7 @@
   </w:style>
   <w:style w:type="paragraph" w:customStyle="1" w:styleId="Examplequestions">
     <w:name w:val="Example questions"/>
-    <w:basedOn w:val="BodyTextIndent"/>
+    <w:basedOn w:val="GvdeMetniGirintisi"/>
     <w:rsid w:val="00A273F9"/>
     <w:pPr>
       <w:spacing w:before="120" w:after="0"/>
@@ -5125,7 +5295,7 @@
   </w:style>
   <w:style w:type="paragraph" w:customStyle="1" w:styleId="Exampleparagraph">
     <w:name w:val="Example paragraph"/>
-    <w:basedOn w:val="BodyTextIndent"/>
+    <w:basedOn w:val="GvdeMetniGirintisi"/>
     <w:autoRedefine/>
     <w:rsid w:val="003A66EF"/>
     <w:pPr>
@@ -5147,7 +5317,7 @@
   </w:style>
   <w:style w:type="paragraph" w:customStyle="1" w:styleId="StyleHeading1Left075Firstline325">
     <w:name w:val="Style Heading 1 + Left:  0.75&quot; First line:  3.25&quot;"/>
-    <w:basedOn w:val="Heading1"/>
+    <w:basedOn w:val="Balk1"/>
     <w:rsid w:val="00A273F9"/>
     <w:pPr>
       <w:spacing w:before="320"/>
@@ -5170,7 +5340,7 @@
   </w:style>
   <w:style w:type="paragraph" w:customStyle="1" w:styleId="StyleHeading116ptVioletRightBefore144ptAfter4">
     <w:name w:val="Style Heading 1 + 16 pt Violet Right Before:  144 pt After:  4 ..."/>
-    <w:basedOn w:val="Heading1"/>
+    <w:basedOn w:val="Balk1"/>
     <w:rsid w:val="00A273F9"/>
     <w:pPr>
       <w:spacing w:before="2880" w:after="80"/>
@@ -5201,9 +5371,9 @@
       <w:jc w:val="right"/>
     </w:pPr>
   </w:style>
-  <w:style w:type="character" w:styleId="CommentReference">
+  <w:style w:type="character" w:styleId="AklamaBavurusu">
     <w:name w:val="annotation reference"/>
-    <w:basedOn w:val="DefaultParagraphFont"/>
+    <w:basedOn w:val="VarsaylanParagrafYazTipi"/>
     <w:semiHidden/>
     <w:rsid w:val="009F05EC"/>
     <w:rPr>
@@ -5211,16 +5381,16 @@
       <w:szCs w:val="16"/>
     </w:rPr>
   </w:style>
-  <w:style w:type="paragraph" w:styleId="CommentText">
+  <w:style w:type="paragraph" w:styleId="AklamaMetni">
     <w:name w:val="annotation text"/>
     <w:basedOn w:val="Normal"/>
     <w:semiHidden/>
     <w:rsid w:val="009F05EC"/>
   </w:style>
-  <w:style w:type="paragraph" w:styleId="CommentSubject">
+  <w:style w:type="paragraph" w:styleId="AklamaKonusu">
     <w:name w:val="annotation subject"/>
-    <w:basedOn w:val="CommentText"/>
-    <w:next w:val="CommentText"/>
+    <w:basedOn w:val="AklamaMetni"/>
+    <w:next w:val="AklamaMetni"/>
     <w:semiHidden/>
     <w:rsid w:val="009F05EC"/>
     <w:rPr>
@@ -5228,7 +5398,7 @@
       <w:bCs/>
     </w:rPr>
   </w:style>
-  <w:style w:type="paragraph" w:styleId="BalloonText">
+  <w:style w:type="paragraph" w:styleId="BalonMetni">
     <w:name w:val="Balloon Text"/>
     <w:basedOn w:val="Normal"/>
     <w:semiHidden/>
@@ -5239,9 +5409,9 @@
       <w:szCs w:val="16"/>
     </w:rPr>
   </w:style>
-  <w:style w:type="character" w:customStyle="1" w:styleId="HeaderChar">
-    <w:name w:val="Header Char"/>
-    <w:link w:val="Header"/>
+  <w:style w:type="character" w:customStyle="1" w:styleId="stBilgiChar">
+    <w:name w:val="Üst Bilgi Char"/>
+    <w:link w:val="stBilgi"/>
     <w:uiPriority w:val="99"/>
     <w:rsid w:val="0077725D"/>
     <w:rPr>
@@ -5251,7 +5421,7 @@
       <w:lang w:val="en-US" w:eastAsia="en-US"/>
     </w:rPr>
   </w:style>
-  <w:style w:type="paragraph" w:styleId="ListParagraph">
+  <w:style w:type="paragraph" w:styleId="ListeParagraf">
     <w:name w:val="List Paragraph"/>
     <w:basedOn w:val="Normal"/>
     <w:uiPriority w:val="34"/>
@@ -5261,6 +5431,43 @@
       <w:ind w:left="720"/>
       <w:contextualSpacing/>
     </w:pPr>
+  </w:style>
+  <w:style w:type="paragraph" w:styleId="Altyaz">
+    <w:name w:val="Subtitle"/>
+    <w:basedOn w:val="Normal"/>
+    <w:next w:val="Normal"/>
+    <w:link w:val="AltyazChar"/>
+    <w:qFormat/>
+    <w:rsid w:val="006F5222"/>
+    <w:pPr>
+      <w:numPr>
+        <w:ilvl w:val="1"/>
+      </w:numPr>
+      <w:spacing w:after="160"/>
+      <w:ind w:left="-18"/>
+    </w:pPr>
+    <w:rPr>
+      <w:rFonts w:asciiTheme="minorHAnsi" w:eastAsiaTheme="minorEastAsia" w:hAnsiTheme="minorHAnsi" w:cstheme="minorBidi"/>
+      <w:color w:val="5A5A5A" w:themeColor="text1" w:themeTint="A5"/>
+      <w:spacing w:val="15"/>
+      <w:sz w:val="22"/>
+      <w:szCs w:val="22"/>
+    </w:rPr>
+  </w:style>
+  <w:style w:type="character" w:customStyle="1" w:styleId="AltyazChar">
+    <w:name w:val="Altyazı Char"/>
+    <w:basedOn w:val="VarsaylanParagrafYazTipi"/>
+    <w:link w:val="Altyaz"/>
+    <w:rsid w:val="006F5222"/>
+    <w:rPr>
+      <w:rFonts w:asciiTheme="minorHAnsi" w:eastAsiaTheme="minorEastAsia" w:hAnsiTheme="minorHAnsi" w:cstheme="minorBidi"/>
+      <w:noProof/>
+      <w:color w:val="5A5A5A" w:themeColor="text1" w:themeTint="A5"/>
+      <w:spacing w:val="15"/>
+      <w:sz w:val="22"/>
+      <w:szCs w:val="22"/>
+      <w:lang w:val="en-US" w:eastAsia="en-US"/>
+    </w:rPr>
   </w:style>
 </w:styles>
 </file>
@@ -5555,7 +5762,7 @@
 </file>
 
 <file path=customXml/itemProps1.xml><?xml version="1.0" encoding="utf-8"?>
-<ds:datastoreItem xmlns:ds="http://schemas.openxmlformats.org/officeDocument/2006/customXml" ds:itemID="{77193DBD-C7EB-4872-9D6D-008331C386A7}">
+<ds:datastoreItem xmlns:ds="http://schemas.openxmlformats.org/officeDocument/2006/customXml" ds:itemID="{B0E3C113-CE1A-4153-926E-7A9E39C9D935}">
   <ds:schemaRefs>
     <ds:schemaRef ds:uri="http://schemas.openxmlformats.org/officeDocument/2006/bibliography"/>
   </ds:schemaRefs>

</xml_diff>

<commit_message>
basketball project definition updated
</commit_message>
<xml_diff>
--- a/BusinessStatementTemplate.docx
+++ b/BusinessStatementTemplate.docx
@@ -4,11 +4,11 @@
   <w:body>
     <w:p>
       <w:pPr>
-        <w:pStyle w:val="Heading1"/>
-      </w:pPr>
-      <w:r>
-        <w:rPr>
-          <w:lang w:val="en-GB" w:eastAsia="en-GB"/>
+        <w:pStyle w:val="Balk1"/>
+      </w:pPr>
+      <w:r>
+        <w:rPr>
+          <w:lang w:val="tr-TR" w:eastAsia="tr-TR"/>
         </w:rPr>
         <w:drawing>
           <wp:inline distT="0" distB="0" distL="0" distR="0" wp14:anchorId="7A514A67" wp14:editId="1BA05705">
@@ -775,9 +775,6 @@
     <w:p>
       <w:pPr>
         <w:pStyle w:val="TextEntry"/>
-        <w:rPr>
-          <w:b/>
-        </w:rPr>
       </w:pPr>
       <w:r>
         <w:t xml:space="preserve">Throughout the game, robots </w:t>
@@ -786,77 +783,93 @@
         <w:t>cannot</w:t>
       </w:r>
       <w:r>
-        <w:t xml:space="preserve"> deal with more than a ball at a time. Crossing the opponent’s half field or touching the basket is not allowed, any violations of these rules will be penalized.</w:t>
-      </w:r>
-    </w:p>
-    <w:p>
-      <w:pPr>
-        <w:pStyle w:val="Header3"/>
-      </w:pPr>
-    </w:p>
-    <w:p>
-      <w:pPr>
-        <w:pStyle w:val="Header3"/>
-      </w:pPr>
-      <w:r>
-        <w:t xml:space="preserve">Project 4: </w:t>
-      </w:r>
-      <w:r>
-        <w:t>Robots collaboratively carrying a long object through an open-top maze</w:t>
-      </w:r>
-    </w:p>
-    <w:p>
-      <w:pPr>
-        <w:pStyle w:val="SectionIntro"/>
-      </w:pPr>
-      <w:r>
-        <w:t>In this project,</w:t>
-      </w:r>
-      <w:r>
-        <w:t xml:space="preserve"> </w:t>
-      </w:r>
-      <w:r>
-        <w:t>two robots will carry a long object</w:t>
-      </w:r>
-      <w:r>
-        <w:t xml:space="preserve"> through an unspecified </w:t>
-      </w:r>
-      <w:r>
-        <w:t>maze collaboratively</w:t>
-      </w:r>
-      <w:r>
-        <w:t xml:space="preserve">. It is required to carry the long object above the maze walls. </w:t>
-      </w:r>
-    </w:p>
-    <w:p>
-      <w:pPr>
-        <w:pStyle w:val="SectionIntro"/>
-      </w:pPr>
-      <w:r>
-        <w:t>This project definitely requ</w:t>
-      </w:r>
-      <w:r>
-        <w:t>ires a well designed communication system between the robots. Two robots must be able to decide when to turn the plank with some angle. But in the restrictions, it i</w:t>
-      </w:r>
-      <w:r>
-        <w:t>s written that direct communica</w:t>
-      </w:r>
-      <w:r>
-        <w:t>tion between rob</w:t>
-      </w:r>
-      <w:r>
-        <w:t xml:space="preserve">ots is not allowed. </w:t>
-      </w:r>
-      <w:r>
-        <w:t xml:space="preserve">So, solving this issue may become a big issue. Maze </w:t>
-      </w:r>
-      <w:r>
-        <w:t>solving code does not seem like a problem. Also, the mechanical structure of this robot will not be too complicated but collaborating with the</w:t>
+        <w:t xml:space="preserve"> deal with more than a ball at a time. Crossing the opponent’s half field or touching</w:t>
       </w:r>
       <w:bookmarkStart w:id="8" w:name="_GoBack"/>
       <w:bookmarkEnd w:id="8"/>
       <w:r>
-        <w:t xml:space="preserve"> other robot may require some hard work on commun</w:t>
+        <w:t xml:space="preserve"> the basket is not allowed, any violations of these rules will be penalized.</w:t>
+      </w:r>
+    </w:p>
+    <w:p>
+      <w:pPr>
+        <w:pStyle w:val="TextEntry"/>
+      </w:pPr>
+    </w:p>
+    <w:p>
+      <w:pPr>
+        <w:pStyle w:val="TextEntry"/>
+        <w:rPr>
+          <w:b/>
+        </w:rPr>
+      </w:pPr>
+      <w:r>
+        <w:t>In my opinion, basketball shoout-out project may be a good choice for our project design team. It requires hardware, software and image processing knowledge and all of the group members can contritube to process of design of this project.</w:t>
+      </w:r>
+    </w:p>
+    <w:p>
+      <w:pPr>
+        <w:pStyle w:val="Header3"/>
+      </w:pPr>
+    </w:p>
+    <w:p>
+      <w:pPr>
+        <w:pStyle w:val="Header3"/>
+      </w:pPr>
+      <w:r>
+        <w:t xml:space="preserve">Project 4: </w:t>
+      </w:r>
+      <w:r>
+        <w:t>Robots collaboratively carrying a long object through an open-top maze</w:t>
+      </w:r>
+    </w:p>
+    <w:p>
+      <w:pPr>
+        <w:pStyle w:val="SectionIntro"/>
+      </w:pPr>
+      <w:r>
+        <w:t>In this project,</w:t>
+      </w:r>
+      <w:r>
+        <w:t xml:space="preserve"> </w:t>
+      </w:r>
+      <w:r>
+        <w:t>two robots will carry a long object</w:t>
+      </w:r>
+      <w:r>
+        <w:t xml:space="preserve"> through an unspecified </w:t>
+      </w:r>
+      <w:r>
+        <w:t>maze collaboratively</w:t>
+      </w:r>
+      <w:r>
+        <w:t xml:space="preserve">. It is required to carry the long object above the maze walls. </w:t>
+      </w:r>
+    </w:p>
+    <w:p>
+      <w:pPr>
+        <w:pStyle w:val="SectionIntro"/>
+      </w:pPr>
+      <w:r>
+        <w:t>This project definitely requ</w:t>
+      </w:r>
+      <w:r>
+        <w:t>ires a well designed communication system between the robots. Two robots must be able to decide when to turn the plank with some angle. But in the restrictions, it i</w:t>
+      </w:r>
+      <w:r>
+        <w:t>s written that direct communica</w:t>
+      </w:r>
+      <w:r>
+        <w:t>tion between rob</w:t>
+      </w:r>
+      <w:r>
+        <w:t xml:space="preserve">ots is not allowed. </w:t>
+      </w:r>
+      <w:r>
+        <w:t xml:space="preserve">So, solving this issue may become a big issue. Maze </w:t>
+      </w:r>
+      <w:r>
+        <w:t>solving code does not seem like a problem. Also, the mechanical structure of this robot will not be too complicated but collaborating with the other robot may require some hard work on commun</w:t>
       </w:r>
       <w:r>
         <w:t>i</w:t>
@@ -1100,6 +1113,7 @@
       <w:bookmarkStart w:id="9" w:name="OLE_LINK12"/>
       <w:bookmarkStart w:id="10" w:name="OLE_LINK13"/>
       <w:r>
+        <w:lastRenderedPageBreak/>
         <w:t>Conclusion</w:t>
       </w:r>
     </w:p>
@@ -1121,14 +1135,7 @@
         <w:rPr>
           <w:highlight w:val="yellow"/>
         </w:rPr>
-        <w:t xml:space="preserve">Capstone Project is the final and the most important stage in our engineering traineeship. METU EEE Department has arranged this course in a way that we can gain skills in a simulation of company and business life. Each project bears different difficulties and indigenous </w:t>
-      </w:r>
-      <w:r>
-        <w:rPr>
-          <w:highlight w:val="yellow"/>
-        </w:rPr>
-        <w:lastRenderedPageBreak/>
-        <w:t xml:space="preserve">advantages. In this report, these properties are examined and are going to be examined in our next studies. </w:t>
+        <w:t xml:space="preserve">Capstone Project is the final and the most important stage in our engineering traineeship. METU EEE Department has arranged this course in a way that we can gain skills in a simulation of company and business life. Each project bears different difficulties and indigenous advantages. In this report, these properties are examined and are going to be examined in our next studies. </w:t>
       </w:r>
       <w:r>
         <w:rPr>
@@ -1342,7 +1349,7 @@
     <w:p/>
     <w:p>
       <w:pPr>
-        <w:pStyle w:val="ListParagraph"/>
+        <w:pStyle w:val="ListeParagraf"/>
         <w:numPr>
           <w:ilvl w:val="0"/>
           <w:numId w:val="17"/>
@@ -1354,7 +1361,7 @@
     </w:p>
     <w:p>
       <w:pPr>
-        <w:pStyle w:val="ListParagraph"/>
+        <w:pStyle w:val="ListeParagraf"/>
         <w:numPr>
           <w:ilvl w:val="0"/>
           <w:numId w:val="17"/>
@@ -1372,7 +1379,7 @@
     </w:p>
     <w:p>
       <w:pPr>
-        <w:pStyle w:val="ListParagraph"/>
+        <w:pStyle w:val="ListeParagraf"/>
         <w:numPr>
           <w:ilvl w:val="0"/>
           <w:numId w:val="17"/>
@@ -1387,7 +1394,7 @@
     </w:p>
     <w:p>
       <w:pPr>
-        <w:pStyle w:val="ListParagraph"/>
+        <w:pStyle w:val="ListeParagraf"/>
         <w:numPr>
           <w:ilvl w:val="0"/>
           <w:numId w:val="17"/>
@@ -1402,7 +1409,7 @@
     </w:p>
     <w:p>
       <w:pPr>
-        <w:pStyle w:val="ListParagraph"/>
+        <w:pStyle w:val="ListeParagraf"/>
         <w:numPr>
           <w:ilvl w:val="0"/>
           <w:numId w:val="17"/>
@@ -1425,7 +1432,7 @@
     <w:p>
       <w:r>
         <w:rPr>
-          <w:lang w:val="en-GB" w:eastAsia="en-GB"/>
+          <w:lang w:val="tr-TR" w:eastAsia="tr-TR"/>
         </w:rPr>
         <w:lastRenderedPageBreak/>
         <w:drawing>
@@ -1481,7 +1488,7 @@
     <w:p>
       <w:r>
         <w:rPr>
-          <w:lang w:val="en-GB" w:eastAsia="en-GB"/>
+          <w:lang w:val="tr-TR" w:eastAsia="tr-TR"/>
         </w:rPr>
         <w:lastRenderedPageBreak/>
         <w:drawing>
@@ -1549,7 +1556,7 @@
     <w:p>
       <w:r>
         <w:rPr>
-          <w:lang w:val="en-GB" w:eastAsia="en-GB"/>
+          <w:lang w:val="tr-TR" w:eastAsia="tr-TR"/>
         </w:rPr>
         <w:lastRenderedPageBreak/>
         <w:drawing>
@@ -1605,7 +1612,7 @@
     <w:p>
       <w:r>
         <w:rPr>
-          <w:lang w:val="en-GB" w:eastAsia="en-GB"/>
+          <w:lang w:val="tr-TR" w:eastAsia="tr-TR"/>
         </w:rPr>
         <w:lastRenderedPageBreak/>
         <w:drawing>
@@ -1661,7 +1668,7 @@
     <w:p>
       <w:r>
         <w:rPr>
-          <w:lang w:val="en-GB" w:eastAsia="en-GB"/>
+          <w:lang w:val="tr-TR" w:eastAsia="tr-TR"/>
         </w:rPr>
         <w:drawing>
           <wp:inline distT="0" distB="0" distL="0" distR="0" wp14:anchorId="2395CFDB" wp14:editId="4553CF30">
@@ -1719,7 +1726,7 @@
     <w:p>
       <w:r>
         <w:rPr>
-          <w:lang w:val="en-GB" w:eastAsia="en-GB"/>
+          <w:lang w:val="tr-TR" w:eastAsia="tr-TR"/>
         </w:rPr>
         <w:drawing>
           <wp:inline distT="0" distB="0" distL="0" distR="0" wp14:anchorId="3B403AFB" wp14:editId="2A238128">
@@ -1775,7 +1782,7 @@
       </w:r>
       <w:r>
         <w:rPr>
-          <w:lang w:val="en-GB" w:eastAsia="en-GB"/>
+          <w:lang w:val="tr-TR" w:eastAsia="tr-TR"/>
         </w:rPr>
         <w:drawing>
           <wp:inline distT="0" distB="0" distL="0" distR="0" wp14:anchorId="2F1EAA6F" wp14:editId="467D2211">
@@ -1830,7 +1837,7 @@
     <w:p>
       <w:r>
         <w:rPr>
-          <w:lang w:val="en-GB" w:eastAsia="en-GB"/>
+          <w:lang w:val="tr-TR" w:eastAsia="tr-TR"/>
         </w:rPr>
         <w:drawing>
           <wp:inline distT="0" distB="0" distL="0" distR="0" wp14:anchorId="4990B36D" wp14:editId="4F4040DA">
@@ -1888,7 +1895,7 @@
     <w:p>
       <w:r>
         <w:rPr>
-          <w:lang w:val="en-GB" w:eastAsia="en-GB"/>
+          <w:lang w:val="tr-TR" w:eastAsia="tr-TR"/>
         </w:rPr>
         <w:drawing>
           <wp:inline distT="0" distB="0" distL="0" distR="0" wp14:anchorId="6F04C661" wp14:editId="253B799E">
@@ -1985,7 +1992,7 @@
       </w:pPr>
       <w:r>
         <w:rPr>
-          <w:lang w:val="en-GB" w:eastAsia="en-GB"/>
+          <w:lang w:val="tr-TR" w:eastAsia="tr-TR"/>
         </w:rPr>
         <w:lastRenderedPageBreak/>
         <w:drawing>
@@ -2047,7 +2054,7 @@
       </w:pPr>
       <w:r>
         <w:rPr>
-          <w:lang w:val="en-GB" w:eastAsia="en-GB"/>
+          <w:lang w:val="tr-TR" w:eastAsia="tr-TR"/>
         </w:rPr>
         <w:lastRenderedPageBreak/>
         <w:drawing>
@@ -2103,7 +2110,7 @@
     <w:p>
       <w:r>
         <w:rPr>
-          <w:lang w:val="en-GB" w:eastAsia="en-GB"/>
+          <w:lang w:val="tr-TR" w:eastAsia="tr-TR"/>
         </w:rPr>
         <w:lastRenderedPageBreak/>
         <w:drawing>
@@ -2166,7 +2173,7 @@
       </w:pPr>
       <w:r>
         <w:rPr>
-          <w:lang w:val="en-GB" w:eastAsia="en-GB"/>
+          <w:lang w:val="tr-TR" w:eastAsia="tr-TR"/>
         </w:rPr>
         <w:drawing>
           <wp:inline distT="0" distB="0" distL="0" distR="0" wp14:anchorId="2137FE22" wp14:editId="7C1D1233">
@@ -2234,7 +2241,7 @@
       </w:pPr>
       <w:r>
         <w:rPr>
-          <w:lang w:val="en-GB" w:eastAsia="en-GB"/>
+          <w:lang w:val="tr-TR" w:eastAsia="tr-TR"/>
         </w:rPr>
         <w:lastRenderedPageBreak/>
         <w:drawing>
@@ -2344,7 +2351,7 @@
 <w:ftr xmlns:wpc="http://schemas.microsoft.com/office/word/2010/wordprocessingCanvas" xmlns:mo="http://schemas.microsoft.com/office/mac/office/2008/main" xmlns:mc="http://schemas.openxmlformats.org/markup-compatibility/2006" xmlns:mv="urn:schemas-microsoft-com:mac:vml" xmlns:o="urn:schemas-microsoft-com:office:office" xmlns:r="http://schemas.openxmlformats.org/officeDocument/2006/relationships" xmlns:m="http://schemas.openxmlformats.org/officeDocument/2006/math" xmlns:v="urn:schemas-microsoft-com:vml" xmlns:wp14="http://schemas.microsoft.com/office/word/2010/wordprocessingDrawing" xmlns:wp="http://schemas.openxmlformats.org/drawingml/2006/wordprocessingDrawing" xmlns:w10="urn:schemas-microsoft-com:office:word" xmlns:w="http://schemas.openxmlformats.org/wordprocessingml/2006/main" xmlns:w14="http://schemas.microsoft.com/office/word/2010/wordml" xmlns:w15="http://schemas.microsoft.com/office/word/2012/wordml" xmlns:wpg="http://schemas.microsoft.com/office/word/2010/wordprocessingGroup" xmlns:wpi="http://schemas.microsoft.com/office/word/2010/wordprocessingInk" xmlns:wne="http://schemas.microsoft.com/office/word/2006/wordml" xmlns:wps="http://schemas.microsoft.com/office/word/2010/wordprocessingShape" mc:Ignorable="w14 w15 wp14">
   <w:p>
     <w:pPr>
-      <w:pStyle w:val="Footer"/>
+      <w:pStyle w:val="AltBilgi"/>
     </w:pPr>
     <w:r>
       <w:fldChar w:fldCharType="begin"/>
@@ -2372,44 +2379,44 @@
     </w:r>
     <w:r>
       <w:rPr>
-        <w:rStyle w:val="PageNumber"/>
+        <w:rStyle w:val="SayfaNumaras"/>
       </w:rPr>
       <w:t xml:space="preserve">Page </w:t>
     </w:r>
     <w:r>
       <w:rPr>
-        <w:rStyle w:val="PageNumber"/>
+        <w:rStyle w:val="SayfaNumaras"/>
       </w:rPr>
       <w:fldChar w:fldCharType="begin"/>
     </w:r>
     <w:r>
       <w:rPr>
-        <w:rStyle w:val="PageNumber"/>
+        <w:rStyle w:val="SayfaNumaras"/>
       </w:rPr>
       <w:instrText xml:space="preserve"> PAGE </w:instrText>
     </w:r>
     <w:r>
       <w:rPr>
-        <w:rStyle w:val="PageNumber"/>
+        <w:rStyle w:val="SayfaNumaras"/>
       </w:rPr>
       <w:fldChar w:fldCharType="separate"/>
     </w:r>
     <w:r>
       <w:rPr>
-        <w:rStyle w:val="PageNumber"/>
+        <w:rStyle w:val="SayfaNumaras"/>
       </w:rPr>
       <w:t>5</w:t>
     </w:r>
     <w:r>
       <w:rPr>
-        <w:rStyle w:val="PageNumber"/>
+        <w:rStyle w:val="SayfaNumaras"/>
       </w:rPr>
       <w:fldChar w:fldCharType="end"/>
     </w:r>
   </w:p>
   <w:p>
     <w:pPr>
-      <w:pStyle w:val="Footer"/>
+      <w:pStyle w:val="AltBilgi"/>
     </w:pPr>
   </w:p>
   <w:p/>
@@ -2421,7 +2428,7 @@
 <w:ftr xmlns:wpc="http://schemas.microsoft.com/office/word/2010/wordprocessingCanvas" xmlns:mo="http://schemas.microsoft.com/office/mac/office/2008/main" xmlns:mc="http://schemas.openxmlformats.org/markup-compatibility/2006" xmlns:mv="urn:schemas-microsoft-com:mac:vml" xmlns:o="urn:schemas-microsoft-com:office:office" xmlns:r="http://schemas.openxmlformats.org/officeDocument/2006/relationships" xmlns:m="http://schemas.openxmlformats.org/officeDocument/2006/math" xmlns:v="urn:schemas-microsoft-com:vml" xmlns:wp14="http://schemas.microsoft.com/office/word/2010/wordprocessingDrawing" xmlns:wp="http://schemas.openxmlformats.org/drawingml/2006/wordprocessingDrawing" xmlns:w10="urn:schemas-microsoft-com:office:word" xmlns:w="http://schemas.openxmlformats.org/wordprocessingml/2006/main" xmlns:w14="http://schemas.microsoft.com/office/word/2010/wordml" xmlns:w15="http://schemas.microsoft.com/office/word/2012/wordml" xmlns:wpg="http://schemas.microsoft.com/office/word/2010/wordprocessingGroup" xmlns:wpi="http://schemas.microsoft.com/office/word/2010/wordprocessingInk" xmlns:wne="http://schemas.microsoft.com/office/word/2006/wordml" xmlns:wps="http://schemas.microsoft.com/office/word/2010/wordprocessingShape" mc:Ignorable="w14 w15 wp14">
   <w:p>
     <w:pPr>
-      <w:pStyle w:val="Footer"/>
+      <w:pStyle w:val="AltBilgi"/>
     </w:pPr>
     <w:r>
       <w:fldChar w:fldCharType="begin"/>
@@ -2453,38 +2460,38 @@
     </w:r>
     <w:r>
       <w:rPr>
-        <w:rStyle w:val="PageNumber"/>
+        <w:rStyle w:val="SayfaNumaras"/>
       </w:rPr>
       <w:fldChar w:fldCharType="begin"/>
     </w:r>
     <w:r>
       <w:rPr>
-        <w:rStyle w:val="PageNumber"/>
+        <w:rStyle w:val="SayfaNumaras"/>
       </w:rPr>
       <w:instrText xml:space="preserve"> PAGE </w:instrText>
     </w:r>
     <w:r>
       <w:rPr>
-        <w:rStyle w:val="PageNumber"/>
+        <w:rStyle w:val="SayfaNumaras"/>
       </w:rPr>
       <w:fldChar w:fldCharType="separate"/>
     </w:r>
     <w:r>
       <w:rPr>
-        <w:rStyle w:val="PageNumber"/>
+        <w:rStyle w:val="SayfaNumaras"/>
       </w:rPr>
       <w:t>2</w:t>
     </w:r>
     <w:r>
       <w:rPr>
-        <w:rStyle w:val="PageNumber"/>
+        <w:rStyle w:val="SayfaNumaras"/>
       </w:rPr>
       <w:fldChar w:fldCharType="end"/>
     </w:r>
   </w:p>
   <w:p>
     <w:pPr>
-      <w:pStyle w:val="Footer"/>
+      <w:pStyle w:val="AltBilgi"/>
     </w:pPr>
   </w:p>
   <w:p/>
@@ -2547,12 +2554,12 @@
 <w:hdr xmlns:wpc="http://schemas.microsoft.com/office/word/2010/wordprocessingCanvas" xmlns:mo="http://schemas.microsoft.com/office/mac/office/2008/main" xmlns:mc="http://schemas.openxmlformats.org/markup-compatibility/2006" xmlns:mv="urn:schemas-microsoft-com:mac:vml" xmlns:o="urn:schemas-microsoft-com:office:office" xmlns:r="http://schemas.openxmlformats.org/officeDocument/2006/relationships" xmlns:m="http://schemas.openxmlformats.org/officeDocument/2006/math" xmlns:v="urn:schemas-microsoft-com:vml" xmlns:wp14="http://schemas.microsoft.com/office/word/2010/wordprocessingDrawing" xmlns:wp="http://schemas.openxmlformats.org/drawingml/2006/wordprocessingDrawing" xmlns:w10="urn:schemas-microsoft-com:office:word" xmlns:w="http://schemas.openxmlformats.org/wordprocessingml/2006/main" xmlns:w14="http://schemas.microsoft.com/office/word/2010/wordml" xmlns:w15="http://schemas.microsoft.com/office/word/2012/wordml" xmlns:wpg="http://schemas.microsoft.com/office/word/2010/wordprocessingGroup" xmlns:wpi="http://schemas.microsoft.com/office/word/2010/wordprocessingInk" xmlns:wne="http://schemas.microsoft.com/office/word/2006/wordml" xmlns:wps="http://schemas.microsoft.com/office/word/2010/wordprocessingShape" mc:Ignorable="w14 w15 wp14">
   <w:p>
     <w:pPr>
-      <w:pStyle w:val="Header"/>
+      <w:pStyle w:val="stBilgi"/>
     </w:pPr>
   </w:p>
   <w:p>
     <w:pPr>
-      <w:pStyle w:val="Header"/>
+      <w:pStyle w:val="stBilgi"/>
     </w:pPr>
   </w:p>
 </w:hdr>
@@ -4961,7 +4968,7 @@
     </w:rPrDefault>
     <w:pPrDefault/>
   </w:docDefaults>
-  <w:latentStyles w:defLockedState="0" w:defUIPriority="0" w:defSemiHidden="0" w:defUnhideWhenUsed="0" w:defQFormat="0" w:count="382">
+  <w:latentStyles w:defLockedState="0" w:defUIPriority="0" w:defSemiHidden="0" w:defUnhideWhenUsed="0" w:defQFormat="0" w:count="380">
     <w:lsdException w:name="Normal" w:qFormat="1"/>
     <w:lsdException w:name="heading 1" w:qFormat="1"/>
     <w:lsdException w:name="heading 2" w:qFormat="1"/>
@@ -5325,8 +5332,6 @@
     <w:lsdException w:name="List Table 5 Dark Accent 6" w:uiPriority="50"/>
     <w:lsdException w:name="List Table 6 Colorful Accent 6" w:uiPriority="51"/>
     <w:lsdException w:name="List Table 7 Colorful Accent 6" w:uiPriority="52"/>
-    <w:lsdException w:name="Mention" w:semiHidden="1" w:uiPriority="99" w:unhideWhenUsed="1"/>
-    <w:lsdException w:name="Smart Hyperlink" w:semiHidden="1" w:uiPriority="99" w:unhideWhenUsed="1"/>
   </w:latentStyles>
   <w:style w:type="paragraph" w:default="1" w:styleId="Normal">
     <w:name w:val="Normal"/>
@@ -5345,7 +5350,7 @@
       <w:lang w:val="en-US" w:eastAsia="en-US"/>
     </w:rPr>
   </w:style>
-  <w:style w:type="paragraph" w:styleId="Heading1">
+  <w:style w:type="paragraph" w:styleId="Balk1">
     <w:name w:val="heading 1"/>
     <w:basedOn w:val="Normal"/>
     <w:next w:val="Normal"/>
@@ -5361,7 +5366,7 @@
       <w:sz w:val="36"/>
     </w:rPr>
   </w:style>
-  <w:style w:type="paragraph" w:styleId="Heading2">
+  <w:style w:type="paragraph" w:styleId="Balk2">
     <w:name w:val="heading 2"/>
     <w:basedOn w:val="Normal"/>
     <w:next w:val="Normal"/>
@@ -5377,7 +5382,7 @@
       <w:b/>
     </w:rPr>
   </w:style>
-  <w:style w:type="paragraph" w:styleId="Heading3">
+  <w:style w:type="paragraph" w:styleId="Balk3">
     <w:name w:val="heading 3"/>
     <w:basedOn w:val="Normal"/>
     <w:next w:val="Normal"/>
@@ -5392,13 +5397,13 @@
       <w:sz w:val="28"/>
     </w:rPr>
   </w:style>
-  <w:style w:type="character" w:default="1" w:styleId="DefaultParagraphFont">
+  <w:style w:type="character" w:default="1" w:styleId="VarsaylanParagrafYazTipi">
     <w:name w:val="Default Paragraph Font"/>
     <w:uiPriority w:val="1"/>
     <w:semiHidden/>
     <w:unhideWhenUsed/>
   </w:style>
-  <w:style w:type="table" w:default="1" w:styleId="TableNormal">
+  <w:style w:type="table" w:default="1" w:styleId="NormalTablo">
     <w:name w:val="Normal Table"/>
     <w:uiPriority w:val="99"/>
     <w:semiHidden/>
@@ -5413,16 +5418,16 @@
       </w:tblCellMar>
     </w:tblPr>
   </w:style>
-  <w:style w:type="numbering" w:default="1" w:styleId="NoList">
+  <w:style w:type="numbering" w:default="1" w:styleId="ListeYok">
     <w:name w:val="No List"/>
     <w:uiPriority w:val="99"/>
     <w:semiHidden/>
     <w:unhideWhenUsed/>
   </w:style>
-  <w:style w:type="paragraph" w:styleId="Header">
+  <w:style w:type="paragraph" w:styleId="stBilgi">
     <w:name w:val="header"/>
     <w:basedOn w:val="Normal"/>
-    <w:link w:val="HeaderChar"/>
+    <w:link w:val="stBilgiChar"/>
     <w:uiPriority w:val="99"/>
     <w:rsid w:val="005153DE"/>
     <w:pPr>
@@ -5434,7 +5439,7 @@
       <w:sz w:val="16"/>
     </w:rPr>
   </w:style>
-  <w:style w:type="paragraph" w:styleId="Footer">
+  <w:style w:type="paragraph" w:styleId="AltBilgi">
     <w:name w:val="footer"/>
     <w:basedOn w:val="Normal"/>
     <w:autoRedefine/>
@@ -5451,11 +5456,11 @@
       <w:sz w:val="16"/>
     </w:rPr>
   </w:style>
-  <w:style w:type="paragraph" w:styleId="BodyTextIndent">
+  <w:style w:type="paragraph" w:styleId="GvdeMetniGirintisi">
     <w:name w:val="Body Text Indent"/>
     <w:aliases w:val="Instruction 2,Example questions - no hanging indent"/>
     <w:basedOn w:val="Normal"/>
-    <w:link w:val="BodyTextIndentChar"/>
+    <w:link w:val="GvdeMetniGirintisiChar"/>
     <w:rsid w:val="00A273F9"/>
     <w:pPr>
       <w:spacing w:after="240"/>
@@ -5467,7 +5472,7 @@
   </w:style>
   <w:style w:type="paragraph" w:customStyle="1" w:styleId="DocTitle-Right">
     <w:name w:val="Doc Title-Right"/>
-    <w:basedOn w:val="Heading1"/>
+    <w:basedOn w:val="Balk1"/>
     <w:rsid w:val="00A273F9"/>
     <w:pPr>
       <w:pBdr>
@@ -5484,7 +5489,7 @@
   </w:style>
   <w:style w:type="paragraph" w:customStyle="1" w:styleId="Sub-Title1">
     <w:name w:val="Sub-Title 1"/>
-    <w:basedOn w:val="Heading1"/>
+    <w:basedOn w:val="Balk1"/>
     <w:rsid w:val="00A273F9"/>
     <w:pPr>
       <w:pBdr>
@@ -5498,7 +5503,7 @@
   </w:style>
   <w:style w:type="paragraph" w:customStyle="1" w:styleId="SubTitle2">
     <w:name w:val="Sub Title 2"/>
-    <w:basedOn w:val="Heading3"/>
+    <w:basedOn w:val="Balk3"/>
     <w:rsid w:val="004D5D70"/>
     <w:pPr>
       <w:spacing w:after="1080"/>
@@ -5521,7 +5526,7 @@
   </w:style>
   <w:style w:type="paragraph" w:customStyle="1" w:styleId="StyleHeading124ptBoldOrangeRightAfter12ptTop">
     <w:name w:val="Style Heading 1 + 24 pt Bold Orange Right After:  12 pt Top: (..."/>
-    <w:basedOn w:val="Heading1"/>
+    <w:basedOn w:val="Balk1"/>
     <w:autoRedefine/>
     <w:rsid w:val="00431C35"/>
     <w:pPr>
@@ -5536,7 +5541,7 @@
   </w:style>
   <w:style w:type="paragraph" w:customStyle="1" w:styleId="TaglineTop">
     <w:name w:val="Tagline Top"/>
-    <w:basedOn w:val="Heading1"/>
+    <w:basedOn w:val="Balk1"/>
     <w:rsid w:val="00A273F9"/>
     <w:pPr>
       <w:pageBreakBefore/>
@@ -5548,7 +5553,7 @@
   </w:style>
   <w:style w:type="paragraph" w:customStyle="1" w:styleId="DocTitle2">
     <w:name w:val="Doc Title 2"/>
-    <w:basedOn w:val="Heading1"/>
+    <w:basedOn w:val="Balk1"/>
     <w:autoRedefine/>
     <w:rsid w:val="009F05EC"/>
     <w:pPr>
@@ -5567,7 +5572,7 @@
   </w:style>
   <w:style w:type="paragraph" w:customStyle="1" w:styleId="Header2">
     <w:name w:val="Header 2"/>
-    <w:basedOn w:val="Heading1"/>
+    <w:basedOn w:val="Balk1"/>
     <w:autoRedefine/>
     <w:rsid w:val="009355F8"/>
     <w:pPr>
@@ -5585,7 +5590,7 @@
   </w:style>
   <w:style w:type="paragraph" w:customStyle="1" w:styleId="Header3">
     <w:name w:val="Header 3"/>
-    <w:basedOn w:val="Heading2"/>
+    <w:basedOn w:val="Balk2"/>
     <w:autoRedefine/>
     <w:rsid w:val="002B3EFA"/>
     <w:pPr>
@@ -5599,7 +5604,7 @@
   </w:style>
   <w:style w:type="character" w:customStyle="1" w:styleId="BodyIndent2">
     <w:name w:val="Body Indent 2"/>
-    <w:basedOn w:val="DefaultParagraphFont"/>
+    <w:basedOn w:val="VarsaylanParagrafYazTipi"/>
     <w:rsid w:val="00A273F9"/>
     <w:rPr>
       <w:rFonts w:ascii="Verdana" w:hAnsi="Verdana"/>
@@ -5610,7 +5615,7 @@
   </w:style>
   <w:style w:type="character" w:customStyle="1" w:styleId="Instruction1">
     <w:name w:val="Instruction 1"/>
-    <w:basedOn w:val="DefaultParagraphFont"/>
+    <w:basedOn w:val="VarsaylanParagrafYazTipi"/>
     <w:rsid w:val="008B1F83"/>
     <w:rPr>
       <w:rFonts w:ascii="Verdana" w:hAnsi="Verdana"/>
@@ -5620,14 +5625,14 @@
   </w:style>
   <w:style w:type="character" w:customStyle="1" w:styleId="Caption1">
     <w:name w:val="Caption 1"/>
-    <w:basedOn w:val="DefaultParagraphFont"/>
+    <w:basedOn w:val="VarsaylanParagrafYazTipi"/>
     <w:rsid w:val="00A273F9"/>
     <w:rPr>
       <w:rFonts w:ascii="Verdana" w:hAnsi="Verdana"/>
       <w:sz w:val="18"/>
     </w:rPr>
   </w:style>
-  <w:style w:type="paragraph" w:styleId="BlockText">
+  <w:style w:type="paragraph" w:styleId="bekMetni">
     <w:name w:val="Block Text"/>
     <w:basedOn w:val="Normal"/>
     <w:rsid w:val="0003120C"/>
@@ -5652,7 +5657,7 @@
   </w:style>
   <w:style w:type="paragraph" w:customStyle="1" w:styleId="TemplateVerbiage">
     <w:name w:val="Template Verbiage"/>
-    <w:basedOn w:val="BodyTextIndent"/>
+    <w:basedOn w:val="GvdeMetniGirintisi"/>
     <w:rsid w:val="00A273F9"/>
     <w:pPr>
       <w:spacing w:before="120" w:after="120"/>
@@ -5662,9 +5667,9 @@
       <w:i/>
     </w:rPr>
   </w:style>
-  <w:style w:type="table" w:styleId="TableGrid">
+  <w:style w:type="table" w:styleId="TabloKlavuzu">
     <w:name w:val="Table Grid"/>
-    <w:basedOn w:val="TableNormal"/>
+    <w:basedOn w:val="NormalTablo"/>
     <w:rsid w:val="00A273F9"/>
     <w:rPr>
       <w:rFonts w:ascii="Times New Roman" w:eastAsia="Times New Roman" w:hAnsi="Times New Roman"/>
@@ -5689,7 +5694,7 @@
   </w:style>
   <w:style w:type="character" w:customStyle="1" w:styleId="Instruction2CharChar">
     <w:name w:val="Instruction 2 Char Char"/>
-    <w:basedOn w:val="DefaultParagraphFont"/>
+    <w:basedOn w:val="VarsaylanParagrafYazTipi"/>
     <w:rsid w:val="00143B45"/>
     <w:rPr>
       <w:rFonts w:ascii="Verdana" w:eastAsia="Times" w:hAnsi="Verdana"/>
@@ -5697,9 +5702,9 @@
       <w:lang w:val="en-US" w:eastAsia="en-US" w:bidi="ar-SA"/>
     </w:rPr>
   </w:style>
-  <w:style w:type="character" w:styleId="PageNumber">
+  <w:style w:type="character" w:styleId="SayfaNumaras">
     <w:name w:val="page number"/>
-    <w:basedOn w:val="DefaultParagraphFont"/>
+    <w:basedOn w:val="VarsaylanParagrafYazTipi"/>
     <w:rsid w:val="00A273F9"/>
   </w:style>
   <w:style w:type="paragraph" w:customStyle="1" w:styleId="StyleSub-Title1VioletTopSinglesolidlineViolet1pt">
@@ -5716,7 +5721,7 @@
       <w:color w:val="993300"/>
     </w:rPr>
   </w:style>
-  <w:style w:type="paragraph" w:styleId="EndnoteText">
+  <w:style w:type="paragraph" w:styleId="SonNotMetni">
     <w:name w:val="endnote text"/>
     <w:basedOn w:val="Normal"/>
     <w:semiHidden/>
@@ -5749,11 +5754,11 @@
       <w:i/>
     </w:rPr>
   </w:style>
-  <w:style w:type="character" w:customStyle="1" w:styleId="BodyTextIndentChar">
-    <w:name w:val="Body Text Indent Char"/>
+  <w:style w:type="character" w:customStyle="1" w:styleId="GvdeMetniGirintisiChar">
+    <w:name w:val="Gövde Metni Girintisi Char"/>
     <w:aliases w:val="Instruction 2 Char,Example questions - no hanging indent Char"/>
-    <w:basedOn w:val="DefaultParagraphFont"/>
-    <w:link w:val="BodyTextIndent"/>
+    <w:basedOn w:val="VarsaylanParagrafYazTipi"/>
+    <w:link w:val="GvdeMetniGirintisi"/>
     <w:rsid w:val="00A273F9"/>
     <w:rPr>
       <w:rFonts w:ascii="Verdana" w:eastAsia="Times" w:hAnsi="Verdana"/>
@@ -5784,7 +5789,7 @@
   </w:style>
   <w:style w:type="paragraph" w:customStyle="1" w:styleId="Examplequestions">
     <w:name w:val="Example questions"/>
-    <w:basedOn w:val="BodyTextIndent"/>
+    <w:basedOn w:val="GvdeMetniGirintisi"/>
     <w:rsid w:val="00A273F9"/>
     <w:pPr>
       <w:spacing w:before="120" w:after="0"/>
@@ -5818,7 +5823,7 @@
   </w:style>
   <w:style w:type="paragraph" w:customStyle="1" w:styleId="Exampleparagraph">
     <w:name w:val="Example paragraph"/>
-    <w:basedOn w:val="BodyTextIndent"/>
+    <w:basedOn w:val="GvdeMetniGirintisi"/>
     <w:autoRedefine/>
     <w:rsid w:val="003A66EF"/>
     <w:pPr>
@@ -5840,7 +5845,7 @@
   </w:style>
   <w:style w:type="paragraph" w:customStyle="1" w:styleId="StyleHeading1Left075Firstline325">
     <w:name w:val="Style Heading 1 + Left:  0.75&quot; First line:  3.25&quot;"/>
-    <w:basedOn w:val="Heading1"/>
+    <w:basedOn w:val="Balk1"/>
     <w:rsid w:val="00A273F9"/>
     <w:pPr>
       <w:spacing w:before="320"/>
@@ -5863,7 +5868,7 @@
   </w:style>
   <w:style w:type="paragraph" w:customStyle="1" w:styleId="StyleHeading116ptVioletRightBefore144ptAfter4">
     <w:name w:val="Style Heading 1 + 16 pt Violet Right Before:  144 pt After:  4 ..."/>
-    <w:basedOn w:val="Heading1"/>
+    <w:basedOn w:val="Balk1"/>
     <w:rsid w:val="00A273F9"/>
     <w:pPr>
       <w:spacing w:before="2880" w:after="80"/>
@@ -5894,9 +5899,9 @@
       <w:jc w:val="right"/>
     </w:pPr>
   </w:style>
-  <w:style w:type="character" w:styleId="CommentReference">
+  <w:style w:type="character" w:styleId="AklamaBavurusu">
     <w:name w:val="annotation reference"/>
-    <w:basedOn w:val="DefaultParagraphFont"/>
+    <w:basedOn w:val="VarsaylanParagrafYazTipi"/>
     <w:semiHidden/>
     <w:rsid w:val="009F05EC"/>
     <w:rPr>
@@ -5904,16 +5909,16 @@
       <w:szCs w:val="16"/>
     </w:rPr>
   </w:style>
-  <w:style w:type="paragraph" w:styleId="CommentText">
+  <w:style w:type="paragraph" w:styleId="AklamaMetni">
     <w:name w:val="annotation text"/>
     <w:basedOn w:val="Normal"/>
     <w:semiHidden/>
     <w:rsid w:val="009F05EC"/>
   </w:style>
-  <w:style w:type="paragraph" w:styleId="CommentSubject">
+  <w:style w:type="paragraph" w:styleId="AklamaKonusu">
     <w:name w:val="annotation subject"/>
-    <w:basedOn w:val="CommentText"/>
-    <w:next w:val="CommentText"/>
+    <w:basedOn w:val="AklamaMetni"/>
+    <w:next w:val="AklamaMetni"/>
     <w:semiHidden/>
     <w:rsid w:val="009F05EC"/>
     <w:rPr>
@@ -5921,7 +5926,7 @@
       <w:bCs/>
     </w:rPr>
   </w:style>
-  <w:style w:type="paragraph" w:styleId="BalloonText">
+  <w:style w:type="paragraph" w:styleId="BalonMetni">
     <w:name w:val="Balloon Text"/>
     <w:basedOn w:val="Normal"/>
     <w:semiHidden/>
@@ -5932,9 +5937,9 @@
       <w:szCs w:val="16"/>
     </w:rPr>
   </w:style>
-  <w:style w:type="character" w:customStyle="1" w:styleId="HeaderChar">
-    <w:name w:val="Header Char"/>
-    <w:link w:val="Header"/>
+  <w:style w:type="character" w:customStyle="1" w:styleId="stBilgiChar">
+    <w:name w:val="Üst Bilgi Char"/>
+    <w:link w:val="stBilgi"/>
     <w:uiPriority w:val="99"/>
     <w:rsid w:val="0077725D"/>
     <w:rPr>
@@ -5944,7 +5949,7 @@
       <w:lang w:val="en-US" w:eastAsia="en-US"/>
     </w:rPr>
   </w:style>
-  <w:style w:type="paragraph" w:styleId="ListParagraph">
+  <w:style w:type="paragraph" w:styleId="ListeParagraf">
     <w:name w:val="List Paragraph"/>
     <w:basedOn w:val="Normal"/>
     <w:uiPriority w:val="34"/>
@@ -5955,11 +5960,11 @@
       <w:contextualSpacing/>
     </w:pPr>
   </w:style>
-  <w:style w:type="paragraph" w:styleId="Subtitle">
+  <w:style w:type="paragraph" w:styleId="Altyaz">
     <w:name w:val="Subtitle"/>
     <w:basedOn w:val="Normal"/>
     <w:next w:val="Normal"/>
-    <w:link w:val="SubtitleChar"/>
+    <w:link w:val="AltyazChar"/>
     <w:qFormat/>
     <w:rsid w:val="006F5222"/>
     <w:pPr>
@@ -5977,10 +5982,10 @@
       <w:szCs w:val="22"/>
     </w:rPr>
   </w:style>
-  <w:style w:type="character" w:customStyle="1" w:styleId="SubtitleChar">
-    <w:name w:val="Subtitle Char"/>
-    <w:basedOn w:val="DefaultParagraphFont"/>
-    <w:link w:val="Subtitle"/>
+  <w:style w:type="character" w:customStyle="1" w:styleId="AltyazChar">
+    <w:name w:val="Altyazı Char"/>
+    <w:basedOn w:val="VarsaylanParagrafYazTipi"/>
+    <w:link w:val="Altyaz"/>
     <w:rsid w:val="006F5222"/>
     <w:rPr>
       <w:rFonts w:asciiTheme="minorHAnsi" w:eastAsiaTheme="minorEastAsia" w:hAnsiTheme="minorHAnsi" w:cstheme="minorBidi"/>
@@ -6285,7 +6290,7 @@
 </file>
 
 <file path=customXml/itemProps1.xml><?xml version="1.0" encoding="utf-8"?>
-<ds:datastoreItem xmlns:ds="http://schemas.openxmlformats.org/officeDocument/2006/customXml" ds:itemID="{9570A162-4D7C-4A46-AE9E-BD9FBCD022D5}">
+<ds:datastoreItem xmlns:ds="http://schemas.openxmlformats.org/officeDocument/2006/customXml" ds:itemID="{00C414B5-200E-E443-8FF7-42AC6EB72319}">
   <ds:schemaRefs>
     <ds:schemaRef ds:uri="http://schemas.openxmlformats.org/officeDocument/2006/bibliography"/>
   </ds:schemaRefs>

</xml_diff>

<commit_message>
oytun's addition and taha's cv update
</commit_message>
<xml_diff>
--- a/BusinessStatementTemplate.docx
+++ b/BusinessStatementTemplate.docx
@@ -113,7 +113,13 @@
         <w:rPr>
           <w:sz w:val="20"/>
         </w:rPr>
-        <w:t>17/10/2017</w:t>
+        <w:t>19</w:t>
+      </w:r>
+      <w:r>
+        <w:rPr>
+          <w:sz w:val="20"/>
+        </w:rPr>
+        <w:t>/10/2017</w:t>
       </w:r>
     </w:p>
     <w:p>
@@ -1611,16 +1617,30 @@
       </w:r>
     </w:p>
     <w:p>
-      <w:r>
+      <w:pPr>
+        <w:tabs>
+          <w:tab w:val="clear" w:pos="4680"/>
+        </w:tabs>
+        <w:ind w:left="0"/>
         <w:rPr>
           <w:lang w:val="tr-TR" w:eastAsia="tr-TR"/>
         </w:rPr>
+      </w:pPr>
+      <w:r>
+        <w:rPr>
+          <w:lang w:val="tr-TR" w:eastAsia="tr-TR"/>
+        </w:rPr>
+        <w:br w:type="page"/>
+      </w:r>
+    </w:p>
+    <w:p>
+      <w:r>
         <w:lastRenderedPageBreak/>
         <w:drawing>
           <wp:inline distT="0" distB="0" distL="0" distR="0">
-            <wp:extent cx="5091733" cy="7970520"/>
-            <wp:effectExtent l="0" t="0" r="0" b="0"/>
-            <wp:docPr id="4" name="Picture 4"/>
+            <wp:extent cx="5417820" cy="7939190"/>
+            <wp:effectExtent l="0" t="0" r="0" b="5080"/>
+            <wp:docPr id="14" name="Picture 14"/>
             <wp:cNvGraphicFramePr>
               <a:graphicFrameLocks xmlns:a="http://schemas.openxmlformats.org/drawingml/2006/main" noChangeAspect="1"/>
             </wp:cNvGraphicFramePr>
@@ -1649,7 +1669,7 @@
                   <pic:spPr bwMode="auto">
                     <a:xfrm>
                       <a:off x="0" y="0"/>
-                      <a:ext cx="5096283" cy="7977643"/>
+                      <a:ext cx="5420087" cy="7942512"/>
                     </a:xfrm>
                     <a:prstGeom prst="rect">
                       <a:avLst/>
@@ -1665,6 +1685,8 @@
           </wp:inline>
         </w:drawing>
       </w:r>
+      <w:bookmarkStart w:id="12" w:name="_GoBack"/>
+      <w:bookmarkEnd w:id="12"/>
       <w:r>
         <w:br w:type="page"/>
       </w:r>
@@ -1799,8 +1821,6 @@
           </wp:inline>
         </w:drawing>
       </w:r>
-      <w:bookmarkStart w:id="12" w:name="_GoBack"/>
-      <w:bookmarkEnd w:id="12"/>
     </w:p>
     <w:sectPr>
       <w:headerReference w:type="even" r:id="rId23"/>
@@ -1871,7 +1891,7 @@
       <w:fldChar w:fldCharType="separate"/>
     </w:r>
     <w:r>
-      <w:t>10/18/2017</w:t>
+      <w:t>10/19/2017</w:t>
     </w:r>
     <w:r>
       <w:fldChar w:fldCharType="end"/>
@@ -1913,7 +1933,7 @@
       <w:rPr>
         <w:rStyle w:val="PageNumber"/>
       </w:rPr>
-      <w:t>16</w:t>
+      <w:t>15</w:t>
     </w:r>
     <w:r>
       <w:rPr>
@@ -1947,7 +1967,7 @@
       <w:fldChar w:fldCharType="separate"/>
     </w:r>
     <w:r>
-      <w:t>10/18/2017</w:t>
+      <w:t>10/19/2017</w:t>
     </w:r>
     <w:r>
       <w:fldChar w:fldCharType="end"/>
@@ -4573,6 +4593,7 @@
     <w:lsdException w:name="HTML Sample" w:semiHidden="1" w:unhideWhenUsed="1"/>
     <w:lsdException w:name="HTML Typewriter" w:semiHidden="1" w:unhideWhenUsed="1"/>
     <w:lsdException w:name="HTML Variable" w:semiHidden="1" w:unhideWhenUsed="1"/>
+    <w:lsdException w:name="Normal Table" w:semiHidden="1" w:unhideWhenUsed="1"/>
     <w:lsdException w:name="annotation subject" w:semiHidden="1" w:unhideWhenUsed="1"/>
     <w:lsdException w:name="No List" w:semiHidden="1" w:unhideWhenUsed="1"/>
     <w:lsdException w:name="Outline List 1" w:semiHidden="1" w:unhideWhenUsed="1"/>
@@ -4616,8 +4637,10 @@
     <w:lsdException w:name="Table Elegant" w:semiHidden="1" w:unhideWhenUsed="1"/>
     <w:lsdException w:name="Table Professional" w:semiHidden="1" w:unhideWhenUsed="1"/>
     <w:lsdException w:name="Table Subtle 1" w:semiHidden="1" w:unhideWhenUsed="1"/>
+    <w:lsdException w:name="Table Subtle 2" w:semiHidden="1" w:unhideWhenUsed="1"/>
     <w:lsdException w:name="Table Web 1" w:semiHidden="1" w:unhideWhenUsed="1"/>
     <w:lsdException w:name="Table Web 2" w:semiHidden="1" w:unhideWhenUsed="1"/>
+    <w:lsdException w:name="Table Web 3" w:semiHidden="1" w:unhideWhenUsed="1"/>
     <w:lsdException w:name="Table Theme" w:semiHidden="1" w:unhideWhenUsed="1"/>
     <w:lsdException w:name="Placeholder Text" w:semiHidden="1" w:uiPriority="99"/>
     <w:lsdException w:name="No Spacing" w:uiPriority="1" w:qFormat="1"/>
@@ -5789,7 +5812,7 @@
 </file>
 
 <file path=customXml/itemProps1.xml><?xml version="1.0" encoding="utf-8"?>
-<ds:datastoreItem xmlns:ds="http://schemas.openxmlformats.org/officeDocument/2006/customXml" ds:itemID="{71727B66-4F7F-465D-8D3D-829A6FFA1EE4}">
+<ds:datastoreItem xmlns:ds="http://schemas.openxmlformats.org/officeDocument/2006/customXml" ds:itemID="{01D64CFA-6A51-4AF2-99EB-683389E17735}">
   <ds:schemaRefs>
     <ds:schemaRef ds:uri="http://schemas.openxmlformats.org/officeDocument/2006/bibliography"/>
   </ds:schemaRefs>

</xml_diff>